<commit_message>
Posting PDF of my resume
</commit_message>
<xml_diff>
--- a/talha_jamal_2023_CV.docx
+++ b/talha_jamal_2023_CV.docx
@@ -143,6 +143,13 @@
               </w:rPr>
               <w:t>linkedin.com/in/talhajamal</w:t>
             </w:r>
+            <w:r>
+              <w:rPr>
+                <w:sz w:val="18"/>
+                <w:lang w:val="en-US"/>
+              </w:rPr>
+              <w:t xml:space="preserve"> </w:t>
+            </w:r>
           </w:p>
           <w:p>
             <w:pPr>
@@ -167,25 +174,19 @@
           <w:lang w:val="en-US"/>
         </w:rPr>
       </w:pPr>
-      <w:r>
-        <w:rPr>
-          <w:b/>
-          <w:noProof/>
-          <w:sz w:val="18"/>
-          <w:lang w:val="en-US"/>
-        </w:rPr>
-      </w:r>
-      <w:r>
-        <w:rPr>
-          <w:b/>
-          <w:noProof/>
-          <w:sz w:val="18"/>
-          <w:lang w:val="en-US"/>
-        </w:rPr>
-        <w:pict w14:anchorId="7B23BA64">
-          <v:rect id="_x0000_i1025" alt="" style="width:523pt;height:.05pt;mso-width-percent:0;mso-height-percent:0;mso-width-percent:0;mso-height-percent:0" o:hralign="center" o:hrstd="t" o:hr="t" fillcolor="#a0a0a0" stroked="f"/>
-        </w:pict>
-      </w:r>
+      <w:hyperlink r:id="rId6" w:history="1">
+        <w:r>
+          <w:rPr>
+            <w:b/>
+            <w:noProof/>
+            <w:sz w:val="18"/>
+            <w:lang w:val="en-US"/>
+          </w:rPr>
+          <w:pict w14:anchorId="7B23BA64">
+            <v:rect id="_x0000_i1030" alt="" style="width:523pt;height:.05pt;mso-width-percent:0;mso-height-percent:0;mso-width-percent:0;mso-height-percent:0" o:hralign="center" o:hrstd="t" o:hr="t" fillcolor="#a0a0a0" stroked="f"/>
+          </w:pict>
+        </w:r>
+      </w:hyperlink>
     </w:p>
     <w:p>
       <w:pPr>
@@ -352,7 +353,35 @@
           <w:sz w:val="18"/>
           <w:lang w:val="en-US"/>
         </w:rPr>
-        <w:t>Financial Engineering, Advanced</w:t>
+        <w:t>Stochastic Calculus,</w:t>
+      </w:r>
+      <w:r>
+        <w:rPr>
+          <w:sz w:val="18"/>
+          <w:lang w:val="en-US"/>
+        </w:rPr>
+        <w:t xml:space="preserve"> </w:t>
+      </w:r>
+      <w:r>
+        <w:rPr>
+          <w:sz w:val="18"/>
+          <w:lang w:val="en-US"/>
+        </w:rPr>
+        <w:t>Advanced</w:t>
+      </w:r>
+      <w:r>
+        <w:rPr>
+          <w:sz w:val="18"/>
+          <w:lang w:val="en-US"/>
+        </w:rPr>
+        <w:t xml:space="preserve"> </w:t>
+      </w:r>
+      <w:r>
+        <w:rPr>
+          <w:sz w:val="18"/>
+          <w:lang w:val="en-US"/>
+        </w:rPr>
+        <w:t>Options Theory,</w:t>
       </w:r>
     </w:p>
     <w:p>
@@ -371,14 +400,28 @@
           <w:sz w:val="18"/>
           <w:lang w:val="en-US"/>
         </w:rPr>
-        <w:t xml:space="preserve">                    </w:t>
-      </w:r>
-      <w:r>
-        <w:rPr>
-          <w:sz w:val="18"/>
-          <w:lang w:val="en-US"/>
-        </w:rPr>
-        <w:t>Options Theory,</w:t>
+        <w:tab/>
+      </w:r>
+      <w:r>
+        <w:rPr>
+          <w:sz w:val="18"/>
+          <w:lang w:val="en-US"/>
+        </w:rPr>
+        <w:t>Marke</w:t>
+      </w:r>
+      <w:r>
+        <w:rPr>
+          <w:sz w:val="18"/>
+          <w:lang w:val="en-US"/>
+        </w:rPr>
+        <w:t xml:space="preserve">t </w:t>
+      </w:r>
+      <w:r>
+        <w:rPr>
+          <w:sz w:val="18"/>
+          <w:lang w:val="en-US"/>
+        </w:rPr>
+        <w:t>Microstructure: Trading and Liquidity,</w:t>
       </w:r>
       <w:r>
         <w:rPr>
@@ -392,54 +435,21 @@
           <w:sz w:val="18"/>
           <w:lang w:val="en-US"/>
         </w:rPr>
-        <w:t>Marke</w:t>
-      </w:r>
-      <w:r>
-        <w:rPr>
-          <w:sz w:val="18"/>
-          <w:lang w:val="en-US"/>
-        </w:rPr>
-        <w:t xml:space="preserve">t </w:t>
-      </w:r>
-      <w:r>
-        <w:rPr>
-          <w:sz w:val="18"/>
-          <w:lang w:val="en-US"/>
-        </w:rPr>
-        <w:t>Microstructure: Trading and Liquidity, Stochastic Calculus</w:t>
-      </w:r>
-      <w:r>
-        <w:rPr>
-          <w:sz w:val="18"/>
-          <w:lang w:val="en-US"/>
-        </w:rPr>
-        <w:t>,</w:t>
-      </w:r>
-    </w:p>
-    <w:p>
-      <w:pPr>
-        <w:tabs>
-          <w:tab w:val="left" w:pos="1276"/>
-        </w:tabs>
-        <w:spacing w:line="276" w:lineRule="auto"/>
-        <w:rPr>
-          <w:sz w:val="18"/>
-          <w:lang w:val="en-US"/>
-        </w:rPr>
-      </w:pPr>
-      <w:r>
-        <w:rPr>
-          <w:sz w:val="18"/>
-          <w:lang w:val="en-US"/>
-        </w:rPr>
-        <w:t xml:space="preserve">                    </w:t>
-      </w:r>
-      <w:r>
-        <w:rPr>
-          <w:sz w:val="18"/>
-          <w:lang w:val="en-US"/>
-        </w:rPr>
         <w:t>Computational Finance in C++</w:t>
+      </w:r>
+      <w:r>
+        <w:rPr>
+          <w:sz w:val="18"/>
+          <w:lang w:val="en-US"/>
+        </w:rPr>
+        <w:t xml:space="preserve">, </w:t>
+      </w:r>
+      <w:r>
+        <w:rPr>
+          <w:sz w:val="18"/>
+          <w:lang w:val="en-US"/>
+        </w:rPr>
+        <w:t>Financial Engineering</w:t>
       </w:r>
     </w:p>
     <w:p>
@@ -680,240 +690,59 @@
     <w:p>
       <w:pPr>
         <w:tabs>
-          <w:tab w:val="left" w:pos="1276"/>
-        </w:tabs>
-        <w:spacing w:line="276" w:lineRule="auto"/>
-        <w:ind w:left="-142" w:firstLine="142"/>
-        <w:rPr>
-          <w:b/>
-          <w:sz w:val="18"/>
-          <w:lang w:val="en-US"/>
-        </w:rPr>
-      </w:pPr>
-    </w:p>
-    <w:p>
-      <w:pPr>
-        <w:rPr>
-          <w:sz w:val="18"/>
-          <w:lang w:val="en-US"/>
-        </w:rPr>
-      </w:pPr>
-      <w:r>
-        <w:rPr>
-          <w:noProof/>
-          <w:sz w:val="18"/>
-          <w:lang w:val="en-US"/>
-        </w:rPr>
-      </w:r>
-      <w:r>
-        <w:rPr>
-          <w:noProof/>
-          <w:sz w:val="18"/>
-          <w:lang w:val="en-US"/>
-        </w:rPr>
-        <w:pict w14:anchorId="008DF1BD">
-          <v:rect id="_x0000_i1026" alt="" style="width:523pt;height:.05pt;mso-width-percent:0;mso-height-percent:0;mso-width-percent:0;mso-height-percent:0" o:hralign="center" o:hrstd="t" o:hr="t" fillcolor="#a0a0a0" stroked="f"/>
-        </w:pict>
-      </w:r>
-    </w:p>
-    <w:p>
-      <w:pPr>
-        <w:spacing w:before="120" w:after="120"/>
-        <w:rPr>
-          <w:b/>
-          <w:sz w:val="18"/>
-          <w:lang w:val="en-US"/>
-        </w:rPr>
-      </w:pPr>
-      <w:r>
-        <w:rPr>
-          <w:b/>
-          <w:sz w:val="18"/>
-          <w:lang w:val="en-US"/>
-        </w:rPr>
-        <w:t>WORK EXPERIENCE</w:t>
-      </w:r>
-    </w:p>
-    <w:p>
-      <w:pPr>
-        <w:tabs>
-          <w:tab w:val="left" w:pos="1276"/>
-        </w:tabs>
-        <w:spacing w:before="120" w:after="120" w:line="300" w:lineRule="auto"/>
-        <w:rPr>
-          <w:b/>
-          <w:sz w:val="18"/>
-          <w:lang w:val="en-US"/>
-        </w:rPr>
-      </w:pPr>
-      <w:r>
-        <w:rPr>
-          <w:b/>
-          <w:sz w:val="16"/>
-          <w:lang w:val="en-US"/>
-        </w:rPr>
-        <w:t xml:space="preserve">2021 – </w:t>
-      </w:r>
-      <w:r>
-        <w:rPr>
-          <w:b/>
-          <w:sz w:val="18"/>
-          <w:lang w:val="en-US"/>
-        </w:rPr>
-        <w:tab/>
-        <w:t>S&amp;P Global Market Intelligence</w:t>
-      </w:r>
-      <w:r>
-        <w:rPr>
-          <w:b/>
-          <w:sz w:val="18"/>
-          <w:lang w:val="en-US"/>
-        </w:rPr>
-        <w:br/>
-      </w:r>
-      <w:r>
-        <w:rPr>
-          <w:b/>
-          <w:sz w:val="16"/>
-          <w:lang w:val="en-US"/>
-        </w:rPr>
-        <w:t>2023</w:t>
-      </w:r>
-      <w:r>
-        <w:rPr>
-          <w:b/>
-          <w:sz w:val="16"/>
-          <w:lang w:val="en-US"/>
-        </w:rPr>
-        <w:tab/>
-      </w:r>
-      <w:r>
-        <w:rPr>
-          <w:b/>
-          <w:sz w:val="18"/>
-          <w:lang w:val="en-US"/>
-        </w:rPr>
-        <w:t>Senior Specialist, Quantitative Analysis</w:t>
-      </w:r>
-    </w:p>
-    <w:p>
-      <w:pPr>
-        <w:pStyle w:val="ListParagraph"/>
-        <w:numPr>
-          <w:ilvl w:val="0"/>
-          <w:numId w:val="4"/>
-        </w:numPr>
-        <w:tabs>
           <w:tab w:val="left" w:pos="1134"/>
         </w:tabs>
         <w:spacing w:line="300" w:lineRule="auto"/>
-        <w:ind w:left="1560" w:hanging="284"/>
-        <w:rPr>
-          <w:sz w:val="18"/>
-          <w:lang w:val="en-US"/>
-        </w:rPr>
-      </w:pPr>
-      <w:r>
-        <w:rPr>
-          <w:sz w:val="18"/>
-          <w:lang w:val="en-US"/>
-        </w:rPr>
-        <w:t>Knowledge Expert</w:t>
-      </w:r>
-      <w:r>
-        <w:rPr>
-          <w:sz w:val="18"/>
-          <w:lang w:val="en-US"/>
-        </w:rPr>
-        <w:t xml:space="preserve"> of ClariFI</w:t>
-      </w:r>
-      <w:r>
-        <w:rPr>
-          <w:sz w:val="18"/>
-          <w:lang w:val="en-US"/>
-        </w:rPr>
-        <w:t xml:space="preserve">, </w:t>
-      </w:r>
-      <w:r>
-        <w:rPr>
-          <w:sz w:val="18"/>
-          <w:lang w:val="en-US"/>
-        </w:rPr>
-        <w:t xml:space="preserve">a Quantitative </w:t>
-      </w:r>
-      <w:r>
-        <w:rPr>
-          <w:sz w:val="18"/>
-          <w:lang w:val="en-US"/>
-        </w:rPr>
-        <w:t>Portfolio Management Platform</w:t>
-      </w:r>
-      <w:r>
-        <w:rPr>
-          <w:sz w:val="18"/>
-          <w:lang w:val="en-US"/>
-        </w:rPr>
-        <w:t xml:space="preserve"> </w:t>
-      </w:r>
-      <w:r>
-        <w:rPr>
-          <w:sz w:val="18"/>
-          <w:lang w:val="en-US"/>
-        </w:rPr>
-        <w:t>provided by</w:t>
-      </w:r>
-      <w:r>
-        <w:rPr>
-          <w:sz w:val="18"/>
-          <w:lang w:val="en-US"/>
-        </w:rPr>
-        <w:t xml:space="preserve"> </w:t>
-      </w:r>
-      <w:r>
-        <w:rPr>
-          <w:sz w:val="18"/>
-          <w:lang w:val="en-US"/>
-        </w:rPr>
-        <w:t>S&amp;P.</w:t>
-      </w:r>
-      <w:r>
-        <w:rPr>
-          <w:sz w:val="18"/>
-          <w:lang w:val="en-US"/>
-        </w:rPr>
-        <w:t xml:space="preserve"> </w:t>
+        <w:rPr>
+          <w:sz w:val="18"/>
+          <w:lang w:val="en-US"/>
+        </w:rPr>
+      </w:pPr>
+      <w:r>
+        <w:rPr>
+          <w:b/>
+          <w:noProof/>
+          <w:sz w:val="18"/>
+          <w:lang w:val="en-US"/>
+        </w:rPr>
+        <w:pict w14:anchorId="13FC1721">
+          <v:rect id="_x0000_i1029" alt="" style="width:523pt;height:.05pt;mso-width-percent:0;mso-height-percent:0;mso-width-percent:0;mso-height-percent:0" o:hralign="center" o:hrstd="t" o:hr="t" fillcolor="#a0a0a0" stroked="f"/>
+        </w:pict>
       </w:r>
     </w:p>
     <w:p>
       <w:pPr>
-        <w:pStyle w:val="ListParagraph"/>
-        <w:numPr>
-          <w:ilvl w:val="0"/>
-          <w:numId w:val="4"/>
-        </w:numPr>
-        <w:tabs>
-          <w:tab w:val="left" w:pos="1134"/>
-        </w:tabs>
-        <w:spacing w:line="300" w:lineRule="auto"/>
-        <w:ind w:left="1560" w:hanging="284"/>
-        <w:rPr>
-          <w:sz w:val="18"/>
-          <w:lang w:val="en-US"/>
-        </w:rPr>
-      </w:pPr>
-      <w:r>
-        <w:rPr>
-          <w:sz w:val="18"/>
-          <w:lang w:val="en-US"/>
-        </w:rPr>
-        <w:t>Quant Expert on</w:t>
-      </w:r>
-      <w:r>
-        <w:rPr>
-          <w:sz w:val="18"/>
-          <w:lang w:val="en-US"/>
-        </w:rPr>
-        <w:t xml:space="preserve"> the following workflows:</w:t>
+        <w:spacing w:line="276" w:lineRule="auto"/>
+        <w:rPr>
+          <w:color w:val="0563C1" w:themeColor="hyperlink"/>
+          <w:sz w:val="18"/>
+          <w:u w:val="single"/>
+          <w:lang w:val="en-US"/>
+        </w:rPr>
+      </w:pPr>
+      <w:r>
+        <w:rPr>
+          <w:b/>
+          <w:sz w:val="18"/>
+          <w:lang w:val="en-US"/>
+        </w:rPr>
+        <w:t>TECHNICAL SKILLS</w:t>
+      </w:r>
+      <w:r>
+        <w:rPr>
+          <w:b/>
+          <w:sz w:val="18"/>
+          <w:lang w:val="en-US"/>
+        </w:rPr>
+        <w:t xml:space="preserve"> - </w:t>
+      </w:r>
+      <w:r>
+        <w:rPr>
+          <w:b/>
+          <w:sz w:val="18"/>
+          <w:lang w:val="en-US"/>
+        </w:rPr>
+        <w:t>GitHub Link:</w:t>
       </w:r>
       <w:r>
         <w:rPr>
@@ -922,551 +751,30 @@
         </w:rPr>
         <w:t xml:space="preserve"> </w:t>
       </w:r>
-      <w:r>
-        <w:rPr>
-          <w:sz w:val="18"/>
-          <w:lang w:val="en-US"/>
-        </w:rPr>
-        <w:t xml:space="preserve">Feature Generation, </w:t>
-      </w:r>
-      <w:r>
-        <w:rPr>
-          <w:sz w:val="18"/>
-          <w:lang w:val="en-US"/>
-        </w:rPr>
-        <w:t>Factor Backtest, Event Study, Trade Simulation</w:t>
-      </w:r>
-      <w:r>
-        <w:rPr>
-          <w:sz w:val="18"/>
-          <w:lang w:val="en-US"/>
-        </w:rPr>
-        <w:t xml:space="preserve">, </w:t>
-      </w:r>
-      <w:r>
-        <w:rPr>
-          <w:sz w:val="18"/>
-          <w:lang w:val="en-US"/>
-        </w:rPr>
-        <w:t xml:space="preserve">Forecast Modelling, </w:t>
-      </w:r>
-      <w:r>
-        <w:rPr>
-          <w:sz w:val="18"/>
-          <w:lang w:val="en-US"/>
-        </w:rPr>
-        <w:t>Portfolio Optimization</w:t>
-      </w:r>
-      <w:r>
-        <w:rPr>
-          <w:sz w:val="18"/>
-          <w:lang w:val="en-US"/>
-        </w:rPr>
-        <w:t xml:space="preserve"> and </w:t>
-      </w:r>
-      <w:r>
-        <w:rPr>
-          <w:sz w:val="18"/>
-          <w:lang w:val="en-US"/>
-        </w:rPr>
-        <w:t xml:space="preserve">Portfolio </w:t>
-      </w:r>
-      <w:r>
-        <w:rPr>
-          <w:sz w:val="18"/>
-          <w:lang w:val="en-US"/>
-        </w:rPr>
-        <w:t>Attribution</w:t>
-      </w:r>
-      <w:r>
-        <w:rPr>
-          <w:sz w:val="18"/>
-          <w:lang w:val="en-US"/>
-        </w:rPr>
-        <w:t>.</w:t>
-      </w:r>
-    </w:p>
-    <w:p>
-      <w:pPr>
-        <w:pStyle w:val="ListParagraph"/>
-        <w:numPr>
-          <w:ilvl w:val="0"/>
-          <w:numId w:val="4"/>
-        </w:numPr>
-        <w:tabs>
-          <w:tab w:val="left" w:pos="1134"/>
-        </w:tabs>
-        <w:spacing w:line="300" w:lineRule="auto"/>
-        <w:ind w:left="1560" w:hanging="284"/>
-        <w:rPr>
-          <w:sz w:val="18"/>
-          <w:lang w:val="en-US"/>
-        </w:rPr>
-      </w:pPr>
-      <w:r>
-        <w:rPr>
-          <w:sz w:val="18"/>
-          <w:lang w:val="en-US"/>
-        </w:rPr>
-        <w:t>Quant Account Manager</w:t>
-      </w:r>
-      <w:r>
-        <w:rPr>
-          <w:sz w:val="18"/>
-          <w:lang w:val="en-US"/>
-        </w:rPr>
-        <w:t xml:space="preserve"> for 10 EMEA and US clients with a total ACV of </w:t>
-      </w:r>
-      <w:r>
-        <w:rPr>
-          <w:sz w:val="18"/>
-          <w:lang w:val="en-US"/>
-        </w:rPr>
-        <w:t>$</w:t>
-      </w:r>
-      <w:r>
-        <w:rPr>
-          <w:sz w:val="18"/>
-          <w:lang w:val="en-US"/>
-        </w:rPr>
-        <w:t>956</w:t>
-      </w:r>
-      <w:r>
-        <w:rPr>
-          <w:sz w:val="18"/>
-          <w:lang w:val="en-US"/>
-        </w:rPr>
-        <w:t>k</w:t>
-      </w:r>
-      <w:r>
-        <w:rPr>
-          <w:sz w:val="18"/>
-          <w:lang w:val="en-US"/>
-        </w:rPr>
-        <w:t xml:space="preserve">. </w:t>
-      </w:r>
-    </w:p>
-    <w:p>
-      <w:pPr>
-        <w:pStyle w:val="ListParagraph"/>
-        <w:numPr>
-          <w:ilvl w:val="0"/>
-          <w:numId w:val="4"/>
-        </w:numPr>
-        <w:tabs>
-          <w:tab w:val="left" w:pos="1134"/>
-          <w:tab w:val="left" w:pos="1276"/>
-        </w:tabs>
-        <w:spacing w:line="300" w:lineRule="auto"/>
-        <w:ind w:left="1560" w:hanging="284"/>
-        <w:rPr>
-          <w:sz w:val="18"/>
-          <w:lang w:val="en-US"/>
-        </w:rPr>
-      </w:pPr>
-      <w:r>
-        <w:rPr>
-          <w:sz w:val="18"/>
-          <w:lang w:val="en-US"/>
-        </w:rPr>
-        <w:t>Writing custom Trading Scripts for clients using C+</w:t>
-      </w:r>
-      <w:r>
-        <w:rPr>
-          <w:sz w:val="18"/>
-          <w:lang w:val="en-US"/>
-        </w:rPr>
-        <w:t xml:space="preserve">+. </w:t>
-      </w:r>
-      <w:r>
-        <w:rPr>
-          <w:sz w:val="18"/>
-          <w:lang w:val="en-US"/>
-        </w:rPr>
-        <w:t xml:space="preserve"> </w:t>
-      </w:r>
-    </w:p>
-    <w:p>
-      <w:pPr>
-        <w:pStyle w:val="ListParagraph"/>
-        <w:numPr>
-          <w:ilvl w:val="0"/>
-          <w:numId w:val="4"/>
-        </w:numPr>
-        <w:tabs>
-          <w:tab w:val="left" w:pos="1276"/>
-        </w:tabs>
-        <w:spacing w:line="300" w:lineRule="auto"/>
-        <w:ind w:left="1560" w:hanging="284"/>
-        <w:rPr>
-          <w:sz w:val="18"/>
-          <w:lang w:val="en-US"/>
-        </w:rPr>
-      </w:pPr>
-      <w:r>
-        <w:rPr>
-          <w:sz w:val="18"/>
-          <w:lang w:val="en-US"/>
-        </w:rPr>
-        <w:t xml:space="preserve">Collaborating with clients to </w:t>
-      </w:r>
-      <w:r>
-        <w:rPr>
-          <w:sz w:val="18"/>
-          <w:lang w:val="en-US"/>
-        </w:rPr>
-        <w:t>produce</w:t>
-      </w:r>
-      <w:r>
-        <w:rPr>
-          <w:sz w:val="18"/>
-          <w:lang w:val="en-US"/>
-        </w:rPr>
-        <w:t xml:space="preserve"> their Quantitative</w:t>
-      </w:r>
-      <w:r>
-        <w:rPr>
-          <w:sz w:val="18"/>
-          <w:lang w:val="en-US"/>
-        </w:rPr>
-        <w:t xml:space="preserve"> </w:t>
-      </w:r>
-      <w:r>
-        <w:rPr>
-          <w:sz w:val="18"/>
-          <w:lang w:val="en-US"/>
-        </w:rPr>
-        <w:t>Research in ClariFI</w:t>
-      </w:r>
-      <w:r>
-        <w:rPr>
-          <w:sz w:val="18"/>
-          <w:lang w:val="en-US"/>
-        </w:rPr>
-        <w:t>.</w:t>
-      </w:r>
-      <w:r>
-        <w:rPr>
-          <w:sz w:val="18"/>
-          <w:lang w:val="en-US"/>
-        </w:rPr>
-        <w:t xml:space="preserve"> </w:t>
-      </w:r>
-    </w:p>
-    <w:p>
-      <w:pPr>
-        <w:pStyle w:val="ListParagraph"/>
-        <w:numPr>
-          <w:ilvl w:val="0"/>
-          <w:numId w:val="4"/>
-        </w:numPr>
-        <w:tabs>
-          <w:tab w:val="left" w:pos="1276"/>
-        </w:tabs>
-        <w:spacing w:line="300" w:lineRule="auto"/>
-        <w:ind w:left="1560" w:hanging="284"/>
-        <w:rPr>
-          <w:sz w:val="18"/>
-          <w:lang w:val="en-US"/>
-        </w:rPr>
-      </w:pPr>
-      <w:r>
-        <w:rPr>
-          <w:sz w:val="18"/>
-          <w:lang w:val="en-US"/>
-        </w:rPr>
-        <w:t>Spearheaded the development of ClariFI’s API by collaborating with Developer</w:t>
-      </w:r>
-      <w:r>
-        <w:rPr>
-          <w:sz w:val="18"/>
-          <w:lang w:val="en-US"/>
-        </w:rPr>
-        <w:t xml:space="preserve">s and </w:t>
-      </w:r>
-      <w:r>
-        <w:rPr>
-          <w:sz w:val="18"/>
-          <w:lang w:val="en-US"/>
-        </w:rPr>
-        <w:t xml:space="preserve">writing scripts in Python to test </w:t>
-      </w:r>
-      <w:r>
-        <w:rPr>
-          <w:sz w:val="18"/>
-          <w:lang w:val="en-US"/>
-        </w:rPr>
-        <w:t xml:space="preserve">and demonstrate </w:t>
-      </w:r>
-      <w:r>
-        <w:rPr>
-          <w:sz w:val="18"/>
-          <w:lang w:val="en-US"/>
-        </w:rPr>
-        <w:t xml:space="preserve">the </w:t>
-      </w:r>
-      <w:r>
-        <w:rPr>
-          <w:sz w:val="18"/>
-          <w:lang w:val="en-US"/>
-        </w:rPr>
-        <w:t xml:space="preserve">capabilities of the </w:t>
-      </w:r>
-      <w:r>
-        <w:rPr>
-          <w:sz w:val="18"/>
-          <w:lang w:val="en-US"/>
-        </w:rPr>
-        <w:t>API</w:t>
-      </w:r>
-      <w:r>
-        <w:rPr>
-          <w:sz w:val="18"/>
-          <w:lang w:val="en-US"/>
-        </w:rPr>
-        <w:t xml:space="preserve"> to clients</w:t>
-      </w:r>
-      <w:r>
-        <w:rPr>
-          <w:sz w:val="18"/>
-          <w:lang w:val="en-US"/>
-        </w:rPr>
-        <w:t>.</w:t>
-      </w:r>
-    </w:p>
-    <w:p>
-      <w:pPr>
-        <w:pStyle w:val="ListParagraph"/>
-        <w:numPr>
-          <w:ilvl w:val="0"/>
-          <w:numId w:val="4"/>
-        </w:numPr>
-        <w:tabs>
-          <w:tab w:val="left" w:pos="1134"/>
-          <w:tab w:val="left" w:pos="1276"/>
-        </w:tabs>
-        <w:spacing w:line="300" w:lineRule="auto"/>
-        <w:ind w:left="1560" w:hanging="284"/>
-        <w:rPr>
-          <w:sz w:val="18"/>
-          <w:lang w:val="en-US"/>
-        </w:rPr>
-      </w:pPr>
-      <w:r>
-        <w:rPr>
-          <w:sz w:val="18"/>
-          <w:lang w:val="en-US"/>
-        </w:rPr>
-        <w:t xml:space="preserve">Feature Generation using R and ClariFI’s internal visual query </w:t>
-      </w:r>
-      <w:r>
-        <w:rPr>
-          <w:sz w:val="18"/>
-          <w:lang w:val="en-US"/>
-        </w:rPr>
-        <w:t>language</w:t>
-      </w:r>
-      <w:r>
-        <w:rPr>
-          <w:sz w:val="18"/>
-          <w:lang w:val="en-US"/>
-        </w:rPr>
-        <w:t xml:space="preserve"> on fundamental, market and alternative data with Compustat, CIQ and IHS Markit Datasets. </w:t>
-      </w:r>
-    </w:p>
-    <w:p>
-      <w:pPr>
-        <w:pStyle w:val="ListParagraph"/>
-        <w:numPr>
-          <w:ilvl w:val="0"/>
-          <w:numId w:val="4"/>
-        </w:numPr>
-        <w:tabs>
-          <w:tab w:val="left" w:pos="1134"/>
-          <w:tab w:val="left" w:pos="1276"/>
-        </w:tabs>
-        <w:spacing w:line="300" w:lineRule="auto"/>
-        <w:ind w:left="1560" w:hanging="284"/>
-        <w:rPr>
-          <w:sz w:val="18"/>
-          <w:lang w:val="en-US"/>
-        </w:rPr>
-      </w:pPr>
-      <w:r>
-        <w:rPr>
-          <w:sz w:val="18"/>
-          <w:lang w:val="en-US"/>
-        </w:rPr>
-        <w:t xml:space="preserve">Created custom SQL queries to create attributes for ClariFI’s Security Master using Compustat. </w:t>
-      </w:r>
-    </w:p>
-    <w:p>
-      <w:pPr>
-        <w:pStyle w:val="ListParagraph"/>
-        <w:numPr>
-          <w:ilvl w:val="0"/>
-          <w:numId w:val="4"/>
-        </w:numPr>
-        <w:tabs>
-          <w:tab w:val="left" w:pos="1134"/>
-        </w:tabs>
-        <w:spacing w:line="300" w:lineRule="auto"/>
-        <w:ind w:left="1560" w:hanging="284"/>
-        <w:rPr>
-          <w:sz w:val="18"/>
-          <w:lang w:val="en-US"/>
-        </w:rPr>
-      </w:pPr>
-      <w:r>
-        <w:rPr>
-          <w:sz w:val="18"/>
-          <w:lang w:val="en-US"/>
-        </w:rPr>
-        <w:t xml:space="preserve">Acting as a bridge between clients and the </w:t>
-      </w:r>
-      <w:r>
-        <w:rPr>
-          <w:sz w:val="18"/>
-          <w:lang w:val="en-US"/>
-        </w:rPr>
-        <w:t>developer</w:t>
-      </w:r>
-      <w:r>
-        <w:rPr>
-          <w:sz w:val="18"/>
-          <w:lang w:val="en-US"/>
-        </w:rPr>
-        <w:t xml:space="preserve"> team </w:t>
-      </w:r>
-      <w:r>
-        <w:rPr>
-          <w:sz w:val="18"/>
-          <w:lang w:val="en-US"/>
-        </w:rPr>
-        <w:t>by aligning product features with client requests</w:t>
-      </w:r>
-      <w:r>
-        <w:rPr>
-          <w:sz w:val="18"/>
-          <w:lang w:val="en-US"/>
-        </w:rPr>
-        <w:t xml:space="preserve"> and</w:t>
-      </w:r>
-      <w:r>
-        <w:rPr>
-          <w:sz w:val="18"/>
-          <w:lang w:val="en-US"/>
-        </w:rPr>
-        <w:t xml:space="preserve"> </w:t>
-      </w:r>
-      <w:r>
-        <w:rPr>
-          <w:sz w:val="18"/>
-          <w:lang w:val="en-US"/>
-        </w:rPr>
-        <w:t xml:space="preserve">conducting UAT, </w:t>
-      </w:r>
-      <w:r>
-        <w:rPr>
-          <w:sz w:val="18"/>
-          <w:lang w:val="en-US"/>
-        </w:rPr>
-        <w:t>helping me develop commercial acumen.</w:t>
-      </w:r>
-      <w:r>
-        <w:rPr>
-          <w:sz w:val="18"/>
-          <w:lang w:val="en-US"/>
-        </w:rPr>
-        <w:t xml:space="preserve"> </w:t>
-      </w:r>
-    </w:p>
-    <w:p>
-      <w:pPr>
-        <w:rPr>
-          <w:b/>
-          <w:sz w:val="10"/>
-          <w:szCs w:val="11"/>
-          <w:lang w:val="en-US"/>
-        </w:rPr>
-      </w:pPr>
-      <w:r>
-        <w:rPr>
-          <w:b/>
-          <w:noProof/>
-          <w:sz w:val="18"/>
-          <w:lang w:val="en-US"/>
-        </w:rPr>
-      </w:r>
-      <w:r>
-        <w:rPr>
-          <w:b/>
-          <w:noProof/>
-          <w:sz w:val="18"/>
-          <w:lang w:val="en-US"/>
-        </w:rPr>
-        <w:pict w14:anchorId="6C4544ED">
-          <v:rect id="_x0000_i1027" alt="" style="width:523pt;height:.05pt;mso-width-percent:0;mso-height-percent:0;mso-width-percent:0;mso-height-percent:0" o:hralign="center" o:hrstd="t" o:hr="t" fillcolor="#a0a0a0" stroked="f"/>
-        </w:pict>
-      </w:r>
-      <w:r>
-        <w:rPr>
-          <w:b/>
-          <w:sz w:val="18"/>
-          <w:lang w:val="en-US"/>
-        </w:rPr>
-        <w:br/>
-      </w:r>
-    </w:p>
-    <w:p>
-      <w:pPr>
-        <w:spacing w:line="276" w:lineRule="auto"/>
-        <w:rPr>
-          <w:color w:val="0563C1" w:themeColor="hyperlink"/>
-          <w:sz w:val="18"/>
-          <w:u w:val="single"/>
-          <w:lang w:val="en-US"/>
-        </w:rPr>
-      </w:pPr>
-      <w:r>
-        <w:rPr>
-          <w:b/>
-          <w:sz w:val="18"/>
-          <w:lang w:val="en-US"/>
-        </w:rPr>
-        <w:t>TECHNICAL SKILLS</w:t>
-      </w:r>
-      <w:r>
-        <w:rPr>
-          <w:b/>
-          <w:sz w:val="18"/>
-          <w:lang w:val="en-US"/>
-        </w:rPr>
-        <w:t xml:space="preserve"> - </w:t>
-      </w:r>
-      <w:r>
-        <w:rPr>
-          <w:b/>
-          <w:sz w:val="18"/>
-          <w:lang w:val="en-US"/>
-        </w:rPr>
-        <w:t>GitHub Link:</w:t>
-      </w:r>
-      <w:r>
-        <w:rPr>
-          <w:sz w:val="18"/>
-          <w:lang w:val="en-US"/>
-        </w:rPr>
-        <w:t xml:space="preserve"> </w:t>
-      </w:r>
-      <w:hyperlink r:id="rId6" w:history="1">
+      <w:hyperlink r:id="rId7" w:history="1">
         <w:r>
           <w:rPr>
             <w:rStyle w:val="Hyperlink"/>
             <w:sz w:val="18"/>
             <w:lang w:val="en-US"/>
           </w:rPr>
-          <w:t>https://github.com/talhajamal11</w:t>
+          <w:t>ht</w:t>
+        </w:r>
+        <w:r>
+          <w:rPr>
+            <w:rStyle w:val="Hyperlink"/>
+            <w:sz w:val="18"/>
+            <w:lang w:val="en-US"/>
+          </w:rPr>
+          <w:t>t</w:t>
+        </w:r>
+        <w:r>
+          <w:rPr>
+            <w:rStyle w:val="Hyperlink"/>
+            <w:sz w:val="18"/>
+            <w:lang w:val="en-US"/>
+          </w:rPr>
+          <w:t>ps://github.com/talhajamal11</w:t>
         </w:r>
       </w:hyperlink>
       <w:r>
@@ -1837,38 +1145,18 @@
     </w:tbl>
     <w:p>
       <w:pPr>
-        <w:spacing w:line="276" w:lineRule="auto"/>
-        <w:rPr>
-          <w:b/>
-          <w:sz w:val="18"/>
-          <w:lang w:val="en-US"/>
-        </w:rPr>
-      </w:pPr>
-    </w:p>
-    <w:p>
-      <w:pPr>
-        <w:rPr>
-          <w:b/>
-          <w:sz w:val="18"/>
-          <w:lang w:val="en-US"/>
-        </w:rPr>
-      </w:pPr>
-      <w:r>
-        <w:rPr>
-          <w:b/>
+        <w:rPr>
+          <w:sz w:val="18"/>
+          <w:lang w:val="en-US"/>
+        </w:rPr>
+      </w:pPr>
+      <w:r>
+        <w:rPr>
           <w:noProof/>
           <w:sz w:val="18"/>
           <w:lang w:val="en-US"/>
         </w:rPr>
-      </w:r>
-      <w:r>
-        <w:rPr>
-          <w:b/>
-          <w:noProof/>
-          <w:sz w:val="18"/>
-          <w:lang w:val="en-US"/>
-        </w:rPr>
-        <w:pict w14:anchorId="0B64BABA">
+        <w:pict w14:anchorId="008DF1BD">
           <v:rect id="_x0000_i1028" alt="" style="width:523pt;height:.05pt;mso-width-percent:0;mso-height-percent:0;mso-width-percent:0;mso-height-percent:0" o:hralign="center" o:hrstd="t" o:hr="t" fillcolor="#a0a0a0" stroked="f"/>
         </w:pict>
       </w:r>
@@ -1911,6 +1199,13 @@
         </w:rPr>
         <w:t>Backtesting Python Project</w:t>
       </w:r>
+      <w:r>
+        <w:rPr>
+          <w:sz w:val="18"/>
+          <w:lang w:val="en-US"/>
+        </w:rPr>
+        <w:t xml:space="preserve"> – Link.</w:t>
+      </w:r>
     </w:p>
     <w:p>
       <w:pPr>
@@ -1930,7 +1225,38 @@
           <w:sz w:val="18"/>
           <w:lang w:val="en-US"/>
         </w:rPr>
-        <w:t>Monte Carlo Sim in C++</w:t>
+        <w:t xml:space="preserve">Visualizing </w:t>
+      </w:r>
+      <w:r>
+        <w:rPr>
+          <w:sz w:val="18"/>
+          <w:lang w:val="en-US"/>
+        </w:rPr>
+        <w:t xml:space="preserve">Market Order Book </w:t>
+      </w:r>
+      <w:r>
+        <w:rPr>
+          <w:sz w:val="18"/>
+          <w:lang w:val="en-US"/>
+        </w:rPr>
+        <w:t xml:space="preserve">using Python – </w:t>
+      </w:r>
+      <w:hyperlink r:id="rId8" w:history="1">
+        <w:r>
+          <w:rPr>
+            <w:rStyle w:val="Hyperlink"/>
+            <w:sz w:val="18"/>
+            <w:lang w:val="en-US"/>
+          </w:rPr>
+          <w:t>Link</w:t>
+        </w:r>
+      </w:hyperlink>
+      <w:r>
+        <w:rPr>
+          <w:sz w:val="18"/>
+          <w:lang w:val="en-US"/>
+        </w:rPr>
+        <w:t>.</w:t>
       </w:r>
     </w:p>
     <w:p>
@@ -1951,28 +1277,14 @@
           <w:sz w:val="18"/>
           <w:lang w:val="en-US"/>
         </w:rPr>
-        <w:t>Market Data</w:t>
-      </w:r>
-      <w:r>
-        <w:rPr>
-          <w:sz w:val="18"/>
-          <w:lang w:val="en-US"/>
-        </w:rPr>
-        <w:t xml:space="preserve"> D</w:t>
-      </w:r>
-      <w:r>
-        <w:rPr>
-          <w:sz w:val="18"/>
-          <w:lang w:val="en-US"/>
-        </w:rPr>
-        <w:t>atabase</w:t>
-      </w:r>
-      <w:r>
-        <w:rPr>
-          <w:sz w:val="18"/>
-          <w:lang w:val="en-US"/>
-        </w:rPr>
-        <w:t xml:space="preserve"> on kdb+</w:t>
+        <w:t>Monte Carlo Sim in C++</w:t>
+      </w:r>
+      <w:r>
+        <w:rPr>
+          <w:sz w:val="18"/>
+          <w:lang w:val="en-US"/>
+        </w:rPr>
+        <w:t xml:space="preserve"> - Link. </w:t>
       </w:r>
     </w:p>
     <w:p>
@@ -1993,7 +1305,14 @@
           <w:sz w:val="18"/>
           <w:lang w:val="en-US"/>
         </w:rPr>
-        <w:t>Market Order Book – C++</w:t>
+        <w:t>Market Data Database on kdb+</w:t>
+      </w:r>
+      <w:r>
+        <w:rPr>
+          <w:sz w:val="18"/>
+          <w:lang w:val="en-US"/>
+        </w:rPr>
+        <w:t xml:space="preserve"> - Link. </w:t>
       </w:r>
     </w:p>
     <w:p>
@@ -2014,25 +1333,55 @@
           <w:sz w:val="18"/>
           <w:lang w:val="en-US"/>
         </w:rPr>
-        <w:t>Human Activity Recognition</w:t>
-      </w:r>
-      <w:r>
-        <w:rPr>
-          <w:sz w:val="18"/>
-          <w:lang w:val="en-US"/>
-        </w:rPr>
-        <w:t xml:space="preserve"> using Time Series Data with CNNs and LSTM RNNs.</w:t>
-      </w:r>
-      <w:r>
-        <w:rPr>
-          <w:sz w:val="18"/>
-          <w:lang w:val="en-US"/>
-        </w:rPr>
-        <w:t xml:space="preserve"> </w:t>
+        <w:t>Human Activity Recognition using Time Series Data with CNNs and LSTM RNNs</w:t>
+      </w:r>
+      <w:r>
+        <w:rPr>
+          <w:sz w:val="18"/>
+          <w:lang w:val="en-US"/>
+        </w:rPr>
+        <w:t xml:space="preserve"> – </w:t>
+      </w:r>
+      <w:hyperlink r:id="rId9" w:history="1">
+        <w:r>
+          <w:rPr>
+            <w:rStyle w:val="Hyperlink"/>
+            <w:sz w:val="18"/>
+            <w:lang w:val="en-US"/>
+          </w:rPr>
+          <w:t>Link</w:t>
+        </w:r>
+      </w:hyperlink>
+      <w:r>
+        <w:rPr>
+          <w:sz w:val="18"/>
+          <w:lang w:val="en-US"/>
+        </w:rPr>
+        <w:t>.</w:t>
       </w:r>
     </w:p>
     <w:p>
       <w:pPr>
+        <w:spacing w:line="300" w:lineRule="auto"/>
+        <w:rPr>
+          <w:sz w:val="18"/>
+          <w:lang w:val="en-US"/>
+        </w:rPr>
+      </w:pPr>
+      <w:r>
+        <w:rPr>
+          <w:b/>
+          <w:noProof/>
+          <w:sz w:val="18"/>
+          <w:lang w:val="en-US"/>
+        </w:rPr>
+        <w:pict w14:anchorId="5ADD5B45">
+          <v:rect id="_x0000_i1027" alt="" style="width:523pt;height:.05pt;mso-width-percent:0;mso-height-percent:0;mso-width-percent:0;mso-height-percent:0" o:hralign="center" o:hrstd="t" o:hr="t" fillcolor="#a0a0a0" stroked="f"/>
+        </w:pict>
+      </w:r>
+    </w:p>
+    <w:p>
+      <w:pPr>
         <w:spacing w:before="120" w:after="120"/>
         <w:rPr>
           <w:b/>
@@ -2043,20 +1392,645 @@
       <w:r>
         <w:rPr>
           <w:b/>
+          <w:sz w:val="18"/>
+          <w:lang w:val="en-US"/>
+        </w:rPr>
+        <w:t>WORK EXPERIENCE</w:t>
+      </w:r>
+    </w:p>
+    <w:p>
+      <w:pPr>
+        <w:tabs>
+          <w:tab w:val="left" w:pos="1276"/>
+        </w:tabs>
+        <w:spacing w:before="120" w:after="120" w:line="300" w:lineRule="auto"/>
+        <w:rPr>
+          <w:b/>
+          <w:sz w:val="18"/>
+          <w:lang w:val="en-US"/>
+        </w:rPr>
+      </w:pPr>
+      <w:r>
+        <w:rPr>
+          <w:b/>
+          <w:sz w:val="16"/>
+          <w:lang w:val="en-US"/>
+        </w:rPr>
+        <w:t xml:space="preserve">2021 – </w:t>
+      </w:r>
+      <w:r>
+        <w:rPr>
+          <w:b/>
+          <w:sz w:val="18"/>
+          <w:lang w:val="en-US"/>
+        </w:rPr>
+        <w:tab/>
+        <w:t>S&amp;P Global Market Intelligence</w:t>
+      </w:r>
+      <w:r>
+        <w:rPr>
+          <w:b/>
+          <w:sz w:val="18"/>
+          <w:lang w:val="en-US"/>
+        </w:rPr>
+        <w:br/>
+      </w:r>
+      <w:r>
+        <w:rPr>
+          <w:b/>
+          <w:sz w:val="16"/>
+          <w:lang w:val="en-US"/>
+        </w:rPr>
+        <w:t>2023</w:t>
+      </w:r>
+      <w:r>
+        <w:rPr>
+          <w:b/>
+          <w:sz w:val="16"/>
+          <w:lang w:val="en-US"/>
+        </w:rPr>
+        <w:tab/>
+      </w:r>
+      <w:r>
+        <w:rPr>
+          <w:b/>
+          <w:sz w:val="18"/>
+          <w:lang w:val="en-US"/>
+        </w:rPr>
+        <w:t>Senior Specialist, Quantitative Analysis</w:t>
+      </w:r>
+    </w:p>
+    <w:p>
+      <w:pPr>
+        <w:pStyle w:val="ListParagraph"/>
+        <w:numPr>
+          <w:ilvl w:val="0"/>
+          <w:numId w:val="4"/>
+        </w:numPr>
+        <w:tabs>
+          <w:tab w:val="left" w:pos="993"/>
+        </w:tabs>
+        <w:spacing w:line="300" w:lineRule="auto"/>
+        <w:ind w:left="1418" w:hanging="284"/>
+        <w:rPr>
+          <w:sz w:val="18"/>
+          <w:lang w:val="en-US"/>
+        </w:rPr>
+      </w:pPr>
+      <w:r>
+        <w:rPr>
+          <w:sz w:val="18"/>
+          <w:lang w:val="en-US"/>
+        </w:rPr>
+        <w:t>Knowledge Expert</w:t>
+      </w:r>
+      <w:r>
+        <w:rPr>
+          <w:sz w:val="18"/>
+          <w:lang w:val="en-US"/>
+        </w:rPr>
+        <w:t xml:space="preserve"> of ClariFI</w:t>
+      </w:r>
+      <w:r>
+        <w:rPr>
+          <w:sz w:val="18"/>
+          <w:lang w:val="en-US"/>
+        </w:rPr>
+        <w:t xml:space="preserve">, </w:t>
+      </w:r>
+      <w:r>
+        <w:rPr>
+          <w:sz w:val="18"/>
+          <w:lang w:val="en-US"/>
+        </w:rPr>
+        <w:t xml:space="preserve">a Quantitative </w:t>
+      </w:r>
+      <w:r>
+        <w:rPr>
+          <w:sz w:val="18"/>
+          <w:lang w:val="en-US"/>
+        </w:rPr>
+        <w:t>Portfolio Management Platform</w:t>
+      </w:r>
+      <w:r>
+        <w:rPr>
+          <w:sz w:val="18"/>
+          <w:lang w:val="en-US"/>
+        </w:rPr>
+        <w:t xml:space="preserve"> </w:t>
+      </w:r>
+      <w:r>
+        <w:rPr>
+          <w:sz w:val="18"/>
+          <w:lang w:val="en-US"/>
+        </w:rPr>
+        <w:t>provided by</w:t>
+      </w:r>
+      <w:r>
+        <w:rPr>
+          <w:sz w:val="18"/>
+          <w:lang w:val="en-US"/>
+        </w:rPr>
+        <w:t xml:space="preserve"> </w:t>
+      </w:r>
+      <w:r>
+        <w:rPr>
+          <w:sz w:val="18"/>
+          <w:lang w:val="en-US"/>
+        </w:rPr>
+        <w:t>S&amp;P.</w:t>
+      </w:r>
+      <w:r>
+        <w:rPr>
+          <w:sz w:val="18"/>
+          <w:lang w:val="en-US"/>
+        </w:rPr>
+        <w:t xml:space="preserve"> </w:t>
+      </w:r>
+    </w:p>
+    <w:p>
+      <w:pPr>
+        <w:pStyle w:val="ListParagraph"/>
+        <w:numPr>
+          <w:ilvl w:val="0"/>
+          <w:numId w:val="4"/>
+        </w:numPr>
+        <w:tabs>
+          <w:tab w:val="left" w:pos="709"/>
+        </w:tabs>
+        <w:spacing w:line="300" w:lineRule="auto"/>
+        <w:ind w:left="1418" w:hanging="284"/>
+        <w:rPr>
+          <w:sz w:val="18"/>
+          <w:lang w:val="en-US"/>
+        </w:rPr>
+      </w:pPr>
+      <w:r>
+        <w:rPr>
+          <w:sz w:val="18"/>
+          <w:lang w:val="en-US"/>
+        </w:rPr>
+        <w:t>Quant Expert on</w:t>
+      </w:r>
+      <w:r>
+        <w:rPr>
+          <w:sz w:val="18"/>
+          <w:lang w:val="en-US"/>
+        </w:rPr>
+        <w:t xml:space="preserve"> the following workflows:</w:t>
+      </w:r>
+      <w:r>
+        <w:rPr>
+          <w:sz w:val="18"/>
+          <w:lang w:val="en-US"/>
+        </w:rPr>
+        <w:t xml:space="preserve"> </w:t>
+      </w:r>
+      <w:r>
+        <w:rPr>
+          <w:sz w:val="18"/>
+          <w:lang w:val="en-US"/>
+        </w:rPr>
+        <w:t xml:space="preserve">Feature Generation, </w:t>
+      </w:r>
+      <w:r>
+        <w:rPr>
+          <w:sz w:val="18"/>
+          <w:lang w:val="en-US"/>
+        </w:rPr>
+        <w:t>Factor Backtest, Event Study, Trade Simulation</w:t>
+      </w:r>
+      <w:r>
+        <w:rPr>
+          <w:sz w:val="18"/>
+          <w:lang w:val="en-US"/>
+        </w:rPr>
+        <w:t xml:space="preserve">, </w:t>
+      </w:r>
+      <w:r>
+        <w:rPr>
+          <w:sz w:val="18"/>
+          <w:lang w:val="en-US"/>
+        </w:rPr>
+        <w:t xml:space="preserve">Forecast Modelling, </w:t>
+      </w:r>
+      <w:r>
+        <w:rPr>
+          <w:sz w:val="18"/>
+          <w:lang w:val="en-US"/>
+        </w:rPr>
+        <w:t>Portfolio Optimization</w:t>
+      </w:r>
+      <w:r>
+        <w:rPr>
+          <w:sz w:val="18"/>
+          <w:lang w:val="en-US"/>
+        </w:rPr>
+        <w:t xml:space="preserve"> and </w:t>
+      </w:r>
+      <w:r>
+        <w:rPr>
+          <w:sz w:val="18"/>
+          <w:lang w:val="en-US"/>
+        </w:rPr>
+        <w:t xml:space="preserve">Portfolio </w:t>
+      </w:r>
+      <w:r>
+        <w:rPr>
+          <w:sz w:val="18"/>
+          <w:lang w:val="en-US"/>
+        </w:rPr>
+        <w:t>Attribution</w:t>
+      </w:r>
+      <w:r>
+        <w:rPr>
+          <w:sz w:val="18"/>
+          <w:lang w:val="en-US"/>
+        </w:rPr>
+        <w:t>.</w:t>
+      </w:r>
+    </w:p>
+    <w:p>
+      <w:pPr>
+        <w:pStyle w:val="ListParagraph"/>
+        <w:numPr>
+          <w:ilvl w:val="0"/>
+          <w:numId w:val="4"/>
+        </w:numPr>
+        <w:tabs>
+          <w:tab w:val="left" w:pos="1134"/>
+        </w:tabs>
+        <w:spacing w:line="300" w:lineRule="auto"/>
+        <w:ind w:left="1418" w:hanging="284"/>
+        <w:rPr>
+          <w:sz w:val="18"/>
+          <w:lang w:val="en-US"/>
+        </w:rPr>
+      </w:pPr>
+      <w:r>
+        <w:rPr>
+          <w:sz w:val="18"/>
+          <w:lang w:val="en-US"/>
+        </w:rPr>
+        <w:t>Quant Account Manager</w:t>
+      </w:r>
+      <w:r>
+        <w:rPr>
+          <w:sz w:val="18"/>
+          <w:lang w:val="en-US"/>
+        </w:rPr>
+        <w:t xml:space="preserve"> for 10 EMEA and US clients with a total ACV of </w:t>
+      </w:r>
+      <w:r>
+        <w:rPr>
+          <w:sz w:val="18"/>
+          <w:lang w:val="en-US"/>
+        </w:rPr>
+        <w:t>$</w:t>
+      </w:r>
+      <w:r>
+        <w:rPr>
+          <w:sz w:val="18"/>
+          <w:lang w:val="en-US"/>
+        </w:rPr>
+        <w:t>956</w:t>
+      </w:r>
+      <w:r>
+        <w:rPr>
+          <w:sz w:val="18"/>
+          <w:lang w:val="en-US"/>
+        </w:rPr>
+        <w:t>k</w:t>
+      </w:r>
+      <w:r>
+        <w:rPr>
+          <w:sz w:val="18"/>
+          <w:lang w:val="en-US"/>
+        </w:rPr>
+        <w:t xml:space="preserve">. </w:t>
+      </w:r>
+    </w:p>
+    <w:p>
+      <w:pPr>
+        <w:pStyle w:val="ListParagraph"/>
+        <w:numPr>
+          <w:ilvl w:val="0"/>
+          <w:numId w:val="4"/>
+        </w:numPr>
+        <w:tabs>
+          <w:tab w:val="left" w:pos="1134"/>
+        </w:tabs>
+        <w:spacing w:line="300" w:lineRule="auto"/>
+        <w:ind w:left="1418" w:hanging="284"/>
+        <w:rPr>
+          <w:sz w:val="18"/>
+          <w:lang w:val="en-US"/>
+        </w:rPr>
+      </w:pPr>
+      <w:r>
+        <w:rPr>
+          <w:sz w:val="18"/>
+          <w:lang w:val="en-US"/>
+        </w:rPr>
+        <w:t>Writing custom Trading Scripts for clients using C+</w:t>
+      </w:r>
+      <w:r>
+        <w:rPr>
+          <w:sz w:val="18"/>
+          <w:lang w:val="en-US"/>
+        </w:rPr>
+        <w:t xml:space="preserve">+. </w:t>
+      </w:r>
+      <w:r>
+        <w:rPr>
+          <w:sz w:val="18"/>
+          <w:lang w:val="en-US"/>
+        </w:rPr>
+        <w:t xml:space="preserve"> </w:t>
+      </w:r>
+    </w:p>
+    <w:p>
+      <w:pPr>
+        <w:pStyle w:val="ListParagraph"/>
+        <w:numPr>
+          <w:ilvl w:val="0"/>
+          <w:numId w:val="4"/>
+        </w:numPr>
+        <w:tabs>
+          <w:tab w:val="left" w:pos="1134"/>
+        </w:tabs>
+        <w:spacing w:line="300" w:lineRule="auto"/>
+        <w:ind w:left="1418" w:hanging="284"/>
+        <w:rPr>
+          <w:sz w:val="18"/>
+          <w:lang w:val="en-US"/>
+        </w:rPr>
+      </w:pPr>
+      <w:r>
+        <w:rPr>
+          <w:sz w:val="18"/>
+          <w:lang w:val="en-US"/>
+        </w:rPr>
+        <w:t>Collaborating with clients to produce their Quantitative Research in ClariFI</w:t>
+      </w:r>
+      <w:r>
+        <w:rPr>
+          <w:sz w:val="18"/>
+          <w:lang w:val="en-US"/>
+        </w:rPr>
+        <w:t>.</w:t>
+      </w:r>
+      <w:r>
+        <w:rPr>
+          <w:sz w:val="18"/>
+          <w:lang w:val="en-US"/>
+        </w:rPr>
+        <w:t xml:space="preserve"> </w:t>
+      </w:r>
+    </w:p>
+    <w:p>
+      <w:pPr>
+        <w:pStyle w:val="ListParagraph"/>
+        <w:numPr>
+          <w:ilvl w:val="0"/>
+          <w:numId w:val="4"/>
+        </w:numPr>
+        <w:tabs>
+          <w:tab w:val="left" w:pos="1134"/>
+        </w:tabs>
+        <w:spacing w:line="300" w:lineRule="auto"/>
+        <w:ind w:left="1418" w:hanging="284"/>
+        <w:rPr>
+          <w:sz w:val="18"/>
+          <w:lang w:val="en-US"/>
+        </w:rPr>
+      </w:pPr>
+      <w:r>
+        <w:rPr>
+          <w:sz w:val="18"/>
+          <w:lang w:val="en-US"/>
+        </w:rPr>
+        <w:t>Spearheaded the development of ClariFI’s API by collaborating with Developer</w:t>
+      </w:r>
+      <w:r>
+        <w:rPr>
+          <w:sz w:val="18"/>
+          <w:lang w:val="en-US"/>
+        </w:rPr>
+        <w:t xml:space="preserve">s and </w:t>
+      </w:r>
+      <w:r>
+        <w:rPr>
+          <w:sz w:val="18"/>
+          <w:lang w:val="en-US"/>
+        </w:rPr>
+        <w:t xml:space="preserve">writing scripts in Python to test </w:t>
+      </w:r>
+      <w:r>
+        <w:rPr>
+          <w:sz w:val="18"/>
+          <w:lang w:val="en-US"/>
+        </w:rPr>
+        <w:t xml:space="preserve">and demonstrate </w:t>
+      </w:r>
+      <w:r>
+        <w:rPr>
+          <w:sz w:val="18"/>
+          <w:lang w:val="en-US"/>
+        </w:rPr>
+        <w:t xml:space="preserve">the </w:t>
+      </w:r>
+      <w:r>
+        <w:rPr>
+          <w:sz w:val="18"/>
+          <w:lang w:val="en-US"/>
+        </w:rPr>
+        <w:t xml:space="preserve">capabilities of the </w:t>
+      </w:r>
+      <w:r>
+        <w:rPr>
+          <w:sz w:val="18"/>
+          <w:lang w:val="en-US"/>
+        </w:rPr>
+        <w:t>API</w:t>
+      </w:r>
+      <w:r>
+        <w:rPr>
+          <w:sz w:val="18"/>
+          <w:lang w:val="en-US"/>
+        </w:rPr>
+        <w:t xml:space="preserve"> to clients</w:t>
+      </w:r>
+      <w:r>
+        <w:rPr>
+          <w:sz w:val="18"/>
+          <w:lang w:val="en-US"/>
+        </w:rPr>
+        <w:t>.</w:t>
+      </w:r>
+    </w:p>
+    <w:p>
+      <w:pPr>
+        <w:pStyle w:val="ListParagraph"/>
+        <w:numPr>
+          <w:ilvl w:val="0"/>
+          <w:numId w:val="4"/>
+        </w:numPr>
+        <w:tabs>
+          <w:tab w:val="left" w:pos="1134"/>
+        </w:tabs>
+        <w:spacing w:line="300" w:lineRule="auto"/>
+        <w:ind w:left="1418" w:hanging="284"/>
+        <w:rPr>
+          <w:sz w:val="18"/>
+          <w:lang w:val="en-US"/>
+        </w:rPr>
+      </w:pPr>
+      <w:r>
+        <w:rPr>
+          <w:sz w:val="18"/>
+          <w:lang w:val="en-US"/>
+        </w:rPr>
+        <w:t xml:space="preserve">Feature Generation using R and ClariFI’s internal visual query </w:t>
+      </w:r>
+      <w:r>
+        <w:rPr>
+          <w:sz w:val="18"/>
+          <w:lang w:val="en-US"/>
+        </w:rPr>
+        <w:t>language</w:t>
+      </w:r>
+      <w:r>
+        <w:rPr>
+          <w:sz w:val="18"/>
+          <w:lang w:val="en-US"/>
+        </w:rPr>
+        <w:t xml:space="preserve"> on fundamental, market and alternative data with Compustat, CIQ and IHS Markit Datasets. </w:t>
+      </w:r>
+    </w:p>
+    <w:p>
+      <w:pPr>
+        <w:pStyle w:val="ListParagraph"/>
+        <w:numPr>
+          <w:ilvl w:val="0"/>
+          <w:numId w:val="4"/>
+        </w:numPr>
+        <w:tabs>
+          <w:tab w:val="left" w:pos="1134"/>
+        </w:tabs>
+        <w:spacing w:line="300" w:lineRule="auto"/>
+        <w:ind w:left="1418" w:hanging="284"/>
+        <w:rPr>
+          <w:sz w:val="18"/>
+          <w:lang w:val="en-US"/>
+        </w:rPr>
+      </w:pPr>
+      <w:r>
+        <w:rPr>
+          <w:sz w:val="18"/>
+          <w:lang w:val="en-US"/>
+        </w:rPr>
+        <w:t xml:space="preserve">Created custom SQL queries to create attributes for ClariFI’s Security Master using Compustat. </w:t>
+      </w:r>
+    </w:p>
+    <w:p>
+      <w:pPr>
+        <w:pStyle w:val="ListParagraph"/>
+        <w:numPr>
+          <w:ilvl w:val="0"/>
+          <w:numId w:val="4"/>
+        </w:numPr>
+        <w:tabs>
+          <w:tab w:val="left" w:pos="1134"/>
+        </w:tabs>
+        <w:spacing w:line="300" w:lineRule="auto"/>
+        <w:ind w:left="1418" w:hanging="284"/>
+        <w:rPr>
+          <w:sz w:val="18"/>
+          <w:lang w:val="en-US"/>
+        </w:rPr>
+      </w:pPr>
+      <w:r>
+        <w:rPr>
+          <w:sz w:val="18"/>
+          <w:lang w:val="en-US"/>
+        </w:rPr>
+        <w:t xml:space="preserve">Acting as a bridge between clients and the </w:t>
+      </w:r>
+      <w:r>
+        <w:rPr>
+          <w:sz w:val="18"/>
+          <w:lang w:val="en-US"/>
+        </w:rPr>
+        <w:t>developer</w:t>
+      </w:r>
+      <w:r>
+        <w:rPr>
+          <w:sz w:val="18"/>
+          <w:lang w:val="en-US"/>
+        </w:rPr>
+        <w:t xml:space="preserve"> team </w:t>
+      </w:r>
+      <w:r>
+        <w:rPr>
+          <w:sz w:val="18"/>
+          <w:lang w:val="en-US"/>
+        </w:rPr>
+        <w:t>by aligning product features with client requests</w:t>
+      </w:r>
+      <w:r>
+        <w:rPr>
+          <w:sz w:val="18"/>
+          <w:lang w:val="en-US"/>
+        </w:rPr>
+        <w:t xml:space="preserve"> and</w:t>
+      </w:r>
+      <w:r>
+        <w:rPr>
+          <w:sz w:val="18"/>
+          <w:lang w:val="en-US"/>
+        </w:rPr>
+        <w:t xml:space="preserve"> </w:t>
+      </w:r>
+      <w:r>
+        <w:rPr>
+          <w:sz w:val="18"/>
+          <w:lang w:val="en-US"/>
+        </w:rPr>
+        <w:t xml:space="preserve">conducting UAT, </w:t>
+      </w:r>
+      <w:r>
+        <w:rPr>
+          <w:sz w:val="18"/>
+          <w:lang w:val="en-US"/>
+        </w:rPr>
+        <w:t>helping me develop commercial acumen.</w:t>
+      </w:r>
+      <w:r>
+        <w:rPr>
+          <w:sz w:val="18"/>
+          <w:lang w:val="en-US"/>
+        </w:rPr>
+        <w:t xml:space="preserve"> </w:t>
+      </w:r>
+    </w:p>
+    <w:p>
+      <w:pPr>
+        <w:rPr>
+          <w:b/>
+          <w:sz w:val="18"/>
+          <w:lang w:val="en-US"/>
+        </w:rPr>
+      </w:pPr>
+      <w:r>
+        <w:rPr>
+          <w:b/>
           <w:noProof/>
           <w:sz w:val="18"/>
           <w:lang w:val="en-US"/>
         </w:rPr>
-      </w:r>
-      <w:r>
-        <w:rPr>
-          <w:b/>
-          <w:noProof/>
-          <w:sz w:val="18"/>
-          <w:lang w:val="en-US"/>
-        </w:rPr>
-        <w:pict w14:anchorId="726294CF">
-          <v:rect id="_x0000_i1029" alt="" style="width:523pt;height:.05pt;mso-width-percent:0;mso-height-percent:0;mso-width-percent:0;mso-height-percent:0" o:hralign="center" o:hrstd="t" o:hr="t" fillcolor="#a0a0a0" stroked="f"/>
+        <w:pict w14:anchorId="48A39FC4">
+          <v:rect id="_x0000_i1026" alt="" style="width:523pt;height:.05pt;mso-width-percent:0;mso-height-percent:0;mso-width-percent:0;mso-height-percent:0" o:hralign="center" o:hrstd="t" o:hr="t" fillcolor="#a0a0a0" stroked="f"/>
         </w:pict>
       </w:r>
     </w:p>
@@ -2098,13 +2072,6 @@
         </w:rPr>
         <w:t>Passed CFA Level 1</w:t>
       </w:r>
-      <w:r>
-        <w:rPr>
-          <w:sz w:val="18"/>
-          <w:lang w:val="en-US"/>
-        </w:rPr>
-        <w:t xml:space="preserve">. </w:t>
-      </w:r>
     </w:p>
     <w:p>
       <w:pPr>
@@ -2124,7 +2091,35 @@
           <w:sz w:val="18"/>
           <w:lang w:val="en-US"/>
         </w:rPr>
-        <w:t>Writing</w:t>
+        <w:t xml:space="preserve">Reading books related to Mathematics, Statistics, Programming and Quantitative Finance. </w:t>
+      </w:r>
+    </w:p>
+    <w:p>
+      <w:pPr>
+        <w:pStyle w:val="ListParagraph"/>
+        <w:numPr>
+          <w:ilvl w:val="0"/>
+          <w:numId w:val="13"/>
+        </w:numPr>
+        <w:spacing w:line="300" w:lineRule="auto"/>
+        <w:rPr>
+          <w:sz w:val="18"/>
+          <w:lang w:val="en-US"/>
+        </w:rPr>
+      </w:pPr>
+      <w:r>
+        <w:rPr>
+          <w:sz w:val="18"/>
+          <w:lang w:val="en-US"/>
+        </w:rPr>
+        <w:t xml:space="preserve">Talking about the books I read and the weekend projects I carry out </w:t>
+      </w:r>
+      <w:r>
+        <w:rPr>
+          <w:sz w:val="18"/>
+          <w:lang w:val="en-US"/>
+        </w:rPr>
+        <w:t>at</w:t>
       </w:r>
       <w:r>
         <w:rPr>
@@ -2133,49 +2128,50 @@
         </w:rPr>
         <w:t xml:space="preserve"> </w:t>
       </w:r>
-      <w:r>
-        <w:rPr>
-          <w:sz w:val="18"/>
-          <w:lang w:val="en-US"/>
-        </w:rPr>
-        <w:t xml:space="preserve">about my journey as an Engineer turned Quant at </w:t>
-      </w:r>
-      <w:hyperlink r:id="rId7" w:history="1">
+      <w:hyperlink r:id="rId10" w:history="1">
         <w:r>
           <w:rPr>
             <w:rStyle w:val="Hyperlink"/>
             <w:sz w:val="18"/>
             <w:lang w:val="en-US"/>
           </w:rPr>
-          <w:t>https://talhajamal.substack.com</w:t>
+          <w:t>www.talhajamal.com</w:t>
         </w:r>
       </w:hyperlink>
+      <w:r>
+        <w:rPr>
+          <w:sz w:val="18"/>
+          <w:lang w:val="en-US"/>
+        </w:rPr>
+        <w:t xml:space="preserve"> </w:t>
+      </w:r>
     </w:p>
     <w:p>
       <w:pPr>
-        <w:pStyle w:val="ListParagraph"/>
-        <w:numPr>
-          <w:ilvl w:val="0"/>
-          <w:numId w:val="13"/>
-        </w:numPr>
-        <w:spacing w:line="300" w:lineRule="auto"/>
-        <w:rPr>
-          <w:sz w:val="18"/>
-          <w:lang w:val="en-US"/>
-        </w:rPr>
-      </w:pPr>
-      <w:r>
-        <w:rPr>
-          <w:sz w:val="18"/>
-          <w:lang w:val="en-US"/>
-        </w:rPr>
-        <w:t xml:space="preserve">Kaggle Competition Winner: </w:t>
+        <w:rPr>
+          <w:b/>
+          <w:sz w:val="18"/>
+          <w:lang w:val="en-US"/>
+        </w:rPr>
+      </w:pPr>
+      <w:r>
+        <w:rPr>
+          <w:b/>
+          <w:noProof/>
+          <w:sz w:val="18"/>
+          <w:lang w:val="en-US"/>
+        </w:rPr>
+        <w:pict w14:anchorId="74B35401">
+          <v:rect id="_x0000_i1025" alt="" style="width:523pt;height:.05pt;mso-width-percent:0;mso-height-percent:0;mso-width-percent:0;mso-height-percent:0" o:hralign="center" o:hrstd="t" o:hr="t" fillcolor="#a0a0a0" stroked="f"/>
+        </w:pict>
       </w:r>
     </w:p>
     <w:p>
       <w:pPr>
         <w:spacing w:line="300" w:lineRule="auto"/>
-        <w:rPr>
+        <w:jc w:val="center"/>
+        <w:rPr>
+          <w:b/>
           <w:sz w:val="18"/>
           <w:lang w:val="en-US"/>
         </w:rPr>
@@ -2184,42 +2180,37 @@
     <w:p>
       <w:pPr>
         <w:spacing w:line="300" w:lineRule="auto"/>
-        <w:rPr>
-          <w:b/>
-          <w:sz w:val="18"/>
-          <w:lang w:val="en-US"/>
-        </w:rPr>
-      </w:pPr>
-      <w:r>
-        <w:rPr>
-          <w:b/>
-          <w:sz w:val="18"/>
-          <w:lang w:val="en-US"/>
-        </w:rPr>
-        <w:t>Languages:</w:t>
-      </w:r>
-      <w:r>
-        <w:rPr>
-          <w:b/>
-          <w:sz w:val="18"/>
-          <w:lang w:val="en-US"/>
-        </w:rPr>
-        <w:t xml:space="preserve"> English (native), Urdu (native)</w:t>
-      </w:r>
-      <w:r>
-        <w:rPr>
-          <w:b/>
-          <w:sz w:val="18"/>
-          <w:lang w:val="en-US"/>
-        </w:rPr>
-        <w:t>, Pushto (native)</w:t>
-      </w:r>
-      <w:r>
-        <w:rPr>
-          <w:sz w:val="18"/>
-          <w:lang w:val="en-US"/>
-        </w:rPr>
-        <w:t xml:space="preserve"> </w:t>
+        <w:jc w:val="center"/>
+        <w:rPr>
+          <w:b/>
+          <w:sz w:val="18"/>
+          <w:lang w:val="en-US"/>
+        </w:rPr>
+      </w:pPr>
+    </w:p>
+    <w:p>
+      <w:pPr>
+        <w:spacing w:line="300" w:lineRule="auto"/>
+        <w:jc w:val="center"/>
+        <w:rPr>
+          <w:b/>
+          <w:sz w:val="18"/>
+          <w:lang w:val="en-US"/>
+        </w:rPr>
+      </w:pPr>
+      <w:r>
+        <w:rPr>
+          <w:sz w:val="18"/>
+          <w:lang w:val="en-US"/>
+        </w:rPr>
+        <w:t xml:space="preserve">References available upon </w:t>
+      </w:r>
+      <w:r>
+        <w:rPr>
+          <w:sz w:val="18"/>
+          <w:lang w:val="en-US"/>
+        </w:rPr>
+        <w:t>request.</w:t>
       </w:r>
     </w:p>
     <w:sectPr>
@@ -3033,17 +3024,18 @@
   <w:abstractNum w:abstractNumId="7" w15:restartNumberingAfterBreak="0">
     <w:nsid w:val="3F5A2218"/>
     <w:multiLevelType w:val="hybridMultilevel"/>
-    <w:tmpl w:val="5BC2B6C0"/>
-    <w:lvl w:ilvl="0" w:tplc="04090001">
-      <w:start w:val="1"/>
-      <w:numFmt w:val="bullet"/>
-      <w:lvlText w:val=""/>
-      <w:lvlJc w:val="left"/>
-      <w:pPr>
-        <w:ind w:left="2283" w:hanging="360"/>
+    <w:tmpl w:val="49C68D08"/>
+    <w:lvl w:ilvl="0" w:tplc="0B7AB0C0">
+      <w:start w:val="1"/>
+      <w:numFmt w:val="bullet"/>
+      <w:lvlText w:val=""/>
+      <w:lvlJc w:val="left"/>
+      <w:pPr>
+        <w:ind w:left="1440" w:hanging="360"/>
       </w:pPr>
       <w:rPr>
         <w:rFonts w:ascii="Symbol" w:hAnsi="Symbol" w:hint="default"/>
+        <w:color w:val="auto"/>
       </w:rPr>
     </w:lvl>
     <w:lvl w:ilvl="1" w:tplc="04090003">
@@ -4547,7 +4539,6 @@
 <ds:datastoreItem xmlns:ds="http://schemas.openxmlformats.org/officeDocument/2006/customXml" ds:itemID="{F2FCD3D6-505B-3442-A543-5DA0BE7A35AC}">
   <ds:schemaRefs>
     <ds:schemaRef ds:uri="http://schemas.openxmlformats.org/officeDocument/2006/bibliography"/>
-    <ds:schemaRef ds:uri="http://www.w3.org/2000/xmlns/"/>
   </ds:schemaRefs>
 </ds:datastoreItem>
 </file>
</xml_diff>

<commit_message>
Updated CV for ADIA
</commit_message>
<xml_diff>
--- a/talha_jamal_2023_CV.docx
+++ b/talha_jamal_2023_CV.docx
@@ -353,14 +353,7 @@
           <w:sz w:val="18"/>
           <w:lang w:val="en-US"/>
         </w:rPr>
-        <w:t>Stochastic Calculus,</w:t>
-      </w:r>
-      <w:r>
-        <w:rPr>
-          <w:sz w:val="18"/>
-          <w:lang w:val="en-US"/>
-        </w:rPr>
-        <w:t xml:space="preserve"> </w:t>
+        <w:t xml:space="preserve">Stochastic Calculus, </w:t>
       </w:r>
       <w:r>
         <w:rPr>
@@ -442,14 +435,7 @@
           <w:sz w:val="18"/>
           <w:lang w:val="en-US"/>
         </w:rPr>
-        <w:t xml:space="preserve">, </w:t>
-      </w:r>
-      <w:r>
-        <w:rPr>
-          <w:sz w:val="18"/>
-          <w:lang w:val="en-US"/>
-        </w:rPr>
-        <w:t>Financial Engineering</w:t>
+        <w:t>, Financial Engineering</w:t>
       </w:r>
     </w:p>
     <w:p>
@@ -758,23 +744,7 @@
             <w:sz w:val="18"/>
             <w:lang w:val="en-US"/>
           </w:rPr>
-          <w:t>ht</w:t>
-        </w:r>
-        <w:r>
-          <w:rPr>
-            <w:rStyle w:val="Hyperlink"/>
-            <w:sz w:val="18"/>
-            <w:lang w:val="en-US"/>
-          </w:rPr>
-          <w:t>t</w:t>
-        </w:r>
-        <w:r>
-          <w:rPr>
-            <w:rStyle w:val="Hyperlink"/>
-            <w:sz w:val="18"/>
-            <w:lang w:val="en-US"/>
-          </w:rPr>
-          <w:t>ps://github.com/talhajamal11</w:t>
+          <w:t>https://github.com/talhajamal11</w:t>
         </w:r>
       </w:hyperlink>
       <w:r>
@@ -1102,16 +1072,16 @@
               <w:rPr>
                 <w:color w:val="0563C1" w:themeColor="hyperlink"/>
                 <w:sz w:val="18"/>
-                <w:u w:val="single"/>
                 <w:lang w:val="en-US"/>
               </w:rPr>
             </w:pPr>
             <w:r>
               <w:rPr>
+                <w:color w:val="000000" w:themeColor="text1"/>
                 <w:sz w:val="18"/>
                 <w:lang w:val="en-US"/>
               </w:rPr>
-              <w:t>Version Control</w:t>
+              <w:t>Linux</w:t>
             </w:r>
           </w:p>
         </w:tc>
@@ -1137,7 +1107,7 @@
                 <w:sz w:val="18"/>
                 <w:lang w:val="en-US"/>
               </w:rPr>
-              <w:t>Linux</w:t>
+              <w:t>Version Control</w:t>
             </w:r>
           </w:p>
         </w:tc>
@@ -1197,49 +1167,14 @@
           <w:sz w:val="18"/>
           <w:lang w:val="en-US"/>
         </w:rPr>
-        <w:t>Backtesting Python Project</w:t>
-      </w:r>
-      <w:r>
-        <w:rPr>
-          <w:sz w:val="18"/>
-          <w:lang w:val="en-US"/>
-        </w:rPr>
-        <w:t xml:space="preserve"> – Link.</w:t>
-      </w:r>
-    </w:p>
-    <w:p>
-      <w:pPr>
-        <w:pStyle w:val="ListParagraph"/>
-        <w:numPr>
-          <w:ilvl w:val="1"/>
-          <w:numId w:val="12"/>
-        </w:numPr>
-        <w:spacing w:line="300" w:lineRule="auto"/>
-        <w:rPr>
-          <w:sz w:val="18"/>
-          <w:lang w:val="en-US"/>
-        </w:rPr>
-      </w:pPr>
-      <w:r>
-        <w:rPr>
-          <w:sz w:val="18"/>
-          <w:lang w:val="en-US"/>
-        </w:rPr>
-        <w:t xml:space="preserve">Visualizing </w:t>
-      </w:r>
-      <w:r>
-        <w:rPr>
-          <w:sz w:val="18"/>
-          <w:lang w:val="en-US"/>
-        </w:rPr>
-        <w:t xml:space="preserve">Market Order Book </w:t>
-      </w:r>
-      <w:r>
-        <w:rPr>
-          <w:sz w:val="18"/>
-          <w:lang w:val="en-US"/>
-        </w:rPr>
-        <w:t xml:space="preserve">using Python – </w:t>
+        <w:t>Human Activity Recognition using Time Series Data with CNNs and LSTM RNNs</w:t>
+      </w:r>
+      <w:r>
+        <w:rPr>
+          <w:sz w:val="18"/>
+          <w:lang w:val="en-US"/>
+        </w:rPr>
+        <w:t xml:space="preserve"> – </w:t>
       </w:r>
       <w:hyperlink r:id="rId8" w:history="1">
         <w:r>
@@ -1277,70 +1212,49 @@
           <w:sz w:val="18"/>
           <w:lang w:val="en-US"/>
         </w:rPr>
-        <w:t>Monte Carlo Sim in C++</w:t>
-      </w:r>
-      <w:r>
-        <w:rPr>
-          <w:sz w:val="18"/>
-          <w:lang w:val="en-US"/>
-        </w:rPr>
-        <w:t xml:space="preserve"> - Link. </w:t>
-      </w:r>
-    </w:p>
-    <w:p>
-      <w:pPr>
-        <w:pStyle w:val="ListParagraph"/>
-        <w:numPr>
-          <w:ilvl w:val="1"/>
-          <w:numId w:val="12"/>
-        </w:numPr>
-        <w:spacing w:line="300" w:lineRule="auto"/>
-        <w:rPr>
-          <w:sz w:val="18"/>
-          <w:lang w:val="en-US"/>
-        </w:rPr>
-      </w:pPr>
-      <w:r>
-        <w:rPr>
-          <w:sz w:val="18"/>
-          <w:lang w:val="en-US"/>
-        </w:rPr>
-        <w:t>Market Data Database on kdb+</w:t>
-      </w:r>
-      <w:r>
-        <w:rPr>
-          <w:sz w:val="18"/>
-          <w:lang w:val="en-US"/>
-        </w:rPr>
-        <w:t xml:space="preserve"> - Link. </w:t>
-      </w:r>
-    </w:p>
-    <w:p>
-      <w:pPr>
-        <w:pStyle w:val="ListParagraph"/>
-        <w:numPr>
-          <w:ilvl w:val="1"/>
-          <w:numId w:val="12"/>
-        </w:numPr>
-        <w:spacing w:line="300" w:lineRule="auto"/>
-        <w:rPr>
-          <w:sz w:val="18"/>
-          <w:lang w:val="en-US"/>
-        </w:rPr>
-      </w:pPr>
-      <w:r>
-        <w:rPr>
-          <w:sz w:val="18"/>
-          <w:lang w:val="en-US"/>
-        </w:rPr>
-        <w:t>Human Activity Recognition using Time Series Data with CNNs and LSTM RNNs</w:t>
-      </w:r>
-      <w:r>
-        <w:rPr>
-          <w:sz w:val="18"/>
-          <w:lang w:val="en-US"/>
-        </w:rPr>
-        <w:t xml:space="preserve"> – </w:t>
+        <w:t>Visualizing</w:t>
+      </w:r>
+      <w:r>
+        <w:rPr>
+          <w:sz w:val="18"/>
+          <w:lang w:val="en-US"/>
+        </w:rPr>
+        <w:t xml:space="preserve"> </w:t>
+      </w:r>
+      <w:r>
+        <w:rPr>
+          <w:sz w:val="18"/>
+          <w:lang w:val="en-US"/>
+        </w:rPr>
+        <w:t xml:space="preserve">a </w:t>
+      </w:r>
+      <w:r>
+        <w:rPr>
+          <w:sz w:val="18"/>
+          <w:lang w:val="en-US"/>
+        </w:rPr>
+        <w:t>Nasdaq</w:t>
+      </w:r>
+      <w:r>
+        <w:rPr>
+          <w:sz w:val="18"/>
+          <w:lang w:val="en-US"/>
+        </w:rPr>
+        <w:t xml:space="preserve"> </w:t>
+      </w:r>
+      <w:r>
+        <w:rPr>
+          <w:sz w:val="18"/>
+          <w:lang w:val="en-US"/>
+        </w:rPr>
+        <w:t xml:space="preserve">Market Order Book </w:t>
+      </w:r>
+      <w:r>
+        <w:rPr>
+          <w:sz w:val="18"/>
+          <w:lang w:val="en-US"/>
+        </w:rPr>
+        <w:t xml:space="preserve">using Python – </w:t>
       </w:r>
       <w:hyperlink r:id="rId9" w:history="1">
         <w:r>
@@ -1362,6 +1276,44 @@
     </w:p>
     <w:p>
       <w:pPr>
+        <w:pStyle w:val="ListParagraph"/>
+        <w:numPr>
+          <w:ilvl w:val="1"/>
+          <w:numId w:val="12"/>
+        </w:numPr>
+        <w:spacing w:line="300" w:lineRule="auto"/>
+        <w:rPr>
+          <w:sz w:val="18"/>
+          <w:lang w:val="en-US"/>
+        </w:rPr>
+      </w:pPr>
+      <w:r>
+        <w:rPr>
+          <w:sz w:val="18"/>
+          <w:lang w:val="en-US"/>
+        </w:rPr>
+        <w:t xml:space="preserve">Practicing Data Structure and Algorithm Exercises from Jay Wengrow’s DSA Book – </w:t>
+      </w:r>
+      <w:hyperlink r:id="rId10" w:history="1">
+        <w:r>
+          <w:rPr>
+            <w:rStyle w:val="Hyperlink"/>
+            <w:sz w:val="18"/>
+            <w:lang w:val="en-US"/>
+          </w:rPr>
+          <w:t>Link</w:t>
+        </w:r>
+      </w:hyperlink>
+      <w:r>
+        <w:rPr>
+          <w:sz w:val="18"/>
+          <w:lang w:val="en-US"/>
+        </w:rPr>
+        <w:t xml:space="preserve">. </w:t>
+      </w:r>
+    </w:p>
+    <w:p>
+      <w:pPr>
         <w:spacing w:line="300" w:lineRule="auto"/>
         <w:rPr>
           <w:sz w:val="18"/>
@@ -1454,10 +1406,10 @@
       <w:r>
         <w:rPr>
           <w:b/>
-          <w:sz w:val="18"/>
-          <w:lang w:val="en-US"/>
-        </w:rPr>
-        <w:t>Senior Specialist, Quantitative Analysis</w:t>
+          <w:sz w:val="16"/>
+          <w:lang w:val="en-US"/>
+        </w:rPr>
+        <w:t xml:space="preserve">Quantitative Specialist, Investment Management </w:t>
       </w:r>
     </w:p>
     <w:p>
@@ -1510,42 +1462,28 @@
           <w:sz w:val="18"/>
           <w:lang w:val="en-US"/>
         </w:rPr>
-        <w:t>Portfolio Management Platform</w:t>
-      </w:r>
-      <w:r>
-        <w:rPr>
-          <w:sz w:val="18"/>
-          <w:lang w:val="en-US"/>
-        </w:rPr>
-        <w:t xml:space="preserve"> </w:t>
-      </w:r>
-      <w:r>
-        <w:rPr>
-          <w:sz w:val="18"/>
-          <w:lang w:val="en-US"/>
-        </w:rPr>
-        <w:t>provided by</w:t>
-      </w:r>
-      <w:r>
-        <w:rPr>
-          <w:sz w:val="18"/>
-          <w:lang w:val="en-US"/>
-        </w:rPr>
-        <w:t xml:space="preserve"> </w:t>
-      </w:r>
-      <w:r>
-        <w:rPr>
-          <w:sz w:val="18"/>
-          <w:lang w:val="en-US"/>
-        </w:rPr>
-        <w:t>S&amp;P.</w:t>
-      </w:r>
-      <w:r>
-        <w:rPr>
-          <w:sz w:val="18"/>
-          <w:lang w:val="en-US"/>
-        </w:rPr>
-        <w:t xml:space="preserve"> </w:t>
+        <w:t xml:space="preserve">Research and </w:t>
+      </w:r>
+      <w:r>
+        <w:rPr>
+          <w:sz w:val="18"/>
+          <w:lang w:val="en-US"/>
+        </w:rPr>
+        <w:t xml:space="preserve">Portfolio Management </w:t>
+      </w:r>
+      <w:r>
+        <w:rPr>
+          <w:sz w:val="18"/>
+          <w:lang w:val="en-US"/>
+        </w:rPr>
+        <w:t>Product</w:t>
+      </w:r>
+      <w:r>
+        <w:rPr>
+          <w:sz w:val="18"/>
+          <w:lang w:val="en-US"/>
+        </w:rPr>
+        <w:t xml:space="preserve">. </w:t>
       </w:r>
     </w:p>
     <w:p>
@@ -1570,14 +1508,28 @@
           <w:sz w:val="18"/>
           <w:lang w:val="en-US"/>
         </w:rPr>
-        <w:t>Quant Expert on</w:t>
-      </w:r>
-      <w:r>
-        <w:rPr>
-          <w:sz w:val="18"/>
-          <w:lang w:val="en-US"/>
-        </w:rPr>
-        <w:t xml:space="preserve"> the following workflows:</w:t>
+        <w:t>Quan</w:t>
+      </w:r>
+      <w:r>
+        <w:rPr>
+          <w:sz w:val="18"/>
+          <w:lang w:val="en-US"/>
+        </w:rPr>
+        <w:t xml:space="preserve">titative </w:t>
+      </w:r>
+      <w:r>
+        <w:rPr>
+          <w:sz w:val="18"/>
+          <w:lang w:val="en-US"/>
+        </w:rPr>
+        <w:t>expert</w:t>
+      </w:r>
+      <w:r>
+        <w:rPr>
+          <w:sz w:val="18"/>
+          <w:lang w:val="en-US"/>
+        </w:rPr>
+        <w:t xml:space="preserve"> on</w:t>
       </w:r>
       <w:r>
         <w:rPr>
@@ -1591,14 +1543,28 @@
           <w:sz w:val="18"/>
           <w:lang w:val="en-US"/>
         </w:rPr>
-        <w:t xml:space="preserve">Feature Generation, </w:t>
-      </w:r>
-      <w:r>
-        <w:rPr>
-          <w:sz w:val="18"/>
-          <w:lang w:val="en-US"/>
-        </w:rPr>
-        <w:t>Factor Backtest, Event Study, Trade Simulation</w:t>
+        <w:t>Factor Backtest</w:t>
+      </w:r>
+      <w:r>
+        <w:rPr>
+          <w:sz w:val="18"/>
+          <w:lang w:val="en-US"/>
+        </w:rPr>
+        <w:t>ing</w:t>
+      </w:r>
+      <w:r>
+        <w:rPr>
+          <w:sz w:val="18"/>
+          <w:lang w:val="en-US"/>
+        </w:rPr>
+        <w:t xml:space="preserve">, Event Study, </w:t>
+      </w:r>
+      <w:r>
+        <w:rPr>
+          <w:sz w:val="18"/>
+          <w:lang w:val="en-US"/>
+        </w:rPr>
+        <w:t>Algorithmic Trading</w:t>
       </w:r>
       <w:r>
         <w:rPr>
@@ -1672,42 +1638,63 @@
           <w:sz w:val="18"/>
           <w:lang w:val="en-US"/>
         </w:rPr>
-        <w:t>Quant Account Manager</w:t>
-      </w:r>
-      <w:r>
-        <w:rPr>
-          <w:sz w:val="18"/>
-          <w:lang w:val="en-US"/>
-        </w:rPr>
-        <w:t xml:space="preserve"> for 10 EMEA and US clients with a total ACV of </w:t>
-      </w:r>
-      <w:r>
-        <w:rPr>
-          <w:sz w:val="18"/>
-          <w:lang w:val="en-US"/>
-        </w:rPr>
-        <w:t>$</w:t>
-      </w:r>
-      <w:r>
-        <w:rPr>
-          <w:sz w:val="18"/>
-          <w:lang w:val="en-US"/>
-        </w:rPr>
-        <w:t>956</w:t>
-      </w:r>
-      <w:r>
-        <w:rPr>
-          <w:sz w:val="18"/>
-          <w:lang w:val="en-US"/>
-        </w:rPr>
-        <w:t>k</w:t>
-      </w:r>
-      <w:r>
-        <w:rPr>
-          <w:sz w:val="18"/>
-          <w:lang w:val="en-US"/>
-        </w:rPr>
-        <w:t xml:space="preserve">. </w:t>
+        <w:t xml:space="preserve">Gained Research Experience in </w:t>
+      </w:r>
+      <w:r>
+        <w:rPr>
+          <w:sz w:val="18"/>
+          <w:lang w:val="en-US"/>
+        </w:rPr>
+        <w:t xml:space="preserve">Feature Generation using R and ClariFI’s internal visual query language </w:t>
+      </w:r>
+      <w:r>
+        <w:rPr>
+          <w:sz w:val="18"/>
+          <w:lang w:val="en-US"/>
+        </w:rPr>
+        <w:t>exploring</w:t>
+      </w:r>
+      <w:r>
+        <w:rPr>
+          <w:sz w:val="18"/>
+          <w:lang w:val="en-US"/>
+        </w:rPr>
+        <w:t xml:space="preserve"> SPGMI and </w:t>
+      </w:r>
+      <w:r>
+        <w:rPr>
+          <w:sz w:val="18"/>
+          <w:lang w:val="en-US"/>
+        </w:rPr>
+        <w:t>IHS</w:t>
+      </w:r>
+      <w:r>
+        <w:rPr>
+          <w:sz w:val="18"/>
+          <w:lang w:val="en-US"/>
+        </w:rPr>
+        <w:t xml:space="preserve"> Markit’s</w:t>
+      </w:r>
+      <w:r>
+        <w:rPr>
+          <w:sz w:val="18"/>
+          <w:lang w:val="en-US"/>
+        </w:rPr>
+        <w:t xml:space="preserve"> </w:t>
+      </w:r>
+      <w:r>
+        <w:rPr>
+          <w:sz w:val="18"/>
+          <w:lang w:val="en-US"/>
+        </w:rPr>
+        <w:t>fundamental, market and alternative data</w:t>
+      </w:r>
+      <w:r>
+        <w:rPr>
+          <w:sz w:val="18"/>
+          <w:lang w:val="en-US"/>
+        </w:rPr>
+        <w:t xml:space="preserve">sets. </w:t>
       </w:r>
     </w:p>
     <w:p>
@@ -1732,21 +1719,7 @@
           <w:sz w:val="18"/>
           <w:lang w:val="en-US"/>
         </w:rPr>
-        <w:t>Writing custom Trading Scripts for clients using C+</w:t>
-      </w:r>
-      <w:r>
-        <w:rPr>
-          <w:sz w:val="18"/>
-          <w:lang w:val="en-US"/>
-        </w:rPr>
-        <w:t xml:space="preserve">+. </w:t>
-      </w:r>
-      <w:r>
-        <w:rPr>
-          <w:sz w:val="18"/>
-          <w:lang w:val="en-US"/>
-        </w:rPr>
-        <w:t xml:space="preserve"> </w:t>
+        <w:t xml:space="preserve">Developing Python Scripts to process and transform time-series and point-in-time data for seamless integration into Tableau, catering to client’s request for data visualization. </w:t>
       </w:r>
     </w:p>
     <w:p>
@@ -1771,21 +1744,7 @@
           <w:sz w:val="18"/>
           <w:lang w:val="en-US"/>
         </w:rPr>
-        <w:t>Collaborating with clients to produce their Quantitative Research in ClariFI</w:t>
-      </w:r>
-      <w:r>
-        <w:rPr>
-          <w:sz w:val="18"/>
-          <w:lang w:val="en-US"/>
-        </w:rPr>
-        <w:t>.</w:t>
-      </w:r>
-      <w:r>
-        <w:rPr>
-          <w:sz w:val="18"/>
-          <w:lang w:val="en-US"/>
-        </w:rPr>
-        <w:t xml:space="preserve"> </w:t>
+        <w:t xml:space="preserve">Building and Backtesting Trading Strategies for clients using C++ e.g., created momentum, mean reversion, statistical arbitrage and factor investing strategies to create Market Neutral Portfolios. </w:t>
       </w:r>
     </w:p>
     <w:p>
@@ -1810,56 +1769,49 @@
           <w:sz w:val="18"/>
           <w:lang w:val="en-US"/>
         </w:rPr>
-        <w:t>Spearheaded the development of ClariFI’s API by collaborating with Developer</w:t>
-      </w:r>
-      <w:r>
-        <w:rPr>
-          <w:sz w:val="18"/>
-          <w:lang w:val="en-US"/>
-        </w:rPr>
-        <w:t xml:space="preserve">s and </w:t>
-      </w:r>
-      <w:r>
-        <w:rPr>
-          <w:sz w:val="18"/>
-          <w:lang w:val="en-US"/>
-        </w:rPr>
-        <w:t xml:space="preserve">writing scripts in Python to test </w:t>
-      </w:r>
-      <w:r>
-        <w:rPr>
-          <w:sz w:val="18"/>
-          <w:lang w:val="en-US"/>
-        </w:rPr>
-        <w:t xml:space="preserve">and demonstrate </w:t>
-      </w:r>
-      <w:r>
-        <w:rPr>
-          <w:sz w:val="18"/>
-          <w:lang w:val="en-US"/>
-        </w:rPr>
-        <w:t xml:space="preserve">the </w:t>
-      </w:r>
-      <w:r>
-        <w:rPr>
-          <w:sz w:val="18"/>
-          <w:lang w:val="en-US"/>
-        </w:rPr>
-        <w:t xml:space="preserve">capabilities of the </w:t>
-      </w:r>
-      <w:r>
-        <w:rPr>
-          <w:sz w:val="18"/>
-          <w:lang w:val="en-US"/>
-        </w:rPr>
-        <w:t>API</w:t>
-      </w:r>
-      <w:r>
-        <w:rPr>
-          <w:sz w:val="18"/>
-          <w:lang w:val="en-US"/>
-        </w:rPr>
-        <w:t xml:space="preserve"> to clients</w:t>
+        <w:t>Utilized</w:t>
+      </w:r>
+      <w:r>
+        <w:rPr>
+          <w:sz w:val="18"/>
+          <w:lang w:val="en-US"/>
+        </w:rPr>
+        <w:t xml:space="preserve"> SQL queries to </w:t>
+      </w:r>
+      <w:r>
+        <w:rPr>
+          <w:sz w:val="18"/>
+          <w:lang w:val="en-US"/>
+        </w:rPr>
+        <w:t>generate</w:t>
+      </w:r>
+      <w:r>
+        <w:rPr>
+          <w:sz w:val="18"/>
+          <w:lang w:val="en-US"/>
+        </w:rPr>
+        <w:t xml:space="preserve"> attributes for ClariFI’s Security Master</w:t>
+      </w:r>
+      <w:r>
+        <w:rPr>
+          <w:sz w:val="18"/>
+          <w:lang w:val="en-US"/>
+        </w:rPr>
+        <w:t xml:space="preserve"> using </w:t>
+      </w:r>
+      <w:r>
+        <w:rPr>
+          <w:sz w:val="18"/>
+          <w:lang w:val="en-US"/>
+        </w:rPr>
+        <w:t>Compustat</w:t>
+      </w:r>
+      <w:r>
+        <w:rPr>
+          <w:sz w:val="18"/>
+          <w:lang w:val="en-US"/>
+        </w:rPr>
+        <w:t xml:space="preserve"> Data</w:t>
       </w:r>
       <w:r>
         <w:rPr>
@@ -1891,21 +1843,7 @@
           <w:sz w:val="18"/>
           <w:lang w:val="en-US"/>
         </w:rPr>
-        <w:t xml:space="preserve">Feature Generation using R and ClariFI’s internal visual query </w:t>
-      </w:r>
-      <w:r>
-        <w:rPr>
-          <w:sz w:val="18"/>
-          <w:lang w:val="en-US"/>
-        </w:rPr>
-        <w:t>language</w:t>
-      </w:r>
-      <w:r>
-        <w:rPr>
-          <w:sz w:val="18"/>
-          <w:lang w:val="en-US"/>
-        </w:rPr>
-        <w:t xml:space="preserve"> on fundamental, market and alternative data with Compustat, CIQ and IHS Markit Datasets. </w:t>
+        <w:t>Enhanced Team Productivity by automating tasks using Batch and PowerShell Scripts.</w:t>
       </w:r>
     </w:p>
     <w:p>
@@ -1930,7 +1868,112 @@
           <w:sz w:val="18"/>
           <w:lang w:val="en-US"/>
         </w:rPr>
-        <w:t xml:space="preserve">Created custom SQL queries to create attributes for ClariFI’s Security Master using Compustat. </w:t>
+        <w:t xml:space="preserve">Spearheaded the development </w:t>
+      </w:r>
+      <w:r>
+        <w:rPr>
+          <w:sz w:val="18"/>
+          <w:lang w:val="en-US"/>
+        </w:rPr>
+        <w:t xml:space="preserve">and integration </w:t>
+      </w:r>
+      <w:r>
+        <w:rPr>
+          <w:sz w:val="18"/>
+          <w:lang w:val="en-US"/>
+        </w:rPr>
+        <w:t xml:space="preserve">of ClariFI’s API </w:t>
+      </w:r>
+      <w:r>
+        <w:rPr>
+          <w:sz w:val="18"/>
+          <w:lang w:val="en-US"/>
+        </w:rPr>
+        <w:t>by</w:t>
+      </w:r>
+      <w:r>
+        <w:rPr>
+          <w:sz w:val="18"/>
+          <w:lang w:val="en-US"/>
+        </w:rPr>
+        <w:t xml:space="preserve"> collaborating with Developer</w:t>
+      </w:r>
+      <w:r>
+        <w:rPr>
+          <w:sz w:val="18"/>
+          <w:lang w:val="en-US"/>
+        </w:rPr>
+        <w:t xml:space="preserve">s and </w:t>
+      </w:r>
+      <w:r>
+        <w:rPr>
+          <w:sz w:val="18"/>
+          <w:lang w:val="en-US"/>
+        </w:rPr>
+        <w:t>creating</w:t>
+      </w:r>
+      <w:r>
+        <w:rPr>
+          <w:sz w:val="18"/>
+          <w:lang w:val="en-US"/>
+        </w:rPr>
+        <w:t xml:space="preserve"> </w:t>
+      </w:r>
+      <w:r>
+        <w:rPr>
+          <w:sz w:val="18"/>
+          <w:lang w:val="en-US"/>
+        </w:rPr>
+        <w:t>interactive notebooks</w:t>
+      </w:r>
+      <w:r>
+        <w:rPr>
+          <w:sz w:val="18"/>
+          <w:lang w:val="en-US"/>
+        </w:rPr>
+        <w:t xml:space="preserve"> to </w:t>
+      </w:r>
+      <w:r>
+        <w:rPr>
+          <w:sz w:val="18"/>
+          <w:lang w:val="en-US"/>
+        </w:rPr>
+        <w:t xml:space="preserve">demonstrate </w:t>
+      </w:r>
+      <w:r>
+        <w:rPr>
+          <w:sz w:val="18"/>
+          <w:lang w:val="en-US"/>
+        </w:rPr>
+        <w:t xml:space="preserve">the </w:t>
+      </w:r>
+      <w:r>
+        <w:rPr>
+          <w:sz w:val="18"/>
+          <w:lang w:val="en-US"/>
+        </w:rPr>
+        <w:t xml:space="preserve">capabilities of the </w:t>
+      </w:r>
+      <w:r>
+        <w:rPr>
+          <w:sz w:val="18"/>
+          <w:lang w:val="en-US"/>
+        </w:rPr>
+        <w:t>API</w:t>
+      </w:r>
+      <w:r>
+        <w:rPr>
+          <w:sz w:val="18"/>
+          <w:lang w:val="en-US"/>
+        </w:rPr>
+        <w:t xml:space="preserve"> to clients</w:t>
+      </w:r>
+      <w:r>
+        <w:rPr>
+          <w:sz w:val="18"/>
+          <w:lang w:val="en-US"/>
+        </w:rPr>
+        <w:t>.</w:t>
       </w:r>
     </w:p>
     <w:p>
@@ -1955,7 +1998,60 @@
           <w:sz w:val="18"/>
           <w:lang w:val="en-US"/>
         </w:rPr>
-        <w:t xml:space="preserve">Acting as a bridge between clients and the </w:t>
+        <w:t xml:space="preserve">Led the development of a repository and version control system for automation scripts created by the </w:t>
+      </w:r>
+      <w:r>
+        <w:rPr>
+          <w:sz w:val="18"/>
+          <w:lang w:val="en-US"/>
+        </w:rPr>
+        <w:t xml:space="preserve">Quant Specialists team at S&amp;P </w:t>
+      </w:r>
+      <w:r>
+        <w:rPr>
+          <w:sz w:val="18"/>
+          <w:lang w:val="en-US"/>
+        </w:rPr>
+        <w:t>fostering improved</w:t>
+      </w:r>
+      <w:r>
+        <w:rPr>
+          <w:sz w:val="18"/>
+          <w:lang w:val="en-US"/>
+        </w:rPr>
+        <w:t xml:space="preserve"> collaboration amongst team members.</w:t>
+      </w:r>
+    </w:p>
+    <w:p>
+      <w:pPr>
+        <w:pStyle w:val="ListParagraph"/>
+        <w:numPr>
+          <w:ilvl w:val="0"/>
+          <w:numId w:val="4"/>
+        </w:numPr>
+        <w:tabs>
+          <w:tab w:val="left" w:pos="1134"/>
+        </w:tabs>
+        <w:spacing w:line="300" w:lineRule="auto"/>
+        <w:ind w:left="1418" w:hanging="284"/>
+        <w:rPr>
+          <w:sz w:val="18"/>
+          <w:lang w:val="en-US"/>
+        </w:rPr>
+      </w:pPr>
+      <w:r>
+        <w:rPr>
+          <w:sz w:val="18"/>
+          <w:lang w:val="en-US"/>
+        </w:rPr>
+        <w:t>Facilitated communication betwe</w:t>
+      </w:r>
+      <w:r>
+        <w:rPr>
+          <w:sz w:val="18"/>
+          <w:lang w:val="en-US"/>
+        </w:rPr>
+        <w:t xml:space="preserve">en clients and the </w:t>
       </w:r>
       <w:r>
         <w:rPr>
@@ -1997,14 +2093,42 @@
           <w:sz w:val="18"/>
           <w:lang w:val="en-US"/>
         </w:rPr>
-        <w:t xml:space="preserve">conducting UAT, </w:t>
-      </w:r>
-      <w:r>
-        <w:rPr>
-          <w:sz w:val="18"/>
-          <w:lang w:val="en-US"/>
-        </w:rPr>
-        <w:t>helping me develop commercial acumen.</w:t>
+        <w:t>overseeing</w:t>
+      </w:r>
+      <w:r>
+        <w:rPr>
+          <w:sz w:val="18"/>
+          <w:lang w:val="en-US"/>
+        </w:rPr>
+        <w:t xml:space="preserve"> </w:t>
+      </w:r>
+      <w:r>
+        <w:rPr>
+          <w:sz w:val="18"/>
+          <w:lang w:val="en-US"/>
+        </w:rPr>
+        <w:t>User Acceptance Testing</w:t>
+      </w:r>
+      <w:r>
+        <w:rPr>
+          <w:sz w:val="18"/>
+          <w:lang w:val="en-US"/>
+        </w:rPr>
+        <w:t xml:space="preserve">, </w:t>
+      </w:r>
+      <w:r>
+        <w:rPr>
+          <w:sz w:val="18"/>
+          <w:lang w:val="en-US"/>
+        </w:rPr>
+        <w:t>enhancing my</w:t>
+      </w:r>
+      <w:r>
+        <w:rPr>
+          <w:sz w:val="18"/>
+          <w:lang w:val="en-US"/>
+        </w:rPr>
+        <w:t xml:space="preserve"> commercial acumen.</w:t>
       </w:r>
       <w:r>
         <w:rPr>
@@ -2112,38 +2236,7 @@
           <w:sz w:val="18"/>
           <w:lang w:val="en-US"/>
         </w:rPr>
-        <w:t xml:space="preserve">Talking about the books I read and the weekend projects I carry out </w:t>
-      </w:r>
-      <w:r>
-        <w:rPr>
-          <w:sz w:val="18"/>
-          <w:lang w:val="en-US"/>
-        </w:rPr>
-        <w:t>at</w:t>
-      </w:r>
-      <w:r>
-        <w:rPr>
-          <w:sz w:val="18"/>
-          <w:lang w:val="en-US"/>
-        </w:rPr>
-        <w:t xml:space="preserve"> </w:t>
-      </w:r>
-      <w:hyperlink r:id="rId10" w:history="1">
-        <w:r>
-          <w:rPr>
-            <w:rStyle w:val="Hyperlink"/>
-            <w:sz w:val="18"/>
-            <w:lang w:val="en-US"/>
-          </w:rPr>
-          <w:t>www.talhajamal.com</w:t>
-        </w:r>
-      </w:hyperlink>
-      <w:r>
-        <w:rPr>
-          <w:sz w:val="18"/>
-          <w:lang w:val="en-US"/>
-        </w:rPr>
-        <w:t xml:space="preserve"> </w:t>
+        <w:t>Regularly watching Mathematics and Machine Learning lectures from 3blue1brown and Stat Quest on YouTube.</w:t>
       </w:r>
     </w:p>
     <w:p>
@@ -2165,28 +2258,6 @@
           <v:rect id="_x0000_i1025" alt="" style="width:523pt;height:.05pt;mso-width-percent:0;mso-height-percent:0;mso-width-percent:0;mso-height-percent:0" o:hralign="center" o:hrstd="t" o:hr="t" fillcolor="#a0a0a0" stroked="f"/>
         </w:pict>
       </w:r>
-    </w:p>
-    <w:p>
-      <w:pPr>
-        <w:spacing w:line="300" w:lineRule="auto"/>
-        <w:jc w:val="center"/>
-        <w:rPr>
-          <w:b/>
-          <w:sz w:val="18"/>
-          <w:lang w:val="en-US"/>
-        </w:rPr>
-      </w:pPr>
-    </w:p>
-    <w:p>
-      <w:pPr>
-        <w:spacing w:line="300" w:lineRule="auto"/>
-        <w:jc w:val="center"/>
-        <w:rPr>
-          <w:b/>
-          <w:sz w:val="18"/>
-          <w:lang w:val="en-US"/>
-        </w:rPr>
-      </w:pPr>
     </w:p>
     <w:p>
       <w:pPr>

</xml_diff>

<commit_message>
Updating Resume with ML instead of Market Microstructure
</commit_message>
<xml_diff>
--- a/talha_jamal_2023_CV.docx
+++ b/talha_jamal_2023_CV.docx
@@ -273,7 +273,7 @@
           <w:sz w:val="16"/>
           <w:lang w:val="en-US"/>
         </w:rPr>
-        <w:t>Present</w:t>
+        <w:t>2024</w:t>
       </w:r>
       <w:r>
         <w:rPr>
@@ -353,28 +353,7 @@
           <w:sz w:val="18"/>
           <w:lang w:val="en-US"/>
         </w:rPr>
-        <w:t xml:space="preserve">Stochastic Calculus, </w:t>
-      </w:r>
-      <w:r>
-        <w:rPr>
-          <w:sz w:val="18"/>
-          <w:lang w:val="en-US"/>
-        </w:rPr>
-        <w:t>Advanced</w:t>
-      </w:r>
-      <w:r>
-        <w:rPr>
-          <w:sz w:val="18"/>
-          <w:lang w:val="en-US"/>
-        </w:rPr>
-        <w:t xml:space="preserve"> </w:t>
-      </w:r>
-      <w:r>
-        <w:rPr>
-          <w:sz w:val="18"/>
-          <w:lang w:val="en-US"/>
-        </w:rPr>
-        <w:t>Options Theory,</w:t>
+        <w:t>Machine Learning, Computational Finance in C++,</w:t>
       </w:r>
     </w:p>
     <w:p>
@@ -394,48 +373,21 @@
           <w:lang w:val="en-US"/>
         </w:rPr>
         <w:tab/>
-      </w:r>
-      <w:r>
-        <w:rPr>
-          <w:sz w:val="18"/>
-          <w:lang w:val="en-US"/>
-        </w:rPr>
-        <w:t>Marke</w:t>
-      </w:r>
-      <w:r>
-        <w:rPr>
-          <w:sz w:val="18"/>
-          <w:lang w:val="en-US"/>
-        </w:rPr>
-        <w:t xml:space="preserve">t </w:t>
-      </w:r>
-      <w:r>
-        <w:rPr>
-          <w:sz w:val="18"/>
-          <w:lang w:val="en-US"/>
-        </w:rPr>
-        <w:t>Microstructure: Trading and Liquidity,</w:t>
-      </w:r>
-      <w:r>
-        <w:rPr>
-          <w:sz w:val="18"/>
-          <w:lang w:val="en-US"/>
-        </w:rPr>
-        <w:t xml:space="preserve"> </w:t>
-      </w:r>
-      <w:r>
-        <w:rPr>
-          <w:sz w:val="18"/>
-          <w:lang w:val="en-US"/>
-        </w:rPr>
-        <w:t>Computational Finance in C++</w:t>
-      </w:r>
-      <w:r>
-        <w:rPr>
-          <w:sz w:val="18"/>
-          <w:lang w:val="en-US"/>
-        </w:rPr>
-        <w:t>, Financial Engineering</w:t>
+        <w:t xml:space="preserve">Stochastic Calculus, </w:t>
+      </w:r>
+      <w:r>
+        <w:rPr>
+          <w:sz w:val="18"/>
+          <w:lang w:val="en-US"/>
+        </w:rPr>
+        <w:t>Advanced Options Theory</w:t>
+      </w:r>
+      <w:r>
+        <w:rPr>
+          <w:sz w:val="18"/>
+          <w:lang w:val="en-US"/>
+        </w:rPr>
+        <w:t>, Financial Engineering, Data Structures &amp; Algorithms</w:t>
       </w:r>
     </w:p>
     <w:p>
@@ -1393,7 +1345,7 @@
           <w:sz w:val="16"/>
           <w:lang w:val="en-US"/>
         </w:rPr>
-        <w:t>2023</w:t>
+        <w:t>Present</w:t>
       </w:r>
       <w:r>
         <w:rPr>
@@ -1406,7 +1358,8 @@
       <w:r>
         <w:rPr>
           <w:b/>
-          <w:sz w:val="16"/>
+          <w:sz w:val="18"/>
+          <w:szCs w:val="21"/>
           <w:lang w:val="en-US"/>
         </w:rPr>
         <w:t xml:space="preserve">Quantitative Specialist, Investment Management </w:t>

</xml_diff>

<commit_message>
Updated Market Microstructure in place of Advanced Options Theory course and rearranging order of the Resume with Work Experience coming before skills and projects
</commit_message>
<xml_diff>
--- a/talha_jamal_2023_CV.docx
+++ b/talha_jamal_2023_CV.docx
@@ -174,19 +174,35 @@
           <w:lang w:val="en-US"/>
         </w:rPr>
       </w:pPr>
-      <w:hyperlink r:id="rId6" w:history="1">
-        <w:r>
-          <w:rPr>
-            <w:b/>
-            <w:noProof/>
-            <w:sz w:val="18"/>
-            <w:lang w:val="en-US"/>
-          </w:rPr>
-          <w:pict w14:anchorId="7B23BA64">
-            <v:rect id="_x0000_i1030" alt="" style="width:523pt;height:.05pt;mso-width-percent:0;mso-height-percent:0;mso-width-percent:0;mso-height-percent:0" o:hralign="center" o:hrstd="t" o:hr="t" fillcolor="#a0a0a0" stroked="f"/>
-          </w:pict>
-        </w:r>
-      </w:hyperlink>
+      <w:r>
+        <w:fldChar w:fldCharType="begin"/>
+      </w:r>
+      <w:r>
+        <w:instrText>HYPERLINK "https://github.com/talhajamal11/Visualizing-an-Order-Book"</w:instrText>
+      </w:r>
+      <w:r>
+        <w:fldChar w:fldCharType="separate"/>
+      </w:r>
+      <w:r>
+        <w:rPr>
+          <w:b/>
+          <w:noProof/>
+          <w:sz w:val="18"/>
+          <w:lang w:val="en-US"/>
+        </w:rPr>
+        <w:pict w14:anchorId="7B23BA64">
+          <v:rect id="_x0000_i1030" alt="" style="width:523pt;height:.05pt;mso-width-percent:0;mso-height-percent:0;mso-width-percent:0;mso-height-percent:0" o:hralign="center" o:hrstd="t" o:hr="t" fillcolor="#a0a0a0" stroked="f"/>
+        </w:pict>
+      </w:r>
+      <w:r>
+        <w:rPr>
+          <w:b/>
+          <w:noProof/>
+          <w:sz w:val="18"/>
+          <w:lang w:val="en-US"/>
+        </w:rPr>
+        <w:fldChar w:fldCharType="end"/>
+      </w:r>
     </w:p>
     <w:p>
       <w:pPr>
@@ -380,14 +396,42 @@
           <w:sz w:val="18"/>
           <w:lang w:val="en-US"/>
         </w:rPr>
-        <w:t>Advanced Options Theory</w:t>
-      </w:r>
-      <w:r>
-        <w:rPr>
-          <w:sz w:val="18"/>
-          <w:lang w:val="en-US"/>
-        </w:rPr>
-        <w:t>, Financial Engineering, Data Structures &amp; Algorithms</w:t>
+        <w:t>Market Microstructure</w:t>
+      </w:r>
+      <w:r>
+        <w:rPr>
+          <w:sz w:val="18"/>
+          <w:lang w:val="en-US"/>
+        </w:rPr>
+        <w:t>,</w:t>
+      </w:r>
+      <w:r>
+        <w:rPr>
+          <w:sz w:val="18"/>
+          <w:lang w:val="en-US"/>
+        </w:rPr>
+        <w:t xml:space="preserve"> Financial Engineering,</w:t>
+      </w:r>
+      <w:r>
+        <w:rPr>
+          <w:sz w:val="18"/>
+          <w:lang w:val="en-US"/>
+        </w:rPr>
+        <w:t xml:space="preserve"> Data</w:t>
+      </w:r>
+      <w:r>
+        <w:rPr>
+          <w:sz w:val="18"/>
+          <w:lang w:val="en-US"/>
+        </w:rPr>
+        <w:t xml:space="preserve"> </w:t>
+      </w:r>
+      <w:r>
+        <w:rPr>
+          <w:sz w:val="18"/>
+          <w:lang w:val="en-US"/>
+        </w:rPr>
+        <w:t>Structures &amp; Algorithms</w:t>
       </w:r>
     </w:p>
     <w:p>
@@ -627,29 +671,618 @@
     </w:p>
     <w:p>
       <w:pPr>
+        <w:spacing w:line="300" w:lineRule="auto"/>
+        <w:rPr>
+          <w:sz w:val="18"/>
+          <w:lang w:val="en-US"/>
+        </w:rPr>
+      </w:pPr>
+      <w:r>
+        <w:rPr>
+          <w:b/>
+          <w:noProof/>
+          <w:sz w:val="18"/>
+          <w:lang w:val="en-US"/>
+        </w:rPr>
+        <w:pict w14:anchorId="48D4DFFD">
+          <v:rect id="_x0000_i1029" alt="" style="width:523pt;height:.05pt;mso-width-percent:0;mso-height-percent:0;mso-width-percent:0;mso-height-percent:0" o:hralign="center" o:hrstd="t" o:hr="t" fillcolor="#a0a0a0" stroked="f"/>
+        </w:pict>
+      </w:r>
+    </w:p>
+    <w:p>
+      <w:pPr>
+        <w:spacing w:before="120" w:after="120"/>
+        <w:rPr>
+          <w:b/>
+          <w:sz w:val="18"/>
+          <w:lang w:val="en-US"/>
+        </w:rPr>
+      </w:pPr>
+      <w:r>
+        <w:rPr>
+          <w:b/>
+          <w:sz w:val="18"/>
+          <w:lang w:val="en-US"/>
+        </w:rPr>
+        <w:t>WORK EXPERIENCE</w:t>
+      </w:r>
+    </w:p>
+    <w:p>
+      <w:pPr>
+        <w:tabs>
+          <w:tab w:val="left" w:pos="1276"/>
+        </w:tabs>
+        <w:spacing w:before="120" w:after="120" w:line="300" w:lineRule="auto"/>
+        <w:rPr>
+          <w:b/>
+          <w:sz w:val="18"/>
+          <w:lang w:val="en-US"/>
+        </w:rPr>
+      </w:pPr>
+      <w:r>
+        <w:rPr>
+          <w:b/>
+          <w:sz w:val="16"/>
+          <w:lang w:val="en-US"/>
+        </w:rPr>
+        <w:t xml:space="preserve">2021 – </w:t>
+      </w:r>
+      <w:r>
+        <w:rPr>
+          <w:b/>
+          <w:sz w:val="18"/>
+          <w:lang w:val="en-US"/>
+        </w:rPr>
+        <w:tab/>
+        <w:t>S&amp;P Global Market Intelligence</w:t>
+      </w:r>
+      <w:r>
+        <w:rPr>
+          <w:b/>
+          <w:sz w:val="18"/>
+          <w:lang w:val="en-US"/>
+        </w:rPr>
+        <w:br/>
+      </w:r>
+      <w:r>
+        <w:rPr>
+          <w:b/>
+          <w:sz w:val="16"/>
+          <w:lang w:val="en-US"/>
+        </w:rPr>
+        <w:t>Present</w:t>
+      </w:r>
+      <w:r>
+        <w:rPr>
+          <w:b/>
+          <w:sz w:val="16"/>
+          <w:lang w:val="en-US"/>
+        </w:rPr>
+        <w:tab/>
+      </w:r>
+      <w:r>
+        <w:rPr>
+          <w:b/>
+          <w:sz w:val="18"/>
+          <w:szCs w:val="21"/>
+          <w:lang w:val="en-US"/>
+        </w:rPr>
+        <w:t>Quantitative Specialist</w:t>
+      </w:r>
+    </w:p>
+    <w:p>
+      <w:pPr>
+        <w:pStyle w:val="ListParagraph"/>
+        <w:numPr>
+          <w:ilvl w:val="0"/>
+          <w:numId w:val="4"/>
+        </w:numPr>
+        <w:tabs>
+          <w:tab w:val="left" w:pos="993"/>
+        </w:tabs>
+        <w:spacing w:line="300" w:lineRule="auto"/>
+        <w:ind w:left="1418" w:hanging="284"/>
+        <w:rPr>
+          <w:sz w:val="18"/>
+          <w:lang w:val="en-US"/>
+        </w:rPr>
+      </w:pPr>
+      <w:r>
+        <w:rPr>
+          <w:sz w:val="18"/>
+          <w:lang w:val="en-US"/>
+        </w:rPr>
+        <w:t>Knowledge Expert</w:t>
+      </w:r>
+      <w:r>
+        <w:rPr>
+          <w:sz w:val="18"/>
+          <w:lang w:val="en-US"/>
+        </w:rPr>
+        <w:t xml:space="preserve"> of ClariFI</w:t>
+      </w:r>
+      <w:r>
+        <w:rPr>
+          <w:sz w:val="18"/>
+          <w:lang w:val="en-US"/>
+        </w:rPr>
+        <w:t xml:space="preserve">, </w:t>
+      </w:r>
+      <w:r>
+        <w:rPr>
+          <w:sz w:val="18"/>
+          <w:lang w:val="en-US"/>
+        </w:rPr>
+        <w:t xml:space="preserve">a Quantitative </w:t>
+      </w:r>
+      <w:r>
+        <w:rPr>
+          <w:sz w:val="18"/>
+          <w:lang w:val="en-US"/>
+        </w:rPr>
+        <w:t xml:space="preserve">Research and Portfolio Management Product. </w:t>
+      </w:r>
+    </w:p>
+    <w:p>
+      <w:pPr>
+        <w:pStyle w:val="ListParagraph"/>
+        <w:numPr>
+          <w:ilvl w:val="0"/>
+          <w:numId w:val="4"/>
+        </w:numPr>
+        <w:tabs>
+          <w:tab w:val="left" w:pos="709"/>
+        </w:tabs>
+        <w:spacing w:line="300" w:lineRule="auto"/>
+        <w:ind w:left="1418" w:hanging="284"/>
+        <w:rPr>
+          <w:sz w:val="18"/>
+          <w:lang w:val="en-US"/>
+        </w:rPr>
+      </w:pPr>
+      <w:r>
+        <w:rPr>
+          <w:sz w:val="18"/>
+          <w:lang w:val="en-US"/>
+        </w:rPr>
+        <w:t xml:space="preserve">Quantitative expert on </w:t>
+      </w:r>
+      <w:r>
+        <w:rPr>
+          <w:sz w:val="18"/>
+          <w:lang w:val="en-US"/>
+        </w:rPr>
+        <w:t>Factor Backtest</w:t>
+      </w:r>
+      <w:r>
+        <w:rPr>
+          <w:sz w:val="18"/>
+          <w:lang w:val="en-US"/>
+        </w:rPr>
+        <w:t>ing</w:t>
+      </w:r>
+      <w:r>
+        <w:rPr>
+          <w:sz w:val="18"/>
+          <w:lang w:val="en-US"/>
+        </w:rPr>
+        <w:t xml:space="preserve">, Event Study, </w:t>
+      </w:r>
+      <w:r>
+        <w:rPr>
+          <w:sz w:val="18"/>
+          <w:lang w:val="en-US"/>
+        </w:rPr>
+        <w:t xml:space="preserve">Algorithmic Trading, Forecast Modelling, </w:t>
+      </w:r>
+      <w:r>
+        <w:rPr>
+          <w:sz w:val="18"/>
+          <w:lang w:val="en-US"/>
+        </w:rPr>
+        <w:t>Portfolio Optimization</w:t>
+      </w:r>
+      <w:r>
+        <w:rPr>
+          <w:sz w:val="18"/>
+          <w:lang w:val="en-US"/>
+        </w:rPr>
+        <w:t>, and Portfolio Attribution.</w:t>
+      </w:r>
+    </w:p>
+    <w:p>
+      <w:pPr>
+        <w:pStyle w:val="ListParagraph"/>
+        <w:numPr>
+          <w:ilvl w:val="0"/>
+          <w:numId w:val="4"/>
+        </w:numPr>
         <w:tabs>
           <w:tab w:val="left" w:pos="1134"/>
         </w:tabs>
         <w:spacing w:line="300" w:lineRule="auto"/>
-        <w:rPr>
-          <w:sz w:val="18"/>
-          <w:lang w:val="en-US"/>
-        </w:rPr>
-      </w:pPr>
-      <w:r>
-        <w:rPr>
-          <w:b/>
-          <w:noProof/>
-          <w:sz w:val="18"/>
-          <w:lang w:val="en-US"/>
-        </w:rPr>
-        <w:pict w14:anchorId="13FC1721">
-          <v:rect id="_x0000_i1029" alt="" style="width:523pt;height:.05pt;mso-width-percent:0;mso-height-percent:0;mso-width-percent:0;mso-height-percent:0" o:hralign="center" o:hrstd="t" o:hr="t" fillcolor="#a0a0a0" stroked="f"/>
-        </w:pict>
+        <w:ind w:left="1418" w:hanging="284"/>
+        <w:rPr>
+          <w:sz w:val="18"/>
+          <w:lang w:val="en-US"/>
+        </w:rPr>
+      </w:pPr>
+      <w:r>
+        <w:rPr>
+          <w:sz w:val="18"/>
+          <w:lang w:val="en-US"/>
+        </w:rPr>
+        <w:t xml:space="preserve">Gained Research Experience in </w:t>
+      </w:r>
+      <w:r>
+        <w:rPr>
+          <w:sz w:val="18"/>
+          <w:lang w:val="en-US"/>
+        </w:rPr>
+        <w:t xml:space="preserve">Feature Generation using R and ClariFI’s internal visual query language </w:t>
+      </w:r>
+      <w:r>
+        <w:rPr>
+          <w:sz w:val="18"/>
+          <w:lang w:val="en-US"/>
+        </w:rPr>
+        <w:t xml:space="preserve">exploring SPGMI and IHS Markit’s </w:t>
+      </w:r>
+      <w:r>
+        <w:rPr>
+          <w:sz w:val="18"/>
+          <w:lang w:val="en-US"/>
+        </w:rPr>
+        <w:t>fundamental, market</w:t>
+      </w:r>
+      <w:r>
+        <w:rPr>
+          <w:sz w:val="18"/>
+          <w:lang w:val="en-US"/>
+        </w:rPr>
+        <w:t>,</w:t>
+      </w:r>
+      <w:r>
+        <w:rPr>
+          <w:sz w:val="18"/>
+          <w:lang w:val="en-US"/>
+        </w:rPr>
+        <w:t xml:space="preserve"> and alternative data</w:t>
+      </w:r>
+      <w:r>
+        <w:rPr>
+          <w:sz w:val="18"/>
+          <w:lang w:val="en-US"/>
+        </w:rPr>
+        <w:t xml:space="preserve">sets. </w:t>
       </w:r>
     </w:p>
     <w:p>
       <w:pPr>
+        <w:pStyle w:val="ListParagraph"/>
+        <w:numPr>
+          <w:ilvl w:val="0"/>
+          <w:numId w:val="4"/>
+        </w:numPr>
+        <w:tabs>
+          <w:tab w:val="left" w:pos="1134"/>
+        </w:tabs>
+        <w:spacing w:line="300" w:lineRule="auto"/>
+        <w:ind w:left="1418" w:hanging="284"/>
+        <w:rPr>
+          <w:sz w:val="18"/>
+          <w:lang w:val="en-US"/>
+        </w:rPr>
+      </w:pPr>
+      <w:r>
+        <w:rPr>
+          <w:sz w:val="18"/>
+          <w:lang w:val="en-US"/>
+        </w:rPr>
+        <w:t>Develop</w:t>
+      </w:r>
+      <w:r>
+        <w:rPr>
+          <w:sz w:val="18"/>
+          <w:lang w:val="en-US"/>
+        </w:rPr>
+        <w:t>ed</w:t>
+      </w:r>
+      <w:r>
+        <w:rPr>
+          <w:sz w:val="18"/>
+          <w:lang w:val="en-US"/>
+        </w:rPr>
+        <w:t xml:space="preserve"> Python Scripts to process and transform time-series and point-in-time data for seamless integration into Tableau, catering to client requests for data visualization. </w:t>
+      </w:r>
+    </w:p>
+    <w:p>
+      <w:pPr>
+        <w:pStyle w:val="ListParagraph"/>
+        <w:numPr>
+          <w:ilvl w:val="0"/>
+          <w:numId w:val="4"/>
+        </w:numPr>
+        <w:tabs>
+          <w:tab w:val="left" w:pos="1134"/>
+        </w:tabs>
+        <w:spacing w:line="300" w:lineRule="auto"/>
+        <w:ind w:left="1418" w:hanging="284"/>
+        <w:rPr>
+          <w:sz w:val="18"/>
+          <w:lang w:val="en-US"/>
+        </w:rPr>
+      </w:pPr>
+      <w:r>
+        <w:rPr>
+          <w:sz w:val="18"/>
+          <w:lang w:val="en-US"/>
+        </w:rPr>
+        <w:t>Backtested</w:t>
+      </w:r>
+      <w:r>
+        <w:rPr>
+          <w:sz w:val="18"/>
+          <w:lang w:val="en-US"/>
+        </w:rPr>
+        <w:t xml:space="preserve"> Trading Strategies for clients using C++ e.g., created momentum, mean reversion, statistical arbitrage, and factor investing strategies to create Market Neutral Portfolios. </w:t>
+      </w:r>
+    </w:p>
+    <w:p>
+      <w:pPr>
+        <w:pStyle w:val="ListParagraph"/>
+        <w:numPr>
+          <w:ilvl w:val="0"/>
+          <w:numId w:val="4"/>
+        </w:numPr>
+        <w:tabs>
+          <w:tab w:val="left" w:pos="1134"/>
+        </w:tabs>
+        <w:spacing w:line="300" w:lineRule="auto"/>
+        <w:ind w:left="1418" w:hanging="284"/>
+        <w:rPr>
+          <w:sz w:val="18"/>
+          <w:lang w:val="en-US"/>
+        </w:rPr>
+      </w:pPr>
+      <w:r>
+        <w:rPr>
+          <w:sz w:val="18"/>
+          <w:lang w:val="en-US"/>
+        </w:rPr>
+        <w:t>Utilized</w:t>
+      </w:r>
+      <w:r>
+        <w:rPr>
+          <w:sz w:val="18"/>
+          <w:lang w:val="en-US"/>
+        </w:rPr>
+        <w:t xml:space="preserve"> SQL queries to </w:t>
+      </w:r>
+      <w:r>
+        <w:rPr>
+          <w:sz w:val="18"/>
+          <w:lang w:val="en-US"/>
+        </w:rPr>
+        <w:t>generate</w:t>
+      </w:r>
+      <w:r>
+        <w:rPr>
+          <w:sz w:val="18"/>
+          <w:lang w:val="en-US"/>
+        </w:rPr>
+        <w:t xml:space="preserve"> attributes for ClariFI’s Security Master</w:t>
+      </w:r>
+      <w:r>
+        <w:rPr>
+          <w:sz w:val="18"/>
+          <w:lang w:val="en-US"/>
+        </w:rPr>
+        <w:t xml:space="preserve"> using </w:t>
+      </w:r>
+      <w:r>
+        <w:rPr>
+          <w:sz w:val="18"/>
+          <w:lang w:val="en-US"/>
+        </w:rPr>
+        <w:t>Compustat</w:t>
+      </w:r>
+      <w:r>
+        <w:rPr>
+          <w:sz w:val="18"/>
+          <w:lang w:val="en-US"/>
+        </w:rPr>
+        <w:t xml:space="preserve"> Data</w:t>
+      </w:r>
+      <w:r>
+        <w:rPr>
+          <w:sz w:val="18"/>
+          <w:lang w:val="en-US"/>
+        </w:rPr>
+        <w:t>.</w:t>
+      </w:r>
+    </w:p>
+    <w:p>
+      <w:pPr>
+        <w:pStyle w:val="ListParagraph"/>
+        <w:numPr>
+          <w:ilvl w:val="0"/>
+          <w:numId w:val="4"/>
+        </w:numPr>
+        <w:tabs>
+          <w:tab w:val="left" w:pos="1134"/>
+        </w:tabs>
+        <w:spacing w:line="300" w:lineRule="auto"/>
+        <w:ind w:left="1418" w:hanging="284"/>
+        <w:rPr>
+          <w:sz w:val="18"/>
+          <w:lang w:val="en-US"/>
+        </w:rPr>
+      </w:pPr>
+      <w:r>
+        <w:rPr>
+          <w:sz w:val="18"/>
+          <w:lang w:val="en-US"/>
+        </w:rPr>
+        <w:t>Enhanced Team Productivity by automating tasks using Batch and PowerShell Scripts.</w:t>
+      </w:r>
+    </w:p>
+    <w:p>
+      <w:pPr>
+        <w:pStyle w:val="ListParagraph"/>
+        <w:numPr>
+          <w:ilvl w:val="0"/>
+          <w:numId w:val="4"/>
+        </w:numPr>
+        <w:tabs>
+          <w:tab w:val="left" w:pos="1134"/>
+        </w:tabs>
+        <w:spacing w:line="300" w:lineRule="auto"/>
+        <w:ind w:left="1418" w:hanging="284"/>
+        <w:rPr>
+          <w:sz w:val="18"/>
+          <w:lang w:val="en-US"/>
+        </w:rPr>
+      </w:pPr>
+      <w:r>
+        <w:rPr>
+          <w:sz w:val="18"/>
+          <w:lang w:val="en-US"/>
+        </w:rPr>
+        <w:t xml:space="preserve">Spearheaded the development </w:t>
+      </w:r>
+      <w:r>
+        <w:rPr>
+          <w:sz w:val="18"/>
+          <w:lang w:val="en-US"/>
+        </w:rPr>
+        <w:t xml:space="preserve">and integration </w:t>
+      </w:r>
+      <w:r>
+        <w:rPr>
+          <w:sz w:val="18"/>
+          <w:lang w:val="en-US"/>
+        </w:rPr>
+        <w:t xml:space="preserve">of ClariFI’s API </w:t>
+      </w:r>
+      <w:r>
+        <w:rPr>
+          <w:sz w:val="18"/>
+          <w:lang w:val="en-US"/>
+        </w:rPr>
+        <w:t>by</w:t>
+      </w:r>
+      <w:r>
+        <w:rPr>
+          <w:sz w:val="18"/>
+          <w:lang w:val="en-US"/>
+        </w:rPr>
+        <w:t xml:space="preserve"> collaborating with Developers and </w:t>
+      </w:r>
+      <w:r>
+        <w:rPr>
+          <w:sz w:val="18"/>
+          <w:lang w:val="en-US"/>
+        </w:rPr>
+        <w:t>creating</w:t>
+      </w:r>
+      <w:r>
+        <w:rPr>
+          <w:sz w:val="18"/>
+          <w:lang w:val="en-US"/>
+        </w:rPr>
+        <w:t xml:space="preserve"> </w:t>
+      </w:r>
+      <w:r>
+        <w:rPr>
+          <w:sz w:val="18"/>
+          <w:lang w:val="en-US"/>
+        </w:rPr>
+        <w:t xml:space="preserve">interactive notebooks to </w:t>
+      </w:r>
+      <w:r>
+        <w:rPr>
+          <w:sz w:val="18"/>
+          <w:lang w:val="en-US"/>
+        </w:rPr>
+        <w:t>demonstrate the capabilities of the API to clients.</w:t>
+      </w:r>
+    </w:p>
+    <w:p>
+      <w:pPr>
+        <w:pStyle w:val="ListParagraph"/>
+        <w:numPr>
+          <w:ilvl w:val="0"/>
+          <w:numId w:val="4"/>
+        </w:numPr>
+        <w:tabs>
+          <w:tab w:val="left" w:pos="1134"/>
+        </w:tabs>
+        <w:spacing w:line="300" w:lineRule="auto"/>
+        <w:ind w:left="1418" w:hanging="284"/>
+        <w:rPr>
+          <w:sz w:val="18"/>
+          <w:lang w:val="en-US"/>
+        </w:rPr>
+      </w:pPr>
+      <w:r>
+        <w:rPr>
+          <w:sz w:val="18"/>
+          <w:lang w:val="en-US"/>
+        </w:rPr>
+        <w:t>Led the development of a repository and version control system for automation scripts created by the Quant Specialists team at S&amp;P fostering improved collaboration amongst team members.</w:t>
+      </w:r>
+    </w:p>
+    <w:p>
+      <w:pPr>
+        <w:pStyle w:val="ListParagraph"/>
+        <w:numPr>
+          <w:ilvl w:val="0"/>
+          <w:numId w:val="4"/>
+        </w:numPr>
+        <w:tabs>
+          <w:tab w:val="left" w:pos="1134"/>
+        </w:tabs>
+        <w:spacing w:line="300" w:lineRule="auto"/>
+        <w:ind w:left="1418" w:hanging="284"/>
+        <w:rPr>
+          <w:sz w:val="18"/>
+          <w:lang w:val="en-US"/>
+        </w:rPr>
+      </w:pPr>
+      <w:r>
+        <w:rPr>
+          <w:sz w:val="18"/>
+          <w:lang w:val="en-US"/>
+        </w:rPr>
+        <w:t xml:space="preserve">Facilitated communication between clients and the developer team by aligning product features with client requests and overseeing User Acceptance Testing, enhancing my commercial acumen. </w:t>
+      </w:r>
+    </w:p>
+    <w:p>
+      <w:pPr>
+        <w:tabs>
+          <w:tab w:val="left" w:pos="1134"/>
+        </w:tabs>
+        <w:spacing w:line="300" w:lineRule="auto"/>
+        <w:rPr>
+          <w:sz w:val="18"/>
+          <w:lang w:val="en-US"/>
+        </w:rPr>
+      </w:pPr>
+      <w:r>
+        <w:rPr>
+          <w:b/>
+          <w:noProof/>
+          <w:sz w:val="18"/>
+          <w:lang w:val="en-US"/>
+        </w:rPr>
+        <w:pict w14:anchorId="13FC1721">
+          <v:rect id="_x0000_i1028" alt="" style="width:523pt;height:.05pt;mso-width-percent:0;mso-height-percent:0;mso-width-percent:0;mso-height-percent:0" o:hralign="center" o:hrstd="t" o:hr="t" fillcolor="#a0a0a0" stroked="f"/>
+        </w:pict>
+      </w:r>
+    </w:p>
+    <w:p>
+      <w:pPr>
         <w:spacing w:line="276" w:lineRule="auto"/>
         <w:rPr>
           <w:color w:val="0563C1" w:themeColor="hyperlink"/>
@@ -689,7 +1322,7 @@
         </w:rPr>
         <w:t xml:space="preserve"> </w:t>
       </w:r>
-      <w:hyperlink r:id="rId7" w:history="1">
+      <w:hyperlink r:id="rId6" w:history="1">
         <w:r>
           <w:rPr>
             <w:rStyle w:val="Hyperlink"/>
@@ -1079,7 +1712,7 @@
           <w:lang w:val="en-US"/>
         </w:rPr>
         <w:pict w14:anchorId="008DF1BD">
-          <v:rect id="_x0000_i1028" alt="" style="width:523pt;height:.05pt;mso-width-percent:0;mso-height-percent:0;mso-width-percent:0;mso-height-percent:0" o:hralign="center" o:hrstd="t" o:hr="t" fillcolor="#a0a0a0" stroked="f"/>
+          <v:rect id="_x0000_i1027" alt="" style="width:523pt;height:.05pt;mso-width-percent:0;mso-height-percent:0;mso-width-percent:0;mso-height-percent:0" o:hralign="center" o:hrstd="t" o:hr="t" fillcolor="#a0a0a0" stroked="f"/>
         </w:pict>
       </w:r>
     </w:p>
@@ -1127,6 +1760,86 @@
           <w:lang w:val="en-US"/>
         </w:rPr>
         <w:t xml:space="preserve"> – </w:t>
+      </w:r>
+      <w:hyperlink r:id="rId7" w:history="1">
+        <w:r>
+          <w:rPr>
+            <w:rStyle w:val="Hyperlink"/>
+            <w:sz w:val="18"/>
+            <w:lang w:val="en-US"/>
+          </w:rPr>
+          <w:t>Link</w:t>
+        </w:r>
+      </w:hyperlink>
+      <w:r>
+        <w:rPr>
+          <w:sz w:val="18"/>
+          <w:lang w:val="en-US"/>
+        </w:rPr>
+        <w:t>.</w:t>
+      </w:r>
+    </w:p>
+    <w:p>
+      <w:pPr>
+        <w:pStyle w:val="ListParagraph"/>
+        <w:numPr>
+          <w:ilvl w:val="1"/>
+          <w:numId w:val="12"/>
+        </w:numPr>
+        <w:spacing w:line="300" w:lineRule="auto"/>
+        <w:rPr>
+          <w:sz w:val="18"/>
+          <w:lang w:val="en-US"/>
+        </w:rPr>
+      </w:pPr>
+      <w:r>
+        <w:rPr>
+          <w:sz w:val="18"/>
+          <w:lang w:val="en-US"/>
+        </w:rPr>
+        <w:t>Visualizing</w:t>
+      </w:r>
+      <w:r>
+        <w:rPr>
+          <w:sz w:val="18"/>
+          <w:lang w:val="en-US"/>
+        </w:rPr>
+        <w:t xml:space="preserve"> </w:t>
+      </w:r>
+      <w:r>
+        <w:rPr>
+          <w:sz w:val="18"/>
+          <w:lang w:val="en-US"/>
+        </w:rPr>
+        <w:t xml:space="preserve">a </w:t>
+      </w:r>
+      <w:r>
+        <w:rPr>
+          <w:sz w:val="18"/>
+          <w:lang w:val="en-US"/>
+        </w:rPr>
+        <w:t>Nasdaq</w:t>
+      </w:r>
+      <w:r>
+        <w:rPr>
+          <w:sz w:val="18"/>
+          <w:lang w:val="en-US"/>
+        </w:rPr>
+        <w:t xml:space="preserve"> </w:t>
+      </w:r>
+      <w:r>
+        <w:rPr>
+          <w:sz w:val="18"/>
+          <w:lang w:val="en-US"/>
+        </w:rPr>
+        <w:t xml:space="preserve">Market Order Book </w:t>
+      </w:r>
+      <w:r>
+        <w:rPr>
+          <w:sz w:val="18"/>
+          <w:lang w:val="en-US"/>
+        </w:rPr>
+        <w:t xml:space="preserve">using Python – </w:t>
       </w:r>
       <w:hyperlink r:id="rId8" w:history="1">
         <w:r>
@@ -1164,49 +1877,7 @@
           <w:sz w:val="18"/>
           <w:lang w:val="en-US"/>
         </w:rPr>
-        <w:t>Visualizing</w:t>
-      </w:r>
-      <w:r>
-        <w:rPr>
-          <w:sz w:val="18"/>
-          <w:lang w:val="en-US"/>
-        </w:rPr>
-        <w:t xml:space="preserve"> </w:t>
-      </w:r>
-      <w:r>
-        <w:rPr>
-          <w:sz w:val="18"/>
-          <w:lang w:val="en-US"/>
-        </w:rPr>
-        <w:t xml:space="preserve">a </w:t>
-      </w:r>
-      <w:r>
-        <w:rPr>
-          <w:sz w:val="18"/>
-          <w:lang w:val="en-US"/>
-        </w:rPr>
-        <w:t>Nasdaq</w:t>
-      </w:r>
-      <w:r>
-        <w:rPr>
-          <w:sz w:val="18"/>
-          <w:lang w:val="en-US"/>
-        </w:rPr>
-        <w:t xml:space="preserve"> </w:t>
-      </w:r>
-      <w:r>
-        <w:rPr>
-          <w:sz w:val="18"/>
-          <w:lang w:val="en-US"/>
-        </w:rPr>
-        <w:t xml:space="preserve">Market Order Book </w:t>
-      </w:r>
-      <w:r>
-        <w:rPr>
-          <w:sz w:val="18"/>
-          <w:lang w:val="en-US"/>
-        </w:rPr>
-        <w:t xml:space="preserve">using Python – </w:t>
+        <w:t xml:space="preserve">Practicing Data Structure and Algorithm Exercises from Jay Wengrow’s DSA Book – </w:t>
       </w:r>
       <w:hyperlink r:id="rId9" w:history="1">
         <w:r>
@@ -1223,907 +1894,7 @@
           <w:sz w:val="18"/>
           <w:lang w:val="en-US"/>
         </w:rPr>
-        <w:t>.</w:t>
-      </w:r>
-    </w:p>
-    <w:p>
-      <w:pPr>
-        <w:pStyle w:val="ListParagraph"/>
-        <w:numPr>
-          <w:ilvl w:val="1"/>
-          <w:numId w:val="12"/>
-        </w:numPr>
-        <w:spacing w:line="300" w:lineRule="auto"/>
-        <w:rPr>
-          <w:sz w:val="18"/>
-          <w:lang w:val="en-US"/>
-        </w:rPr>
-      </w:pPr>
-      <w:r>
-        <w:rPr>
-          <w:sz w:val="18"/>
-          <w:lang w:val="en-US"/>
-        </w:rPr>
-        <w:t xml:space="preserve">Practicing Data Structure and Algorithm Exercises from Jay Wengrow’s DSA Book – </w:t>
-      </w:r>
-      <w:hyperlink r:id="rId10" w:history="1">
-        <w:r>
-          <w:rPr>
-            <w:rStyle w:val="Hyperlink"/>
-            <w:sz w:val="18"/>
-            <w:lang w:val="en-US"/>
-          </w:rPr>
-          <w:t>Link</w:t>
-        </w:r>
-      </w:hyperlink>
-      <w:r>
-        <w:rPr>
-          <w:sz w:val="18"/>
-          <w:lang w:val="en-US"/>
-        </w:rPr>
         <w:t xml:space="preserve">. </w:t>
-      </w:r>
-    </w:p>
-    <w:p>
-      <w:pPr>
-        <w:spacing w:line="300" w:lineRule="auto"/>
-        <w:rPr>
-          <w:sz w:val="18"/>
-          <w:lang w:val="en-US"/>
-        </w:rPr>
-      </w:pPr>
-      <w:r>
-        <w:rPr>
-          <w:b/>
-          <w:noProof/>
-          <w:sz w:val="18"/>
-          <w:lang w:val="en-US"/>
-        </w:rPr>
-        <w:pict w14:anchorId="5ADD5B45">
-          <v:rect id="_x0000_i1027" alt="" style="width:523pt;height:.05pt;mso-width-percent:0;mso-height-percent:0;mso-width-percent:0;mso-height-percent:0" o:hralign="center" o:hrstd="t" o:hr="t" fillcolor="#a0a0a0" stroked="f"/>
-        </w:pict>
-      </w:r>
-    </w:p>
-    <w:p>
-      <w:pPr>
-        <w:spacing w:before="120" w:after="120"/>
-        <w:rPr>
-          <w:b/>
-          <w:sz w:val="18"/>
-          <w:lang w:val="en-US"/>
-        </w:rPr>
-      </w:pPr>
-      <w:r>
-        <w:rPr>
-          <w:b/>
-          <w:sz w:val="18"/>
-          <w:lang w:val="en-US"/>
-        </w:rPr>
-        <w:t>WORK EXPERIENCE</w:t>
-      </w:r>
-    </w:p>
-    <w:p>
-      <w:pPr>
-        <w:tabs>
-          <w:tab w:val="left" w:pos="1276"/>
-        </w:tabs>
-        <w:spacing w:before="120" w:after="120" w:line="300" w:lineRule="auto"/>
-        <w:rPr>
-          <w:b/>
-          <w:sz w:val="18"/>
-          <w:lang w:val="en-US"/>
-        </w:rPr>
-      </w:pPr>
-      <w:r>
-        <w:rPr>
-          <w:b/>
-          <w:sz w:val="16"/>
-          <w:lang w:val="en-US"/>
-        </w:rPr>
-        <w:t xml:space="preserve">2021 – </w:t>
-      </w:r>
-      <w:r>
-        <w:rPr>
-          <w:b/>
-          <w:sz w:val="18"/>
-          <w:lang w:val="en-US"/>
-        </w:rPr>
-        <w:tab/>
-        <w:t>S&amp;P Global Market Intelligence</w:t>
-      </w:r>
-      <w:r>
-        <w:rPr>
-          <w:b/>
-          <w:sz w:val="18"/>
-          <w:lang w:val="en-US"/>
-        </w:rPr>
-        <w:br/>
-      </w:r>
-      <w:r>
-        <w:rPr>
-          <w:b/>
-          <w:sz w:val="16"/>
-          <w:lang w:val="en-US"/>
-        </w:rPr>
-        <w:t>Present</w:t>
-      </w:r>
-      <w:r>
-        <w:rPr>
-          <w:b/>
-          <w:sz w:val="16"/>
-          <w:lang w:val="en-US"/>
-        </w:rPr>
-        <w:tab/>
-      </w:r>
-      <w:r>
-        <w:rPr>
-          <w:b/>
-          <w:sz w:val="18"/>
-          <w:szCs w:val="21"/>
-          <w:lang w:val="en-US"/>
-        </w:rPr>
-        <w:t xml:space="preserve">Quantitative Specialist, Investment Management </w:t>
-      </w:r>
-    </w:p>
-    <w:p>
-      <w:pPr>
-        <w:pStyle w:val="ListParagraph"/>
-        <w:numPr>
-          <w:ilvl w:val="0"/>
-          <w:numId w:val="4"/>
-        </w:numPr>
-        <w:tabs>
-          <w:tab w:val="left" w:pos="993"/>
-        </w:tabs>
-        <w:spacing w:line="300" w:lineRule="auto"/>
-        <w:ind w:left="1418" w:hanging="284"/>
-        <w:rPr>
-          <w:sz w:val="18"/>
-          <w:lang w:val="en-US"/>
-        </w:rPr>
-      </w:pPr>
-      <w:r>
-        <w:rPr>
-          <w:sz w:val="18"/>
-          <w:lang w:val="en-US"/>
-        </w:rPr>
-        <w:t>Knowledge Expert</w:t>
-      </w:r>
-      <w:r>
-        <w:rPr>
-          <w:sz w:val="18"/>
-          <w:lang w:val="en-US"/>
-        </w:rPr>
-        <w:t xml:space="preserve"> of ClariFI</w:t>
-      </w:r>
-      <w:r>
-        <w:rPr>
-          <w:sz w:val="18"/>
-          <w:lang w:val="en-US"/>
-        </w:rPr>
-        <w:t xml:space="preserve">, </w:t>
-      </w:r>
-      <w:r>
-        <w:rPr>
-          <w:sz w:val="18"/>
-          <w:lang w:val="en-US"/>
-        </w:rPr>
-        <w:t xml:space="preserve">a Quantitative </w:t>
-      </w:r>
-      <w:r>
-        <w:rPr>
-          <w:sz w:val="18"/>
-          <w:lang w:val="en-US"/>
-        </w:rPr>
-        <w:t xml:space="preserve">Research and </w:t>
-      </w:r>
-      <w:r>
-        <w:rPr>
-          <w:sz w:val="18"/>
-          <w:lang w:val="en-US"/>
-        </w:rPr>
-        <w:t xml:space="preserve">Portfolio Management </w:t>
-      </w:r>
-      <w:r>
-        <w:rPr>
-          <w:sz w:val="18"/>
-          <w:lang w:val="en-US"/>
-        </w:rPr>
-        <w:t>Product</w:t>
-      </w:r>
-      <w:r>
-        <w:rPr>
-          <w:sz w:val="18"/>
-          <w:lang w:val="en-US"/>
-        </w:rPr>
-        <w:t xml:space="preserve">. </w:t>
-      </w:r>
-    </w:p>
-    <w:p>
-      <w:pPr>
-        <w:pStyle w:val="ListParagraph"/>
-        <w:numPr>
-          <w:ilvl w:val="0"/>
-          <w:numId w:val="4"/>
-        </w:numPr>
-        <w:tabs>
-          <w:tab w:val="left" w:pos="709"/>
-        </w:tabs>
-        <w:spacing w:line="300" w:lineRule="auto"/>
-        <w:ind w:left="1418" w:hanging="284"/>
-        <w:rPr>
-          <w:sz w:val="18"/>
-          <w:lang w:val="en-US"/>
-        </w:rPr>
-      </w:pPr>
-      <w:r>
-        <w:rPr>
-          <w:sz w:val="18"/>
-          <w:lang w:val="en-US"/>
-        </w:rPr>
-        <w:t>Quan</w:t>
-      </w:r>
-      <w:r>
-        <w:rPr>
-          <w:sz w:val="18"/>
-          <w:lang w:val="en-US"/>
-        </w:rPr>
-        <w:t xml:space="preserve">titative </w:t>
-      </w:r>
-      <w:r>
-        <w:rPr>
-          <w:sz w:val="18"/>
-          <w:lang w:val="en-US"/>
-        </w:rPr>
-        <w:t>expert</w:t>
-      </w:r>
-      <w:r>
-        <w:rPr>
-          <w:sz w:val="18"/>
-          <w:lang w:val="en-US"/>
-        </w:rPr>
-        <w:t xml:space="preserve"> on</w:t>
-      </w:r>
-      <w:r>
-        <w:rPr>
-          <w:sz w:val="18"/>
-          <w:lang w:val="en-US"/>
-        </w:rPr>
-        <w:t xml:space="preserve"> </w:t>
-      </w:r>
-      <w:r>
-        <w:rPr>
-          <w:sz w:val="18"/>
-          <w:lang w:val="en-US"/>
-        </w:rPr>
-        <w:t>Factor Backtest</w:t>
-      </w:r>
-      <w:r>
-        <w:rPr>
-          <w:sz w:val="18"/>
-          <w:lang w:val="en-US"/>
-        </w:rPr>
-        <w:t>ing</w:t>
-      </w:r>
-      <w:r>
-        <w:rPr>
-          <w:sz w:val="18"/>
-          <w:lang w:val="en-US"/>
-        </w:rPr>
-        <w:t xml:space="preserve">, Event Study, </w:t>
-      </w:r>
-      <w:r>
-        <w:rPr>
-          <w:sz w:val="18"/>
-          <w:lang w:val="en-US"/>
-        </w:rPr>
-        <w:t>Algorithmic Trading</w:t>
-      </w:r>
-      <w:r>
-        <w:rPr>
-          <w:sz w:val="18"/>
-          <w:lang w:val="en-US"/>
-        </w:rPr>
-        <w:t xml:space="preserve">, </w:t>
-      </w:r>
-      <w:r>
-        <w:rPr>
-          <w:sz w:val="18"/>
-          <w:lang w:val="en-US"/>
-        </w:rPr>
-        <w:t xml:space="preserve">Forecast Modelling, </w:t>
-      </w:r>
-      <w:r>
-        <w:rPr>
-          <w:sz w:val="18"/>
-          <w:lang w:val="en-US"/>
-        </w:rPr>
-        <w:t>Portfolio Optimization</w:t>
-      </w:r>
-      <w:r>
-        <w:rPr>
-          <w:sz w:val="18"/>
-          <w:lang w:val="en-US"/>
-        </w:rPr>
-        <w:t>,</w:t>
-      </w:r>
-      <w:r>
-        <w:rPr>
-          <w:sz w:val="18"/>
-          <w:lang w:val="en-US"/>
-        </w:rPr>
-        <w:t xml:space="preserve"> and </w:t>
-      </w:r>
-      <w:r>
-        <w:rPr>
-          <w:sz w:val="18"/>
-          <w:lang w:val="en-US"/>
-        </w:rPr>
-        <w:t xml:space="preserve">Portfolio </w:t>
-      </w:r>
-      <w:r>
-        <w:rPr>
-          <w:sz w:val="18"/>
-          <w:lang w:val="en-US"/>
-        </w:rPr>
-        <w:t>Attribution</w:t>
-      </w:r>
-      <w:r>
-        <w:rPr>
-          <w:sz w:val="18"/>
-          <w:lang w:val="en-US"/>
-        </w:rPr>
-        <w:t>.</w:t>
-      </w:r>
-    </w:p>
-    <w:p>
-      <w:pPr>
-        <w:pStyle w:val="ListParagraph"/>
-        <w:numPr>
-          <w:ilvl w:val="0"/>
-          <w:numId w:val="4"/>
-        </w:numPr>
-        <w:tabs>
-          <w:tab w:val="left" w:pos="1134"/>
-        </w:tabs>
-        <w:spacing w:line="300" w:lineRule="auto"/>
-        <w:ind w:left="1418" w:hanging="284"/>
-        <w:rPr>
-          <w:sz w:val="18"/>
-          <w:lang w:val="en-US"/>
-        </w:rPr>
-      </w:pPr>
-      <w:r>
-        <w:rPr>
-          <w:sz w:val="18"/>
-          <w:lang w:val="en-US"/>
-        </w:rPr>
-        <w:t xml:space="preserve">Gained Research Experience in </w:t>
-      </w:r>
-      <w:r>
-        <w:rPr>
-          <w:sz w:val="18"/>
-          <w:lang w:val="en-US"/>
-        </w:rPr>
-        <w:t xml:space="preserve">Feature Generation using R and ClariFI’s internal visual query language </w:t>
-      </w:r>
-      <w:r>
-        <w:rPr>
-          <w:sz w:val="18"/>
-          <w:lang w:val="en-US"/>
-        </w:rPr>
-        <w:t xml:space="preserve">exploring SPGMI and </w:t>
-      </w:r>
-      <w:r>
-        <w:rPr>
-          <w:sz w:val="18"/>
-          <w:lang w:val="en-US"/>
-        </w:rPr>
-        <w:t>IHS</w:t>
-      </w:r>
-      <w:r>
-        <w:rPr>
-          <w:sz w:val="18"/>
-          <w:lang w:val="en-US"/>
-        </w:rPr>
-        <w:t xml:space="preserve"> Markit’s </w:t>
-      </w:r>
-      <w:r>
-        <w:rPr>
-          <w:sz w:val="18"/>
-          <w:lang w:val="en-US"/>
-        </w:rPr>
-        <w:t>fundamental, market</w:t>
-      </w:r>
-      <w:r>
-        <w:rPr>
-          <w:sz w:val="18"/>
-          <w:lang w:val="en-US"/>
-        </w:rPr>
-        <w:t>,</w:t>
-      </w:r>
-      <w:r>
-        <w:rPr>
-          <w:sz w:val="18"/>
-          <w:lang w:val="en-US"/>
-        </w:rPr>
-        <w:t xml:space="preserve"> and alternative data</w:t>
-      </w:r>
-      <w:r>
-        <w:rPr>
-          <w:sz w:val="18"/>
-          <w:lang w:val="en-US"/>
-        </w:rPr>
-        <w:t xml:space="preserve">sets. </w:t>
-      </w:r>
-    </w:p>
-    <w:p>
-      <w:pPr>
-        <w:pStyle w:val="ListParagraph"/>
-        <w:numPr>
-          <w:ilvl w:val="0"/>
-          <w:numId w:val="4"/>
-        </w:numPr>
-        <w:tabs>
-          <w:tab w:val="left" w:pos="1134"/>
-        </w:tabs>
-        <w:spacing w:line="300" w:lineRule="auto"/>
-        <w:ind w:left="1418" w:hanging="284"/>
-        <w:rPr>
-          <w:sz w:val="18"/>
-          <w:lang w:val="en-US"/>
-        </w:rPr>
-      </w:pPr>
-      <w:r>
-        <w:rPr>
-          <w:sz w:val="18"/>
-          <w:lang w:val="en-US"/>
-        </w:rPr>
-        <w:t>Developing Python Scripts to process and transform time-series and point-in-time data for seamless integration into Tableau, catering to client request</w:t>
-      </w:r>
-      <w:r>
-        <w:rPr>
-          <w:sz w:val="18"/>
-          <w:lang w:val="en-US"/>
-        </w:rPr>
-        <w:t>s</w:t>
-      </w:r>
-      <w:r>
-        <w:rPr>
-          <w:sz w:val="18"/>
-          <w:lang w:val="en-US"/>
-        </w:rPr>
-        <w:t xml:space="preserve"> for data visualization. </w:t>
-      </w:r>
-    </w:p>
-    <w:p>
-      <w:pPr>
-        <w:pStyle w:val="ListParagraph"/>
-        <w:numPr>
-          <w:ilvl w:val="0"/>
-          <w:numId w:val="4"/>
-        </w:numPr>
-        <w:tabs>
-          <w:tab w:val="left" w:pos="1134"/>
-        </w:tabs>
-        <w:spacing w:line="300" w:lineRule="auto"/>
-        <w:ind w:left="1418" w:hanging="284"/>
-        <w:rPr>
-          <w:sz w:val="18"/>
-          <w:lang w:val="en-US"/>
-        </w:rPr>
-      </w:pPr>
-      <w:r>
-        <w:rPr>
-          <w:sz w:val="18"/>
-          <w:lang w:val="en-US"/>
-        </w:rPr>
-        <w:t>Building and Backtesting Trading Strategies for clients using C++ e.g., created momentum, mean reversion, statistical arbitrage</w:t>
-      </w:r>
-      <w:r>
-        <w:rPr>
-          <w:sz w:val="18"/>
-          <w:lang w:val="en-US"/>
-        </w:rPr>
-        <w:t>,</w:t>
-      </w:r>
-      <w:r>
-        <w:rPr>
-          <w:sz w:val="18"/>
-          <w:lang w:val="en-US"/>
-        </w:rPr>
-        <w:t xml:space="preserve"> and factor investing strategies to create Market Neutral Portfolios. </w:t>
-      </w:r>
-    </w:p>
-    <w:p>
-      <w:pPr>
-        <w:pStyle w:val="ListParagraph"/>
-        <w:numPr>
-          <w:ilvl w:val="0"/>
-          <w:numId w:val="4"/>
-        </w:numPr>
-        <w:tabs>
-          <w:tab w:val="left" w:pos="1134"/>
-        </w:tabs>
-        <w:spacing w:line="300" w:lineRule="auto"/>
-        <w:ind w:left="1418" w:hanging="284"/>
-        <w:rPr>
-          <w:sz w:val="18"/>
-          <w:lang w:val="en-US"/>
-        </w:rPr>
-      </w:pPr>
-      <w:r>
-        <w:rPr>
-          <w:sz w:val="18"/>
-          <w:lang w:val="en-US"/>
-        </w:rPr>
-        <w:t>Utilized</w:t>
-      </w:r>
-      <w:r>
-        <w:rPr>
-          <w:sz w:val="18"/>
-          <w:lang w:val="en-US"/>
-        </w:rPr>
-        <w:t xml:space="preserve"> SQL queries to </w:t>
-      </w:r>
-      <w:r>
-        <w:rPr>
-          <w:sz w:val="18"/>
-          <w:lang w:val="en-US"/>
-        </w:rPr>
-        <w:t>generate</w:t>
-      </w:r>
-      <w:r>
-        <w:rPr>
-          <w:sz w:val="18"/>
-          <w:lang w:val="en-US"/>
-        </w:rPr>
-        <w:t xml:space="preserve"> attributes for ClariFI’s Security Master</w:t>
-      </w:r>
-      <w:r>
-        <w:rPr>
-          <w:sz w:val="18"/>
-          <w:lang w:val="en-US"/>
-        </w:rPr>
-        <w:t xml:space="preserve"> using </w:t>
-      </w:r>
-      <w:r>
-        <w:rPr>
-          <w:sz w:val="18"/>
-          <w:lang w:val="en-US"/>
-        </w:rPr>
-        <w:t>Compustat</w:t>
-      </w:r>
-      <w:r>
-        <w:rPr>
-          <w:sz w:val="18"/>
-          <w:lang w:val="en-US"/>
-        </w:rPr>
-        <w:t xml:space="preserve"> Data</w:t>
-      </w:r>
-      <w:r>
-        <w:rPr>
-          <w:sz w:val="18"/>
-          <w:lang w:val="en-US"/>
-        </w:rPr>
-        <w:t>.</w:t>
-      </w:r>
-    </w:p>
-    <w:p>
-      <w:pPr>
-        <w:pStyle w:val="ListParagraph"/>
-        <w:numPr>
-          <w:ilvl w:val="0"/>
-          <w:numId w:val="4"/>
-        </w:numPr>
-        <w:tabs>
-          <w:tab w:val="left" w:pos="1134"/>
-        </w:tabs>
-        <w:spacing w:line="300" w:lineRule="auto"/>
-        <w:ind w:left="1418" w:hanging="284"/>
-        <w:rPr>
-          <w:sz w:val="18"/>
-          <w:lang w:val="en-US"/>
-        </w:rPr>
-      </w:pPr>
-      <w:r>
-        <w:rPr>
-          <w:sz w:val="18"/>
-          <w:lang w:val="en-US"/>
-        </w:rPr>
-        <w:t>Enhanced Team Productivity by automating tasks using Batch and PowerShell Scripts.</w:t>
-      </w:r>
-    </w:p>
-    <w:p>
-      <w:pPr>
-        <w:pStyle w:val="ListParagraph"/>
-        <w:numPr>
-          <w:ilvl w:val="0"/>
-          <w:numId w:val="4"/>
-        </w:numPr>
-        <w:tabs>
-          <w:tab w:val="left" w:pos="1134"/>
-        </w:tabs>
-        <w:spacing w:line="300" w:lineRule="auto"/>
-        <w:ind w:left="1418" w:hanging="284"/>
-        <w:rPr>
-          <w:sz w:val="18"/>
-          <w:lang w:val="en-US"/>
-        </w:rPr>
-      </w:pPr>
-      <w:r>
-        <w:rPr>
-          <w:sz w:val="18"/>
-          <w:lang w:val="en-US"/>
-        </w:rPr>
-        <w:t xml:space="preserve">Spearheaded the development </w:t>
-      </w:r>
-      <w:r>
-        <w:rPr>
-          <w:sz w:val="18"/>
-          <w:lang w:val="en-US"/>
-        </w:rPr>
-        <w:t xml:space="preserve">and integration </w:t>
-      </w:r>
-      <w:r>
-        <w:rPr>
-          <w:sz w:val="18"/>
-          <w:lang w:val="en-US"/>
-        </w:rPr>
-        <w:t xml:space="preserve">of ClariFI’s API </w:t>
-      </w:r>
-      <w:r>
-        <w:rPr>
-          <w:sz w:val="18"/>
-          <w:lang w:val="en-US"/>
-        </w:rPr>
-        <w:t>by</w:t>
-      </w:r>
-      <w:r>
-        <w:rPr>
-          <w:sz w:val="18"/>
-          <w:lang w:val="en-US"/>
-        </w:rPr>
-        <w:t xml:space="preserve"> collaborating with Developer</w:t>
-      </w:r>
-      <w:r>
-        <w:rPr>
-          <w:sz w:val="18"/>
-          <w:lang w:val="en-US"/>
-        </w:rPr>
-        <w:t xml:space="preserve">s and </w:t>
-      </w:r>
-      <w:r>
-        <w:rPr>
-          <w:sz w:val="18"/>
-          <w:lang w:val="en-US"/>
-        </w:rPr>
-        <w:t>creating</w:t>
-      </w:r>
-      <w:r>
-        <w:rPr>
-          <w:sz w:val="18"/>
-          <w:lang w:val="en-US"/>
-        </w:rPr>
-        <w:t xml:space="preserve"> </w:t>
-      </w:r>
-      <w:r>
-        <w:rPr>
-          <w:sz w:val="18"/>
-          <w:lang w:val="en-US"/>
-        </w:rPr>
-        <w:t>interactive notebooks</w:t>
-      </w:r>
-      <w:r>
-        <w:rPr>
-          <w:sz w:val="18"/>
-          <w:lang w:val="en-US"/>
-        </w:rPr>
-        <w:t xml:space="preserve"> to </w:t>
-      </w:r>
-      <w:r>
-        <w:rPr>
-          <w:sz w:val="18"/>
-          <w:lang w:val="en-US"/>
-        </w:rPr>
-        <w:t xml:space="preserve">demonstrate </w:t>
-      </w:r>
-      <w:r>
-        <w:rPr>
-          <w:sz w:val="18"/>
-          <w:lang w:val="en-US"/>
-        </w:rPr>
-        <w:t xml:space="preserve">the </w:t>
-      </w:r>
-      <w:r>
-        <w:rPr>
-          <w:sz w:val="18"/>
-          <w:lang w:val="en-US"/>
-        </w:rPr>
-        <w:t xml:space="preserve">capabilities of the </w:t>
-      </w:r>
-      <w:r>
-        <w:rPr>
-          <w:sz w:val="18"/>
-          <w:lang w:val="en-US"/>
-        </w:rPr>
-        <w:t>API</w:t>
-      </w:r>
-      <w:r>
-        <w:rPr>
-          <w:sz w:val="18"/>
-          <w:lang w:val="en-US"/>
-        </w:rPr>
-        <w:t xml:space="preserve"> to clients</w:t>
-      </w:r>
-      <w:r>
-        <w:rPr>
-          <w:sz w:val="18"/>
-          <w:lang w:val="en-US"/>
-        </w:rPr>
-        <w:t>.</w:t>
-      </w:r>
-    </w:p>
-    <w:p>
-      <w:pPr>
-        <w:pStyle w:val="ListParagraph"/>
-        <w:numPr>
-          <w:ilvl w:val="0"/>
-          <w:numId w:val="4"/>
-        </w:numPr>
-        <w:tabs>
-          <w:tab w:val="left" w:pos="1134"/>
-        </w:tabs>
-        <w:spacing w:line="300" w:lineRule="auto"/>
-        <w:ind w:left="1418" w:hanging="284"/>
-        <w:rPr>
-          <w:sz w:val="18"/>
-          <w:lang w:val="en-US"/>
-        </w:rPr>
-      </w:pPr>
-      <w:r>
-        <w:rPr>
-          <w:sz w:val="18"/>
-          <w:lang w:val="en-US"/>
-        </w:rPr>
-        <w:t xml:space="preserve">Led the development of a repository and version control system for automation scripts created by the </w:t>
-      </w:r>
-      <w:r>
-        <w:rPr>
-          <w:sz w:val="18"/>
-          <w:lang w:val="en-US"/>
-        </w:rPr>
-        <w:t xml:space="preserve">Quant Specialists team at S&amp;P </w:t>
-      </w:r>
-      <w:r>
-        <w:rPr>
-          <w:sz w:val="18"/>
-          <w:lang w:val="en-US"/>
-        </w:rPr>
-        <w:t>fostering improved</w:t>
-      </w:r>
-      <w:r>
-        <w:rPr>
-          <w:sz w:val="18"/>
-          <w:lang w:val="en-US"/>
-        </w:rPr>
-        <w:t xml:space="preserve"> collaboration amongst team members.</w:t>
-      </w:r>
-    </w:p>
-    <w:p>
-      <w:pPr>
-        <w:pStyle w:val="ListParagraph"/>
-        <w:numPr>
-          <w:ilvl w:val="0"/>
-          <w:numId w:val="4"/>
-        </w:numPr>
-        <w:tabs>
-          <w:tab w:val="left" w:pos="1134"/>
-        </w:tabs>
-        <w:spacing w:line="300" w:lineRule="auto"/>
-        <w:ind w:left="1418" w:hanging="284"/>
-        <w:rPr>
-          <w:sz w:val="18"/>
-          <w:lang w:val="en-US"/>
-        </w:rPr>
-      </w:pPr>
-      <w:r>
-        <w:rPr>
-          <w:sz w:val="18"/>
-          <w:lang w:val="en-US"/>
-        </w:rPr>
-        <w:t>Facilitated communication betwe</w:t>
-      </w:r>
-      <w:r>
-        <w:rPr>
-          <w:sz w:val="18"/>
-          <w:lang w:val="en-US"/>
-        </w:rPr>
-        <w:t xml:space="preserve">en clients and the </w:t>
-      </w:r>
-      <w:r>
-        <w:rPr>
-          <w:sz w:val="18"/>
-          <w:lang w:val="en-US"/>
-        </w:rPr>
-        <w:t>developer</w:t>
-      </w:r>
-      <w:r>
-        <w:rPr>
-          <w:sz w:val="18"/>
-          <w:lang w:val="en-US"/>
-        </w:rPr>
-        <w:t xml:space="preserve"> team </w:t>
-      </w:r>
-      <w:r>
-        <w:rPr>
-          <w:sz w:val="18"/>
-          <w:lang w:val="en-US"/>
-        </w:rPr>
-        <w:t>by aligning product features with client requests</w:t>
-      </w:r>
-      <w:r>
-        <w:rPr>
-          <w:sz w:val="18"/>
-          <w:lang w:val="en-US"/>
-        </w:rPr>
-        <w:t xml:space="preserve"> and</w:t>
-      </w:r>
-      <w:r>
-        <w:rPr>
-          <w:sz w:val="18"/>
-          <w:lang w:val="en-US"/>
-        </w:rPr>
-        <w:t xml:space="preserve"> </w:t>
-      </w:r>
-      <w:r>
-        <w:rPr>
-          <w:sz w:val="18"/>
-          <w:lang w:val="en-US"/>
-        </w:rPr>
-        <w:t>overseeing</w:t>
-      </w:r>
-      <w:r>
-        <w:rPr>
-          <w:sz w:val="18"/>
-          <w:lang w:val="en-US"/>
-        </w:rPr>
-        <w:t xml:space="preserve"> </w:t>
-      </w:r>
-      <w:r>
-        <w:rPr>
-          <w:sz w:val="18"/>
-          <w:lang w:val="en-US"/>
-        </w:rPr>
-        <w:t>User Acceptance Testing</w:t>
-      </w:r>
-      <w:r>
-        <w:rPr>
-          <w:sz w:val="18"/>
-          <w:lang w:val="en-US"/>
-        </w:rPr>
-        <w:t xml:space="preserve">, </w:t>
-      </w:r>
-      <w:r>
-        <w:rPr>
-          <w:sz w:val="18"/>
-          <w:lang w:val="en-US"/>
-        </w:rPr>
-        <w:t>enhancing my</w:t>
-      </w:r>
-      <w:r>
-        <w:rPr>
-          <w:sz w:val="18"/>
-          <w:lang w:val="en-US"/>
-        </w:rPr>
-        <w:t xml:space="preserve"> commercial acumen.</w:t>
-      </w:r>
-      <w:r>
-        <w:rPr>
-          <w:sz w:val="18"/>
-          <w:lang w:val="en-US"/>
-        </w:rPr>
-        <w:t xml:space="preserve"> </w:t>
       </w:r>
     </w:p>
     <w:p>
@@ -2203,7 +1974,30 @@
           <w:sz w:val="18"/>
           <w:lang w:val="en-US"/>
         </w:rPr>
-        <w:t>Reading books related to Mathematics, Statistics, Programming</w:t>
+        <w:t xml:space="preserve">Reading books related to Mathematics, </w:t>
+      </w:r>
+      <w:r>
+        <w:rPr>
+          <w:sz w:val="18"/>
+          <w:lang w:val="en-US"/>
+        </w:rPr>
+        <w:t xml:space="preserve">Machine </w:t>
+      </w:r>
+      <w:proofErr w:type="spellStart"/>
+      <w:r>
+        <w:rPr>
+          <w:sz w:val="18"/>
+          <w:lang w:val="en-US"/>
+        </w:rPr>
+        <w:t>Learing</w:t>
+      </w:r>
+      <w:proofErr w:type="spellEnd"/>
+      <w:r>
+        <w:rPr>
+          <w:sz w:val="18"/>
+          <w:lang w:val="en-US"/>
+        </w:rPr>
+        <w:t>, Programming</w:t>
       </w:r>
       <w:r>
         <w:rPr>
@@ -2238,7 +2032,35 @@
           <w:sz w:val="18"/>
           <w:lang w:val="en-US"/>
         </w:rPr>
-        <w:t>Regularly watching Mathematics and Machine Learning lectures from 3blue1brown and Stat Quest on YouTube.</w:t>
+        <w:t xml:space="preserve">Regularly watching Mathematics and Machine Learning lectures from </w:t>
+      </w:r>
+      <w:r>
+        <w:rPr>
+          <w:sz w:val="18"/>
+          <w:lang w:val="en-US"/>
+        </w:rPr>
+        <w:t xml:space="preserve">YouTube Channels like </w:t>
+      </w:r>
+      <w:r>
+        <w:rPr>
+          <w:sz w:val="18"/>
+          <w:lang w:val="en-US"/>
+        </w:rPr>
+        <w:t>3blue1brown</w:t>
+      </w:r>
+      <w:r>
+        <w:rPr>
+          <w:sz w:val="18"/>
+          <w:lang w:val="en-US"/>
+        </w:rPr>
+        <w:t xml:space="preserve">, Veritasium, </w:t>
+      </w:r>
+      <w:r>
+        <w:rPr>
+          <w:sz w:val="18"/>
+          <w:lang w:val="en-US"/>
+        </w:rPr>
+        <w:t>and Stat Quest on YouTube.</w:t>
       </w:r>
     </w:p>
     <w:p>

</xml_diff>

<commit_message>
Updated Resume using Dobrin Advice
</commit_message>
<xml_diff>
--- a/talha_jamal_2023_CV.docx
+++ b/talha_jamal_2023_CV.docx
@@ -122,7 +122,7 @@
         </w:tc>
         <w:tc>
           <w:tcPr>
-            <w:tcW w:w="2668" w:type="dxa"/>
+            <w:tcW w:w="3362" w:type="dxa"/>
           </w:tcPr>
           <w:p>
             <w:pPr>
@@ -166,43 +166,827 @@
     </w:tbl>
     <w:p>
       <w:pPr>
-        <w:spacing w:before="120" w:after="120" w:line="192" w:lineRule="auto"/>
+        <w:spacing w:line="300" w:lineRule="auto"/>
+        <w:rPr>
+          <w:sz w:val="18"/>
+          <w:lang w:val="en-US"/>
+        </w:rPr>
+      </w:pPr>
+      <w:r>
         <w:rPr>
           <w:b/>
           <w:noProof/>
           <w:sz w:val="18"/>
           <w:lang w:val="en-US"/>
         </w:rPr>
-      </w:pPr>
-      <w:r>
-        <w:fldChar w:fldCharType="begin"/>
-      </w:r>
-      <w:r>
-        <w:instrText>HYPERLINK "https://github.com/talhajamal11/Visualizing-an-Order-Book"</w:instrText>
-      </w:r>
-      <w:r>
-        <w:fldChar w:fldCharType="separate"/>
-      </w:r>
-      <w:r>
+        <w:pict w14:anchorId="6D006A97">
+          <v:rect id="_x0000_i1030" alt="" style="width:523pt;height:.05pt;mso-width-percent:0;mso-height-percent:0;mso-width-percent:0;mso-height-percent:0" o:hralign="center" o:hrstd="t" o:hr="t" fillcolor="#a0a0a0" stroked="f"/>
+        </w:pict>
+      </w:r>
+    </w:p>
+    <w:p>
+      <w:pPr>
+        <w:spacing w:before="120" w:after="120"/>
+        <w:rPr>
+          <w:b/>
+          <w:sz w:val="18"/>
+          <w:lang w:val="en-US"/>
+        </w:rPr>
+      </w:pPr>
+      <w:r>
+        <w:rPr>
+          <w:b/>
+          <w:sz w:val="18"/>
+          <w:lang w:val="en-US"/>
+        </w:rPr>
+        <w:t>WORK EXPERIENCE</w:t>
+      </w:r>
+    </w:p>
+    <w:tbl>
+      <w:tblPr>
+        <w:tblStyle w:val="TableGrid"/>
+        <w:tblW w:w="0" w:type="auto"/>
+        <w:tblBorders>
+          <w:top w:val="none" w:sz="0" w:space="0" w:color="auto"/>
+          <w:left w:val="none" w:sz="0" w:space="0" w:color="auto"/>
+          <w:bottom w:val="none" w:sz="0" w:space="0" w:color="auto"/>
+          <w:right w:val="none" w:sz="0" w:space="0" w:color="auto"/>
+          <w:insideH w:val="none" w:sz="0" w:space="0" w:color="auto"/>
+          <w:insideV w:val="none" w:sz="0" w:space="0" w:color="auto"/>
+        </w:tblBorders>
+        <w:tblLook w:val="04A0" w:firstRow="1" w:lastRow="0" w:firstColumn="1" w:lastColumn="0" w:noHBand="0" w:noVBand="1"/>
+      </w:tblPr>
+      <w:tblGrid>
+        <w:gridCol w:w="846"/>
+        <w:gridCol w:w="9604"/>
+      </w:tblGrid>
+      <w:tr>
+        <w:tc>
+          <w:tcPr>
+            <w:tcW w:w="846" w:type="dxa"/>
+          </w:tcPr>
+          <w:p>
+            <w:pPr>
+              <w:tabs>
+                <w:tab w:val="left" w:pos="1134"/>
+              </w:tabs>
+              <w:spacing w:line="300" w:lineRule="auto"/>
+              <w:rPr>
+                <w:b/>
+                <w:bCs/>
+                <w:sz w:val="18"/>
+                <w:lang w:val="en-US"/>
+              </w:rPr>
+            </w:pPr>
+            <w:r>
+              <w:rPr>
+                <w:b/>
+                <w:bCs/>
+                <w:sz w:val="18"/>
+                <w:lang w:val="en-US"/>
+              </w:rPr>
+              <w:t>2021-2023</w:t>
+            </w:r>
+          </w:p>
+        </w:tc>
+        <w:tc>
+          <w:tcPr>
+            <w:tcW w:w="9604" w:type="dxa"/>
+          </w:tcPr>
+          <w:p>
+            <w:pPr>
+              <w:tabs>
+                <w:tab w:val="left" w:pos="709"/>
+              </w:tabs>
+              <w:spacing w:line="300" w:lineRule="auto"/>
+              <w:rPr>
+                <w:sz w:val="4"/>
+                <w:szCs w:val="6"/>
+                <w:lang w:val="en-US"/>
+              </w:rPr>
+            </w:pPr>
+            <w:r>
+              <w:rPr>
+                <w:b/>
+                <w:sz w:val="18"/>
+                <w:szCs w:val="21"/>
+                <w:lang w:val="en-US"/>
+              </w:rPr>
+              <w:t>Quantitative Specia</w:t>
+            </w:r>
+            <w:r>
+              <w:rPr>
+                <w:b/>
+                <w:sz w:val="18"/>
+                <w:szCs w:val="21"/>
+                <w:lang w:val="en-US"/>
+              </w:rPr>
+              <w:t>l</w:t>
+            </w:r>
+            <w:r>
+              <w:rPr>
+                <w:b/>
+                <w:sz w:val="18"/>
+                <w:szCs w:val="21"/>
+                <w:lang w:val="en-US"/>
+              </w:rPr>
+              <w:t>ist</w:t>
+            </w:r>
+            <w:r>
+              <w:rPr>
+                <w:b/>
+                <w:sz w:val="18"/>
+                <w:lang w:val="en-US"/>
+              </w:rPr>
+              <w:t xml:space="preserve">, </w:t>
+            </w:r>
+            <w:r>
+              <w:rPr>
+                <w:b/>
+                <w:sz w:val="18"/>
+                <w:lang w:val="en-US"/>
+              </w:rPr>
+              <w:t>S&amp;P Global Market Intelligence</w:t>
+            </w:r>
+            <w:r>
+              <w:rPr>
+                <w:b/>
+                <w:sz w:val="18"/>
+                <w:lang w:val="en-US"/>
+              </w:rPr>
+              <w:br/>
+            </w:r>
+          </w:p>
+          <w:p>
+            <w:pPr>
+              <w:pStyle w:val="ListParagraph"/>
+              <w:numPr>
+                <w:ilvl w:val="0"/>
+                <w:numId w:val="17"/>
+              </w:numPr>
+              <w:tabs>
+                <w:tab w:val="left" w:pos="709"/>
+              </w:tabs>
+              <w:spacing w:line="300" w:lineRule="auto"/>
+              <w:ind w:left="458" w:hanging="352"/>
+              <w:rPr>
+                <w:sz w:val="18"/>
+                <w:lang w:val="en-US"/>
+              </w:rPr>
+            </w:pPr>
+            <w:r>
+              <w:rPr>
+                <w:sz w:val="18"/>
+                <w:lang w:val="en-US"/>
+              </w:rPr>
+              <w:t xml:space="preserve">Knowledge Expert of ClariFI, a Quantitative Research and Portfolio Management Product. </w:t>
+            </w:r>
+          </w:p>
+          <w:p>
+            <w:pPr>
+              <w:pStyle w:val="ListParagraph"/>
+              <w:numPr>
+                <w:ilvl w:val="0"/>
+                <w:numId w:val="17"/>
+              </w:numPr>
+              <w:tabs>
+                <w:tab w:val="left" w:pos="709"/>
+              </w:tabs>
+              <w:spacing w:line="300" w:lineRule="auto"/>
+              <w:ind w:left="458" w:hanging="352"/>
+              <w:rPr>
+                <w:sz w:val="18"/>
+                <w:lang w:val="en-US"/>
+              </w:rPr>
+            </w:pPr>
+            <w:r>
+              <w:rPr>
+                <w:sz w:val="18"/>
+                <w:lang w:val="en-US"/>
+              </w:rPr>
+              <w:t xml:space="preserve">Quantitative </w:t>
+            </w:r>
+            <w:r>
+              <w:rPr>
+                <w:sz w:val="18"/>
+                <w:lang w:val="en-US"/>
+              </w:rPr>
+              <w:t>Consultant</w:t>
+            </w:r>
+            <w:r>
+              <w:rPr>
+                <w:sz w:val="18"/>
+                <w:lang w:val="en-US"/>
+              </w:rPr>
+              <w:t xml:space="preserve"> on </w:t>
+            </w:r>
+            <w:r>
+              <w:rPr>
+                <w:sz w:val="18"/>
+                <w:lang w:val="en-US"/>
+              </w:rPr>
+              <w:t>Factor Backtest</w:t>
+            </w:r>
+            <w:r>
+              <w:rPr>
+                <w:sz w:val="18"/>
+                <w:lang w:val="en-US"/>
+              </w:rPr>
+              <w:t>ing</w:t>
+            </w:r>
+            <w:r>
+              <w:rPr>
+                <w:sz w:val="18"/>
+                <w:lang w:val="en-US"/>
+              </w:rPr>
+              <w:t xml:space="preserve">, </w:t>
+            </w:r>
+            <w:r>
+              <w:rPr>
+                <w:sz w:val="18"/>
+                <w:lang w:val="en-US"/>
+              </w:rPr>
+              <w:t>Algorithmic Trading</w:t>
+            </w:r>
+            <w:r>
+              <w:rPr>
+                <w:sz w:val="18"/>
+                <w:lang w:val="en-US"/>
+              </w:rPr>
+              <w:t xml:space="preserve">, </w:t>
+            </w:r>
+            <w:r>
+              <w:rPr>
+                <w:sz w:val="18"/>
+                <w:lang w:val="en-US"/>
+              </w:rPr>
+              <w:t>Forecast Modelling</w:t>
+            </w:r>
+            <w:r>
+              <w:rPr>
+                <w:sz w:val="18"/>
+                <w:lang w:val="en-US"/>
+              </w:rPr>
+              <w:t>,</w:t>
+            </w:r>
+            <w:r>
+              <w:rPr>
+                <w:sz w:val="18"/>
+                <w:lang w:val="en-US"/>
+              </w:rPr>
+              <w:t xml:space="preserve"> </w:t>
+            </w:r>
+            <w:r>
+              <w:rPr>
+                <w:sz w:val="18"/>
+                <w:lang w:val="en-US"/>
+              </w:rPr>
+              <w:t>Event Study,</w:t>
+            </w:r>
+            <w:r>
+              <w:rPr>
+                <w:sz w:val="18"/>
+                <w:lang w:val="en-US"/>
+              </w:rPr>
+              <w:t xml:space="preserve"> </w:t>
+            </w:r>
+            <w:r>
+              <w:rPr>
+                <w:sz w:val="18"/>
+                <w:lang w:val="en-US"/>
+              </w:rPr>
+              <w:t>Portfolio Optimization</w:t>
+            </w:r>
+            <w:r>
+              <w:rPr>
+                <w:sz w:val="18"/>
+                <w:lang w:val="en-US"/>
+              </w:rPr>
+              <w:t>, and Portfolio Attribution</w:t>
+            </w:r>
+            <w:r>
+              <w:rPr>
+                <w:sz w:val="18"/>
+                <w:lang w:val="en-US"/>
+              </w:rPr>
+              <w:t xml:space="preserve"> for 10 clients in N</w:t>
+            </w:r>
+            <w:r>
+              <w:rPr>
+                <w:sz w:val="18"/>
+                <w:lang w:val="en-US"/>
+              </w:rPr>
+              <w:t>orth America</w:t>
+            </w:r>
+            <w:r>
+              <w:rPr>
+                <w:sz w:val="18"/>
+                <w:lang w:val="en-US"/>
+              </w:rPr>
+              <w:t xml:space="preserve"> </w:t>
+            </w:r>
+            <w:r>
+              <w:rPr>
+                <w:sz w:val="18"/>
+                <w:lang w:val="en-US"/>
+              </w:rPr>
+              <w:t>&amp;</w:t>
+            </w:r>
+            <w:r>
+              <w:rPr>
+                <w:sz w:val="18"/>
+                <w:lang w:val="en-US"/>
+              </w:rPr>
+              <w:t xml:space="preserve"> EMEA. </w:t>
+            </w:r>
+          </w:p>
+          <w:p>
+            <w:pPr>
+              <w:pStyle w:val="ListParagraph"/>
+              <w:numPr>
+                <w:ilvl w:val="0"/>
+                <w:numId w:val="17"/>
+              </w:numPr>
+              <w:tabs>
+                <w:tab w:val="left" w:pos="1134"/>
+              </w:tabs>
+              <w:spacing w:line="300" w:lineRule="auto"/>
+              <w:ind w:left="458" w:hanging="352"/>
+              <w:rPr>
+                <w:sz w:val="18"/>
+                <w:lang w:val="en-US"/>
+              </w:rPr>
+            </w:pPr>
+            <w:r>
+              <w:rPr>
+                <w:sz w:val="18"/>
+                <w:lang w:val="en-US"/>
+              </w:rPr>
+              <w:t xml:space="preserve">Gained Research Experience in </w:t>
+            </w:r>
+            <w:r>
+              <w:rPr>
+                <w:sz w:val="18"/>
+                <w:lang w:val="en-US"/>
+              </w:rPr>
+              <w:t>Feature Generation using R and ClariFI’s visual query language</w:t>
+            </w:r>
+            <w:r>
+              <w:rPr>
+                <w:sz w:val="18"/>
+                <w:lang w:val="en-US"/>
+              </w:rPr>
+              <w:t xml:space="preserve"> by </w:t>
+            </w:r>
+            <w:r>
+              <w:rPr>
+                <w:sz w:val="18"/>
+                <w:lang w:val="en-US"/>
+              </w:rPr>
+              <w:t xml:space="preserve">evaluating </w:t>
+            </w:r>
+            <w:r>
+              <w:rPr>
+                <w:sz w:val="18"/>
+                <w:lang w:val="en-US"/>
+              </w:rPr>
+              <w:t>new datasets</w:t>
+            </w:r>
+            <w:r>
+              <w:rPr>
+                <w:sz w:val="18"/>
+                <w:lang w:val="en-US"/>
+              </w:rPr>
+              <w:t xml:space="preserve">, </w:t>
+            </w:r>
+            <w:r>
+              <w:rPr>
+                <w:sz w:val="18"/>
+                <w:lang w:val="en-US"/>
+              </w:rPr>
+              <w:t>such as Short Interest Data</w:t>
+            </w:r>
+            <w:r>
+              <w:rPr>
+                <w:sz w:val="18"/>
+                <w:lang w:val="en-US"/>
+              </w:rPr>
+              <w:t>, following</w:t>
+            </w:r>
+            <w:r>
+              <w:rPr>
+                <w:sz w:val="18"/>
+                <w:lang w:val="en-US"/>
+              </w:rPr>
+              <w:t xml:space="preserve"> the S&amp;P and IHS Markit merger.</w:t>
+            </w:r>
+          </w:p>
+          <w:p>
+            <w:pPr>
+              <w:pStyle w:val="ListParagraph"/>
+              <w:numPr>
+                <w:ilvl w:val="0"/>
+                <w:numId w:val="17"/>
+              </w:numPr>
+              <w:tabs>
+                <w:tab w:val="left" w:pos="1134"/>
+              </w:tabs>
+              <w:spacing w:line="300" w:lineRule="auto"/>
+              <w:ind w:left="458" w:hanging="352"/>
+              <w:rPr>
+                <w:sz w:val="18"/>
+                <w:lang w:val="en-US"/>
+              </w:rPr>
+            </w:pPr>
+            <w:r>
+              <w:rPr>
+                <w:sz w:val="18"/>
+                <w:lang w:val="en-US"/>
+              </w:rPr>
+              <w:t>Developed Python Scripts to manipulate time-series and point-in-time data for visualiz</w:t>
+            </w:r>
+            <w:r>
+              <w:rPr>
+                <w:sz w:val="18"/>
+                <w:lang w:val="en-US"/>
+              </w:rPr>
+              <w:t>ation</w:t>
+            </w:r>
+            <w:r>
+              <w:rPr>
+                <w:sz w:val="18"/>
+                <w:lang w:val="en-US"/>
+              </w:rPr>
+              <w:t xml:space="preserve"> in Tableau, eliminating the need for an Alteryx subscription, resulting in cost savings of $100k.</w:t>
+            </w:r>
+          </w:p>
+          <w:p>
+            <w:pPr>
+              <w:pStyle w:val="ListParagraph"/>
+              <w:numPr>
+                <w:ilvl w:val="0"/>
+                <w:numId w:val="17"/>
+              </w:numPr>
+              <w:tabs>
+                <w:tab w:val="left" w:pos="1134"/>
+              </w:tabs>
+              <w:spacing w:line="300" w:lineRule="auto"/>
+              <w:ind w:left="458" w:hanging="352"/>
+              <w:rPr>
+                <w:sz w:val="18"/>
+                <w:lang w:val="en-US"/>
+              </w:rPr>
+            </w:pPr>
+            <w:r>
+              <w:rPr>
+                <w:sz w:val="18"/>
+                <w:lang w:val="en-US"/>
+              </w:rPr>
+              <w:t>Backtested proprietary momentum, mean reversion, and factor investing strategies for clients</w:t>
+            </w:r>
+            <w:r>
+              <w:rPr>
+                <w:sz w:val="18"/>
+                <w:lang w:val="en-US"/>
+              </w:rPr>
+              <w:t xml:space="preserve"> via custom </w:t>
+            </w:r>
+            <w:r>
+              <w:rPr>
+                <w:sz w:val="18"/>
+                <w:lang w:val="en-US"/>
+              </w:rPr>
+              <w:t xml:space="preserve">C++ </w:t>
+            </w:r>
+            <w:r>
+              <w:rPr>
+                <w:sz w:val="18"/>
+                <w:lang w:val="en-US"/>
+              </w:rPr>
+              <w:t xml:space="preserve">scripts, </w:t>
+            </w:r>
+            <w:r>
+              <w:rPr>
+                <w:sz w:val="18"/>
+                <w:lang w:val="en-US"/>
+              </w:rPr>
+              <w:t>reducing runtime by 10%</w:t>
+            </w:r>
+            <w:r>
+              <w:rPr>
+                <w:sz w:val="18"/>
+                <w:lang w:val="en-US"/>
+              </w:rPr>
+              <w:t xml:space="preserve"> and </w:t>
+            </w:r>
+            <w:r>
+              <w:rPr>
+                <w:sz w:val="18"/>
+                <w:lang w:val="en-US"/>
+              </w:rPr>
+              <w:t>streamlin</w:t>
+            </w:r>
+            <w:r>
+              <w:rPr>
+                <w:sz w:val="18"/>
+                <w:lang w:val="en-US"/>
+              </w:rPr>
+              <w:t>ing</w:t>
+            </w:r>
+            <w:r>
+              <w:rPr>
+                <w:sz w:val="18"/>
+                <w:lang w:val="en-US"/>
+              </w:rPr>
+              <w:t xml:space="preserve"> month end portfolio rebalancing. </w:t>
+            </w:r>
+          </w:p>
+          <w:p>
+            <w:pPr>
+              <w:pStyle w:val="ListParagraph"/>
+              <w:numPr>
+                <w:ilvl w:val="0"/>
+                <w:numId w:val="17"/>
+              </w:numPr>
+              <w:tabs>
+                <w:tab w:val="left" w:pos="1134"/>
+              </w:tabs>
+              <w:spacing w:line="300" w:lineRule="auto"/>
+              <w:ind w:left="458" w:hanging="352"/>
+              <w:rPr>
+                <w:sz w:val="18"/>
+                <w:lang w:val="en-US"/>
+              </w:rPr>
+            </w:pPr>
+            <w:r>
+              <w:rPr>
+                <w:sz w:val="18"/>
+                <w:lang w:val="en-US"/>
+              </w:rPr>
+              <w:t xml:space="preserve">Spearheaded the development </w:t>
+            </w:r>
+            <w:r>
+              <w:rPr>
+                <w:sz w:val="18"/>
+                <w:lang w:val="en-US"/>
+              </w:rPr>
+              <w:t xml:space="preserve">and integration </w:t>
+            </w:r>
+            <w:r>
+              <w:rPr>
+                <w:sz w:val="18"/>
+                <w:lang w:val="en-US"/>
+              </w:rPr>
+              <w:t xml:space="preserve">of ClariFI’s API </w:t>
+            </w:r>
+            <w:r>
+              <w:rPr>
+                <w:sz w:val="18"/>
+                <w:lang w:val="en-US"/>
+              </w:rPr>
+              <w:t>by</w:t>
+            </w:r>
+            <w:r>
+              <w:rPr>
+                <w:sz w:val="18"/>
+                <w:lang w:val="en-US"/>
+              </w:rPr>
+              <w:t xml:space="preserve"> collaborating with Developers</w:t>
+            </w:r>
+            <w:r>
+              <w:rPr>
+                <w:sz w:val="18"/>
+                <w:lang w:val="en-US"/>
+              </w:rPr>
+              <w:t xml:space="preserve">, </w:t>
+            </w:r>
+            <w:r>
+              <w:rPr>
+                <w:sz w:val="18"/>
+                <w:lang w:val="en-US"/>
+              </w:rPr>
+              <w:t xml:space="preserve">creating </w:t>
+            </w:r>
+            <w:r>
+              <w:rPr>
+                <w:sz w:val="18"/>
+                <w:lang w:val="en-US"/>
+              </w:rPr>
+              <w:t>Interactive N</w:t>
+            </w:r>
+            <w:r>
+              <w:rPr>
+                <w:sz w:val="18"/>
+                <w:lang w:val="en-US"/>
+              </w:rPr>
+              <w:t xml:space="preserve">otebooks, and </w:t>
+            </w:r>
+            <w:r>
+              <w:rPr>
+                <w:sz w:val="18"/>
+                <w:lang w:val="en-US"/>
+              </w:rPr>
+              <w:t xml:space="preserve">effectively </w:t>
+            </w:r>
+            <w:r>
+              <w:rPr>
+                <w:sz w:val="18"/>
+                <w:lang w:val="en-US"/>
+              </w:rPr>
+              <w:t xml:space="preserve">delivering API demos to a global client base. </w:t>
+            </w:r>
+          </w:p>
+          <w:p>
+            <w:pPr>
+              <w:pStyle w:val="ListParagraph"/>
+              <w:numPr>
+                <w:ilvl w:val="0"/>
+                <w:numId w:val="17"/>
+              </w:numPr>
+              <w:tabs>
+                <w:tab w:val="left" w:pos="1134"/>
+              </w:tabs>
+              <w:spacing w:line="300" w:lineRule="auto"/>
+              <w:ind w:left="458" w:hanging="352"/>
+              <w:rPr>
+                <w:sz w:val="18"/>
+                <w:lang w:val="en-US"/>
+              </w:rPr>
+            </w:pPr>
+            <w:r>
+              <w:rPr>
+                <w:sz w:val="18"/>
+                <w:lang w:val="en-US"/>
+              </w:rPr>
+              <w:t>Automated tasks using Batch and PowerShell Scripts, enhancing team productivity by 5%.</w:t>
+            </w:r>
+          </w:p>
+          <w:p>
+            <w:pPr>
+              <w:pStyle w:val="ListParagraph"/>
+              <w:numPr>
+                <w:ilvl w:val="0"/>
+                <w:numId w:val="17"/>
+              </w:numPr>
+              <w:tabs>
+                <w:tab w:val="left" w:pos="1134"/>
+              </w:tabs>
+              <w:spacing w:line="300" w:lineRule="auto"/>
+              <w:ind w:left="458" w:hanging="352"/>
+              <w:rPr>
+                <w:sz w:val="18"/>
+                <w:lang w:val="en-US"/>
+              </w:rPr>
+            </w:pPr>
+            <w:r>
+              <w:rPr>
+                <w:sz w:val="18"/>
+                <w:lang w:val="en-US"/>
+              </w:rPr>
+              <w:t>Led the development of a repository</w:t>
+            </w:r>
+            <w:r>
+              <w:rPr>
+                <w:sz w:val="18"/>
+                <w:lang w:val="en-US"/>
+              </w:rPr>
+              <w:t xml:space="preserve"> and version control system</w:t>
+            </w:r>
+            <w:r>
+              <w:rPr>
+                <w:sz w:val="18"/>
+                <w:lang w:val="en-US"/>
+              </w:rPr>
+              <w:t xml:space="preserve"> for </w:t>
+            </w:r>
+            <w:r>
+              <w:rPr>
+                <w:sz w:val="18"/>
+                <w:lang w:val="en-US"/>
+              </w:rPr>
+              <w:t xml:space="preserve">API and automation related </w:t>
+            </w:r>
+            <w:r>
+              <w:rPr>
+                <w:sz w:val="18"/>
+                <w:lang w:val="en-US"/>
+              </w:rPr>
+              <w:t>scripts</w:t>
+            </w:r>
+            <w:r>
+              <w:rPr>
+                <w:sz w:val="18"/>
+                <w:lang w:val="en-US"/>
+              </w:rPr>
+              <w:t>,</w:t>
+            </w:r>
+            <w:r>
+              <w:rPr>
+                <w:sz w:val="18"/>
+                <w:lang w:val="en-US"/>
+              </w:rPr>
+              <w:t xml:space="preserve"> </w:t>
+            </w:r>
+            <w:r>
+              <w:rPr>
+                <w:sz w:val="18"/>
+                <w:lang w:val="en-US"/>
+              </w:rPr>
+              <w:t xml:space="preserve">ensuring efficient organization, retrieval, and preservation of code. </w:t>
+            </w:r>
+          </w:p>
+          <w:p>
+            <w:pPr>
+              <w:pStyle w:val="ListParagraph"/>
+              <w:numPr>
+                <w:ilvl w:val="0"/>
+                <w:numId w:val="17"/>
+              </w:numPr>
+              <w:tabs>
+                <w:tab w:val="left" w:pos="1134"/>
+              </w:tabs>
+              <w:spacing w:line="300" w:lineRule="auto"/>
+              <w:ind w:left="458" w:hanging="352"/>
+              <w:rPr>
+                <w:sz w:val="18"/>
+                <w:lang w:val="en-US"/>
+              </w:rPr>
+            </w:pPr>
+            <w:r>
+              <w:rPr>
+                <w:sz w:val="18"/>
+                <w:lang w:val="en-US"/>
+              </w:rPr>
+              <w:t xml:space="preserve">Facilitated communication between clients and </w:t>
+            </w:r>
+            <w:r>
+              <w:rPr>
+                <w:sz w:val="18"/>
+                <w:lang w:val="en-US"/>
+              </w:rPr>
+              <w:t>the developers by aligning</w:t>
+            </w:r>
+            <w:r>
+              <w:rPr>
+                <w:sz w:val="18"/>
+                <w:lang w:val="en-US"/>
+              </w:rPr>
+              <w:t xml:space="preserve"> product features with client requests</w:t>
+            </w:r>
+            <w:r>
+              <w:rPr>
+                <w:sz w:val="18"/>
+                <w:lang w:val="en-US"/>
+              </w:rPr>
+              <w:t xml:space="preserve">, resulting in a 100% renewal rate </w:t>
+            </w:r>
+            <w:r>
+              <w:rPr>
+                <w:sz w:val="18"/>
+                <w:lang w:val="en-US"/>
+              </w:rPr>
+              <w:t>and $960k ACV for clients on my book.</w:t>
+            </w:r>
+          </w:p>
+        </w:tc>
+      </w:tr>
+    </w:tbl>
+    <w:p>
+      <w:pPr>
+        <w:tabs>
+          <w:tab w:val="left" w:pos="1134"/>
+        </w:tabs>
+        <w:spacing w:line="300" w:lineRule="auto"/>
+        <w:rPr>
+          <w:sz w:val="2"/>
+          <w:szCs w:val="2"/>
+          <w:lang w:val="en-US"/>
+        </w:rPr>
+      </w:pPr>
+    </w:p>
+    <w:p>
+      <w:pPr>
+        <w:spacing w:before="120" w:after="120" w:line="192" w:lineRule="auto"/>
         <w:rPr>
           <w:b/>
           <w:noProof/>
           <w:sz w:val="18"/>
           <w:lang w:val="en-US"/>
         </w:rPr>
-        <w:pict w14:anchorId="7B23BA64">
-          <v:rect id="_x0000_i1030" alt="" style="width:523pt;height:.05pt;mso-width-percent:0;mso-height-percent:0;mso-width-percent:0;mso-height-percent:0" o:hralign="center" o:hrstd="t" o:hr="t" fillcolor="#a0a0a0" stroked="f"/>
-        </w:pict>
-      </w:r>
-      <w:r>
-        <w:rPr>
-          <w:b/>
-          <w:noProof/>
-          <w:sz w:val="18"/>
-          <w:lang w:val="en-US"/>
-        </w:rPr>
-        <w:fldChar w:fldCharType="end"/>
-      </w:r>
+      </w:pPr>
+      <w:hyperlink r:id="rId6" w:history="1">
+        <w:r>
+          <w:rPr>
+            <w:b/>
+            <w:noProof/>
+            <w:sz w:val="18"/>
+            <w:lang w:val="en-US"/>
+          </w:rPr>
+          <w:pict w14:anchorId="7B23BA64">
+            <v:rect id="_x0000_i1029" alt="" style="width:523pt;height:.05pt;mso-width-percent:0;mso-height-percent:0;mso-width-percent:0;mso-height-percent:0" o:hralign="center" o:hrstd="t" o:hr="t" fillcolor="#a0a0a0" stroked="f"/>
+          </w:pict>
+        </w:r>
+      </w:hyperlink>
     </w:p>
     <w:p>
       <w:pPr>
@@ -362,14 +1146,21 @@
           <w:sz w:val="18"/>
           <w:lang w:val="en-US"/>
         </w:rPr>
-        <w:t xml:space="preserve">Financial Statistics, Advanced Financial Statistics, </w:t>
-      </w:r>
-      <w:r>
-        <w:rPr>
-          <w:sz w:val="18"/>
-          <w:lang w:val="en-US"/>
-        </w:rPr>
-        <w:t>Machine Learning, Computational Finance in C++,</w:t>
+        <w:t xml:space="preserve">Advanced Financial Statistics, </w:t>
+      </w:r>
+      <w:r>
+        <w:rPr>
+          <w:sz w:val="18"/>
+          <w:lang w:val="en-US"/>
+        </w:rPr>
+        <w:t>Machine Learning, Computational Finance</w:t>
+      </w:r>
+      <w:r>
+        <w:rPr>
+          <w:sz w:val="18"/>
+          <w:lang w:val="en-US"/>
+        </w:rPr>
+        <w:t>, Portfolio Management</w:t>
       </w:r>
     </w:p>
     <w:p>
@@ -379,7 +1170,8 @@
         </w:tabs>
         <w:spacing w:line="276" w:lineRule="auto"/>
         <w:rPr>
-          <w:sz w:val="18"/>
+          <w:sz w:val="8"/>
+          <w:szCs w:val="10"/>
           <w:lang w:val="en-US"/>
         </w:rPr>
       </w:pPr>
@@ -396,7 +1188,7 @@
           <w:sz w:val="18"/>
           <w:lang w:val="en-US"/>
         </w:rPr>
-        <w:t>Market Microstructure</w:t>
+        <w:t>Advanced Options Theory</w:t>
       </w:r>
       <w:r>
         <w:rPr>
@@ -410,20 +1202,6 @@
           <w:sz w:val="18"/>
           <w:lang w:val="en-US"/>
         </w:rPr>
-        <w:t xml:space="preserve"> Financial Engineering,</w:t>
-      </w:r>
-      <w:r>
-        <w:rPr>
-          <w:sz w:val="18"/>
-          <w:lang w:val="en-US"/>
-        </w:rPr>
-        <w:t xml:space="preserve"> Data</w:t>
-      </w:r>
-      <w:r>
-        <w:rPr>
-          <w:sz w:val="18"/>
-          <w:lang w:val="en-US"/>
-        </w:rPr>
         <w:t xml:space="preserve"> </w:t>
       </w:r>
       <w:r>
@@ -431,26 +1209,49 @@
           <w:sz w:val="18"/>
           <w:lang w:val="en-US"/>
         </w:rPr>
-        <w:t>Structures &amp; Algorithms</w:t>
-      </w:r>
-    </w:p>
-    <w:p>
-      <w:pPr>
-        <w:tabs>
-          <w:tab w:val="left" w:pos="1276"/>
-        </w:tabs>
-        <w:rPr>
-          <w:sz w:val="15"/>
-          <w:lang w:val="en-US"/>
-        </w:rPr>
-      </w:pPr>
-      <w:r>
-        <w:rPr>
-          <w:b/>
-          <w:sz w:val="18"/>
-          <w:lang w:val="en-US"/>
-        </w:rPr>
-        <w:tab/>
+        <w:t>Financial Engineering</w:t>
+      </w:r>
+      <w:r>
+        <w:rPr>
+          <w:sz w:val="18"/>
+          <w:lang w:val="en-US"/>
+        </w:rPr>
+        <w:t>,</w:t>
+      </w:r>
+      <w:r>
+        <w:rPr>
+          <w:sz w:val="18"/>
+          <w:lang w:val="en-US"/>
+        </w:rPr>
+        <w:t xml:space="preserve"> </w:t>
+      </w:r>
+      <w:r>
+        <w:rPr>
+          <w:sz w:val="18"/>
+          <w:lang w:val="en-US"/>
+        </w:rPr>
+        <w:t xml:space="preserve">Data Structures </w:t>
+      </w:r>
+      <w:r>
+        <w:rPr>
+          <w:sz w:val="18"/>
+          <w:lang w:val="en-US"/>
+        </w:rPr>
+        <w:t xml:space="preserve">&amp; </w:t>
+      </w:r>
+      <w:r>
+        <w:rPr>
+          <w:sz w:val="18"/>
+          <w:lang w:val="en-US"/>
+        </w:rPr>
+        <w:t>Algorithms</w:t>
+      </w:r>
+      <w:r>
+        <w:rPr>
+          <w:sz w:val="18"/>
+          <w:lang w:val="en-US"/>
+        </w:rPr>
+        <w:br/>
       </w:r>
     </w:p>
     <w:p>
@@ -625,7 +1426,42 @@
           <w:sz w:val="18"/>
           <w:lang w:val="en-US"/>
         </w:rPr>
-        <w:t>Numerical Analysis, Computer Systems Architecture, Digital Signal Processing, Control Systems,</w:t>
+        <w:t>Mathematics 1E1, Mathematics 1E2,</w:t>
+      </w:r>
+      <w:r>
+        <w:rPr>
+          <w:sz w:val="18"/>
+          <w:lang w:val="en-US"/>
+        </w:rPr>
+        <w:t xml:space="preserve"> </w:t>
+      </w:r>
+      <w:r>
+        <w:rPr>
+          <w:sz w:val="18"/>
+          <w:lang w:val="en-US"/>
+        </w:rPr>
+        <w:t>Mathematics 2E1</w:t>
+      </w:r>
+      <w:r>
+        <w:rPr>
+          <w:sz w:val="18"/>
+          <w:lang w:val="en-US"/>
+        </w:rPr>
+        <w:t xml:space="preserve">, </w:t>
+      </w:r>
+      <w:r>
+        <w:rPr>
+          <w:sz w:val="18"/>
+          <w:lang w:val="en-US"/>
+        </w:rPr>
+        <w:t xml:space="preserve">Numerical Analysis, </w:t>
+      </w:r>
+      <w:r>
+        <w:rPr>
+          <w:sz w:val="18"/>
+          <w:lang w:val="en-US"/>
+        </w:rPr>
+        <w:t>Data Networking,</w:t>
       </w:r>
     </w:p>
     <w:p>
@@ -652,59 +1488,14 @@
           <w:sz w:val="18"/>
           <w:lang w:val="en-US"/>
         </w:rPr>
-        <w:t>Data Networking, Engineering Maths, Mathematics 1E1, Mathematics 1E2,</w:t>
-      </w:r>
-      <w:r>
-        <w:rPr>
-          <w:sz w:val="18"/>
-          <w:lang w:val="en-US"/>
-        </w:rPr>
-        <w:t xml:space="preserve"> </w:t>
-      </w:r>
-      <w:r>
-        <w:rPr>
-          <w:sz w:val="18"/>
-          <w:lang w:val="en-US"/>
-        </w:rPr>
-        <w:t>Mathematics 2E1</w:t>
-      </w:r>
-    </w:p>
-    <w:p>
-      <w:pPr>
-        <w:spacing w:line="300" w:lineRule="auto"/>
-        <w:rPr>
-          <w:sz w:val="18"/>
-          <w:lang w:val="en-US"/>
-        </w:rPr>
-      </w:pPr>
-      <w:r>
-        <w:rPr>
-          <w:b/>
-          <w:noProof/>
-          <w:sz w:val="18"/>
-          <w:lang w:val="en-US"/>
-        </w:rPr>
-        <w:pict w14:anchorId="48D4DFFD">
-          <v:rect id="_x0000_i1029" alt="" style="width:523pt;height:.05pt;mso-width-percent:0;mso-height-percent:0;mso-width-percent:0;mso-height-percent:0" o:hralign="center" o:hrstd="t" o:hr="t" fillcolor="#a0a0a0" stroked="f"/>
-        </w:pict>
-      </w:r>
-    </w:p>
-    <w:p>
-      <w:pPr>
-        <w:spacing w:before="120" w:after="120"/>
-        <w:rPr>
-          <w:b/>
-          <w:sz w:val="18"/>
-          <w:lang w:val="en-US"/>
-        </w:rPr>
-      </w:pPr>
-      <w:r>
-        <w:rPr>
-          <w:b/>
-          <w:sz w:val="18"/>
-          <w:lang w:val="en-US"/>
-        </w:rPr>
-        <w:t>WORK EXPERIENCE</w:t>
+        <w:t xml:space="preserve">Signals &amp; Systems, </w:t>
+      </w:r>
+      <w:r>
+        <w:rPr>
+          <w:sz w:val="18"/>
+          <w:lang w:val="en-US"/>
+        </w:rPr>
+        <w:t xml:space="preserve">Control Systems, Digital System Design, Digital Signal Processing, </w:t>
       </w:r>
     </w:p>
     <w:p>
@@ -712,558 +1503,42 @@
         <w:tabs>
           <w:tab w:val="left" w:pos="1276"/>
         </w:tabs>
-        <w:spacing w:before="120" w:after="120" w:line="300" w:lineRule="auto"/>
-        <w:rPr>
-          <w:b/>
-          <w:sz w:val="18"/>
-          <w:lang w:val="en-US"/>
-        </w:rPr>
-      </w:pPr>
-      <w:r>
-        <w:rPr>
-          <w:b/>
-          <w:sz w:val="16"/>
-          <w:lang w:val="en-US"/>
-        </w:rPr>
-        <w:t xml:space="preserve">2021 – </w:t>
-      </w:r>
-      <w:r>
-        <w:rPr>
-          <w:b/>
+        <w:spacing w:line="276" w:lineRule="auto"/>
+        <w:ind w:left="1276" w:hanging="1276"/>
+        <w:rPr>
+          <w:sz w:val="18"/>
+          <w:lang w:val="en-US"/>
+        </w:rPr>
+      </w:pPr>
+      <w:r>
+        <w:rPr>
           <w:sz w:val="18"/>
           <w:lang w:val="en-US"/>
         </w:rPr>
         <w:tab/>
-        <w:t>S&amp;P Global Market Intelligence</w:t>
-      </w:r>
-      <w:r>
-        <w:rPr>
-          <w:b/>
-          <w:sz w:val="18"/>
-          <w:lang w:val="en-US"/>
-        </w:rPr>
-        <w:br/>
-      </w:r>
-      <w:r>
-        <w:rPr>
-          <w:b/>
-          <w:sz w:val="16"/>
-          <w:lang w:val="en-US"/>
-        </w:rPr>
-        <w:t>Present</w:t>
-      </w:r>
-      <w:r>
-        <w:rPr>
-          <w:b/>
-          <w:sz w:val="16"/>
-          <w:lang w:val="en-US"/>
-        </w:rPr>
-        <w:tab/>
-      </w:r>
-      <w:r>
-        <w:rPr>
-          <w:b/>
-          <w:sz w:val="18"/>
-          <w:szCs w:val="21"/>
-          <w:lang w:val="en-US"/>
-        </w:rPr>
-        <w:t>Quantitative Specialist</w:t>
+        <w:t xml:space="preserve">C </w:t>
+      </w:r>
+      <w:r>
+        <w:rPr>
+          <w:sz w:val="18"/>
+          <w:lang w:val="en-US"/>
+        </w:rPr>
+        <w:t xml:space="preserve">Programming, Concurrent Systems, Computer Systems Architecture, </w:t>
+      </w:r>
+      <w:r>
+        <w:rPr>
+          <w:sz w:val="18"/>
+          <w:lang w:val="en-US"/>
+        </w:rPr>
+        <w:t xml:space="preserve">Embedded Systems </w:t>
       </w:r>
     </w:p>
     <w:p>
       <w:pPr>
-        <w:pStyle w:val="ListParagraph"/>
-        <w:numPr>
-          <w:ilvl w:val="0"/>
-          <w:numId w:val="4"/>
-        </w:numPr>
-        <w:tabs>
-          <w:tab w:val="left" w:pos="993"/>
-        </w:tabs>
-        <w:spacing w:line="300" w:lineRule="auto"/>
-        <w:ind w:left="1418" w:hanging="284"/>
-        <w:rPr>
-          <w:sz w:val="18"/>
-          <w:lang w:val="en-US"/>
-        </w:rPr>
-      </w:pPr>
-      <w:r>
-        <w:rPr>
-          <w:sz w:val="18"/>
-          <w:lang w:val="en-US"/>
-        </w:rPr>
-        <w:t>Knowledge Expert</w:t>
-      </w:r>
-      <w:r>
-        <w:rPr>
-          <w:sz w:val="18"/>
-          <w:lang w:val="en-US"/>
-        </w:rPr>
-        <w:t xml:space="preserve"> of ClariFI</w:t>
-      </w:r>
-      <w:r>
-        <w:rPr>
-          <w:sz w:val="18"/>
-          <w:lang w:val="en-US"/>
-        </w:rPr>
-        <w:t xml:space="preserve">, </w:t>
-      </w:r>
-      <w:r>
-        <w:rPr>
-          <w:sz w:val="18"/>
-          <w:lang w:val="en-US"/>
-        </w:rPr>
-        <w:t xml:space="preserve">a Quantitative </w:t>
-      </w:r>
-      <w:r>
-        <w:rPr>
-          <w:sz w:val="18"/>
-          <w:lang w:val="en-US"/>
-        </w:rPr>
-        <w:t xml:space="preserve">Research and Portfolio Management Product. </w:t>
-      </w:r>
-    </w:p>
-    <w:p>
-      <w:pPr>
-        <w:pStyle w:val="ListParagraph"/>
-        <w:numPr>
-          <w:ilvl w:val="0"/>
-          <w:numId w:val="4"/>
-        </w:numPr>
-        <w:tabs>
-          <w:tab w:val="left" w:pos="709"/>
-        </w:tabs>
-        <w:spacing w:line="300" w:lineRule="auto"/>
-        <w:ind w:left="1418" w:hanging="284"/>
-        <w:rPr>
-          <w:sz w:val="18"/>
-          <w:lang w:val="en-US"/>
-        </w:rPr>
-      </w:pPr>
-      <w:r>
-        <w:rPr>
-          <w:sz w:val="18"/>
-          <w:lang w:val="en-US"/>
-        </w:rPr>
-        <w:t xml:space="preserve">Quantitative expert on </w:t>
-      </w:r>
-      <w:r>
-        <w:rPr>
-          <w:sz w:val="18"/>
-          <w:lang w:val="en-US"/>
-        </w:rPr>
-        <w:t>Factor Backtest</w:t>
-      </w:r>
-      <w:r>
-        <w:rPr>
-          <w:sz w:val="18"/>
-          <w:lang w:val="en-US"/>
-        </w:rPr>
-        <w:t>ing</w:t>
-      </w:r>
-      <w:r>
-        <w:rPr>
-          <w:sz w:val="18"/>
-          <w:lang w:val="en-US"/>
-        </w:rPr>
-        <w:t xml:space="preserve">, Event Study, </w:t>
-      </w:r>
-      <w:r>
-        <w:rPr>
-          <w:sz w:val="18"/>
-          <w:lang w:val="en-US"/>
-        </w:rPr>
-        <w:t xml:space="preserve">Algorithmic Trading, Forecast Modelling, </w:t>
-      </w:r>
-      <w:r>
-        <w:rPr>
-          <w:sz w:val="18"/>
-          <w:lang w:val="en-US"/>
-        </w:rPr>
-        <w:t>Portfolio Optimization</w:t>
-      </w:r>
-      <w:r>
-        <w:rPr>
-          <w:sz w:val="18"/>
-          <w:lang w:val="en-US"/>
-        </w:rPr>
-        <w:t>, and Portfolio Attribution.</w:t>
-      </w:r>
-    </w:p>
-    <w:p>
-      <w:pPr>
-        <w:pStyle w:val="ListParagraph"/>
-        <w:numPr>
-          <w:ilvl w:val="0"/>
-          <w:numId w:val="4"/>
-        </w:numPr>
         <w:tabs>
           <w:tab w:val="left" w:pos="1134"/>
         </w:tabs>
         <w:spacing w:line="300" w:lineRule="auto"/>
-        <w:ind w:left="1418" w:hanging="284"/>
-        <w:rPr>
-          <w:sz w:val="18"/>
-          <w:lang w:val="en-US"/>
-        </w:rPr>
-      </w:pPr>
-      <w:r>
-        <w:rPr>
-          <w:sz w:val="18"/>
-          <w:lang w:val="en-US"/>
-        </w:rPr>
-        <w:t xml:space="preserve">Gained Research Experience in </w:t>
-      </w:r>
-      <w:r>
-        <w:rPr>
-          <w:sz w:val="18"/>
-          <w:lang w:val="en-US"/>
-        </w:rPr>
-        <w:t xml:space="preserve">Feature Generation using R and ClariFI’s internal visual query language </w:t>
-      </w:r>
-      <w:r>
-        <w:rPr>
-          <w:sz w:val="18"/>
-          <w:lang w:val="en-US"/>
-        </w:rPr>
-        <w:t xml:space="preserve">exploring SPGMI and IHS Markit’s </w:t>
-      </w:r>
-      <w:r>
-        <w:rPr>
-          <w:sz w:val="18"/>
-          <w:lang w:val="en-US"/>
-        </w:rPr>
-        <w:t>fundamental, market</w:t>
-      </w:r>
-      <w:r>
-        <w:rPr>
-          <w:sz w:val="18"/>
-          <w:lang w:val="en-US"/>
-        </w:rPr>
-        <w:t>,</w:t>
-      </w:r>
-      <w:r>
-        <w:rPr>
-          <w:sz w:val="18"/>
-          <w:lang w:val="en-US"/>
-        </w:rPr>
-        <w:t xml:space="preserve"> and alternative data</w:t>
-      </w:r>
-      <w:r>
-        <w:rPr>
-          <w:sz w:val="18"/>
-          <w:lang w:val="en-US"/>
-        </w:rPr>
-        <w:t xml:space="preserve">sets. </w:t>
-      </w:r>
-    </w:p>
-    <w:p>
-      <w:pPr>
-        <w:pStyle w:val="ListParagraph"/>
-        <w:numPr>
-          <w:ilvl w:val="0"/>
-          <w:numId w:val="4"/>
-        </w:numPr>
-        <w:tabs>
-          <w:tab w:val="left" w:pos="1134"/>
-        </w:tabs>
-        <w:spacing w:line="300" w:lineRule="auto"/>
-        <w:ind w:left="1418" w:hanging="284"/>
-        <w:rPr>
-          <w:sz w:val="18"/>
-          <w:lang w:val="en-US"/>
-        </w:rPr>
-      </w:pPr>
-      <w:r>
-        <w:rPr>
-          <w:sz w:val="18"/>
-          <w:lang w:val="en-US"/>
-        </w:rPr>
-        <w:t>Develop</w:t>
-      </w:r>
-      <w:r>
-        <w:rPr>
-          <w:sz w:val="18"/>
-          <w:lang w:val="en-US"/>
-        </w:rPr>
-        <w:t>ed</w:t>
-      </w:r>
-      <w:r>
-        <w:rPr>
-          <w:sz w:val="18"/>
-          <w:lang w:val="en-US"/>
-        </w:rPr>
-        <w:t xml:space="preserve"> Python Scripts to process and transform time-series and point-in-time data for seamless integration into Tableau, catering to client requests for data visualization. </w:t>
-      </w:r>
-    </w:p>
-    <w:p>
-      <w:pPr>
-        <w:pStyle w:val="ListParagraph"/>
-        <w:numPr>
-          <w:ilvl w:val="0"/>
-          <w:numId w:val="4"/>
-        </w:numPr>
-        <w:tabs>
-          <w:tab w:val="left" w:pos="1134"/>
-        </w:tabs>
-        <w:spacing w:line="300" w:lineRule="auto"/>
-        <w:ind w:left="1418" w:hanging="284"/>
-        <w:rPr>
-          <w:sz w:val="18"/>
-          <w:lang w:val="en-US"/>
-        </w:rPr>
-      </w:pPr>
-      <w:r>
-        <w:rPr>
-          <w:sz w:val="18"/>
-          <w:lang w:val="en-US"/>
-        </w:rPr>
-        <w:t>Backtested</w:t>
-      </w:r>
-      <w:r>
-        <w:rPr>
-          <w:sz w:val="18"/>
-          <w:lang w:val="en-US"/>
-        </w:rPr>
-        <w:t xml:space="preserve"> Trading Strategies for clients using C++ e.g., created momentum, mean reversion, statistical arbitrage, and factor investing strategies to create Market Neutral Portfolios. </w:t>
-      </w:r>
-    </w:p>
-    <w:p>
-      <w:pPr>
-        <w:pStyle w:val="ListParagraph"/>
-        <w:numPr>
-          <w:ilvl w:val="0"/>
-          <w:numId w:val="4"/>
-        </w:numPr>
-        <w:tabs>
-          <w:tab w:val="left" w:pos="1134"/>
-        </w:tabs>
-        <w:spacing w:line="300" w:lineRule="auto"/>
-        <w:ind w:left="1418" w:hanging="284"/>
-        <w:rPr>
-          <w:sz w:val="18"/>
-          <w:lang w:val="en-US"/>
-        </w:rPr>
-      </w:pPr>
-      <w:r>
-        <w:rPr>
-          <w:sz w:val="18"/>
-          <w:lang w:val="en-US"/>
-        </w:rPr>
-        <w:t>Utilized</w:t>
-      </w:r>
-      <w:r>
-        <w:rPr>
-          <w:sz w:val="18"/>
-          <w:lang w:val="en-US"/>
-        </w:rPr>
-        <w:t xml:space="preserve"> SQL queries to </w:t>
-      </w:r>
-      <w:r>
-        <w:rPr>
-          <w:sz w:val="18"/>
-          <w:lang w:val="en-US"/>
-        </w:rPr>
-        <w:t>generate</w:t>
-      </w:r>
-      <w:r>
-        <w:rPr>
-          <w:sz w:val="18"/>
-          <w:lang w:val="en-US"/>
-        </w:rPr>
-        <w:t xml:space="preserve"> attributes for ClariFI’s Security Master</w:t>
-      </w:r>
-      <w:r>
-        <w:rPr>
-          <w:sz w:val="18"/>
-          <w:lang w:val="en-US"/>
-        </w:rPr>
-        <w:t xml:space="preserve"> using </w:t>
-      </w:r>
-      <w:r>
-        <w:rPr>
-          <w:sz w:val="18"/>
-          <w:lang w:val="en-US"/>
-        </w:rPr>
-        <w:t>Compustat</w:t>
-      </w:r>
-      <w:r>
-        <w:rPr>
-          <w:sz w:val="18"/>
-          <w:lang w:val="en-US"/>
-        </w:rPr>
-        <w:t xml:space="preserve"> Data</w:t>
-      </w:r>
-      <w:r>
-        <w:rPr>
-          <w:sz w:val="18"/>
-          <w:lang w:val="en-US"/>
-        </w:rPr>
-        <w:t>.</w:t>
-      </w:r>
-    </w:p>
-    <w:p>
-      <w:pPr>
-        <w:pStyle w:val="ListParagraph"/>
-        <w:numPr>
-          <w:ilvl w:val="0"/>
-          <w:numId w:val="4"/>
-        </w:numPr>
-        <w:tabs>
-          <w:tab w:val="left" w:pos="1134"/>
-        </w:tabs>
-        <w:spacing w:line="300" w:lineRule="auto"/>
-        <w:ind w:left="1418" w:hanging="284"/>
-        <w:rPr>
-          <w:sz w:val="18"/>
-          <w:lang w:val="en-US"/>
-        </w:rPr>
-      </w:pPr>
-      <w:r>
-        <w:rPr>
-          <w:sz w:val="18"/>
-          <w:lang w:val="en-US"/>
-        </w:rPr>
-        <w:t>Enhanced Team Productivity by automating tasks using Batch and PowerShell Scripts.</w:t>
-      </w:r>
-    </w:p>
-    <w:p>
-      <w:pPr>
-        <w:pStyle w:val="ListParagraph"/>
-        <w:numPr>
-          <w:ilvl w:val="0"/>
-          <w:numId w:val="4"/>
-        </w:numPr>
-        <w:tabs>
-          <w:tab w:val="left" w:pos="1134"/>
-        </w:tabs>
-        <w:spacing w:line="300" w:lineRule="auto"/>
-        <w:ind w:left="1418" w:hanging="284"/>
-        <w:rPr>
-          <w:sz w:val="18"/>
-          <w:lang w:val="en-US"/>
-        </w:rPr>
-      </w:pPr>
-      <w:r>
-        <w:rPr>
-          <w:sz w:val="18"/>
-          <w:lang w:val="en-US"/>
-        </w:rPr>
-        <w:t xml:space="preserve">Spearheaded the development </w:t>
-      </w:r>
-      <w:r>
-        <w:rPr>
-          <w:sz w:val="18"/>
-          <w:lang w:val="en-US"/>
-        </w:rPr>
-        <w:t xml:space="preserve">and integration </w:t>
-      </w:r>
-      <w:r>
-        <w:rPr>
-          <w:sz w:val="18"/>
-          <w:lang w:val="en-US"/>
-        </w:rPr>
-        <w:t xml:space="preserve">of ClariFI’s API </w:t>
-      </w:r>
-      <w:r>
-        <w:rPr>
-          <w:sz w:val="18"/>
-          <w:lang w:val="en-US"/>
-        </w:rPr>
-        <w:t>by</w:t>
-      </w:r>
-      <w:r>
-        <w:rPr>
-          <w:sz w:val="18"/>
-          <w:lang w:val="en-US"/>
-        </w:rPr>
-        <w:t xml:space="preserve"> collaborating with Developers and </w:t>
-      </w:r>
-      <w:r>
-        <w:rPr>
-          <w:sz w:val="18"/>
-          <w:lang w:val="en-US"/>
-        </w:rPr>
-        <w:t>creating</w:t>
-      </w:r>
-      <w:r>
-        <w:rPr>
-          <w:sz w:val="18"/>
-          <w:lang w:val="en-US"/>
-        </w:rPr>
-        <w:t xml:space="preserve"> </w:t>
-      </w:r>
-      <w:r>
-        <w:rPr>
-          <w:sz w:val="18"/>
-          <w:lang w:val="en-US"/>
-        </w:rPr>
-        <w:t xml:space="preserve">interactive notebooks to </w:t>
-      </w:r>
-      <w:r>
-        <w:rPr>
-          <w:sz w:val="18"/>
-          <w:lang w:val="en-US"/>
-        </w:rPr>
-        <w:t>demonstrate the capabilities of the API to clients.</w:t>
-      </w:r>
-    </w:p>
-    <w:p>
-      <w:pPr>
-        <w:pStyle w:val="ListParagraph"/>
-        <w:numPr>
-          <w:ilvl w:val="0"/>
-          <w:numId w:val="4"/>
-        </w:numPr>
-        <w:tabs>
-          <w:tab w:val="left" w:pos="1134"/>
-        </w:tabs>
-        <w:spacing w:line="300" w:lineRule="auto"/>
-        <w:ind w:left="1418" w:hanging="284"/>
-        <w:rPr>
-          <w:sz w:val="18"/>
-          <w:lang w:val="en-US"/>
-        </w:rPr>
-      </w:pPr>
-      <w:r>
-        <w:rPr>
-          <w:sz w:val="18"/>
-          <w:lang w:val="en-US"/>
-        </w:rPr>
-        <w:t>Led the development of a repository and version control system for automation scripts created by the Quant Specialists team at S&amp;P fostering improved collaboration amongst team members.</w:t>
-      </w:r>
-    </w:p>
-    <w:p>
-      <w:pPr>
-        <w:pStyle w:val="ListParagraph"/>
-        <w:numPr>
-          <w:ilvl w:val="0"/>
-          <w:numId w:val="4"/>
-        </w:numPr>
-        <w:tabs>
-          <w:tab w:val="left" w:pos="1134"/>
-        </w:tabs>
-        <w:spacing w:line="300" w:lineRule="auto"/>
-        <w:ind w:left="1418" w:hanging="284"/>
-        <w:rPr>
-          <w:sz w:val="18"/>
-          <w:lang w:val="en-US"/>
-        </w:rPr>
-      </w:pPr>
-      <w:r>
-        <w:rPr>
-          <w:sz w:val="18"/>
-          <w:lang w:val="en-US"/>
-        </w:rPr>
-        <w:t xml:space="preserve">Facilitated communication between clients and the developer team by aligning product features with client requests and overseeing User Acceptance Testing, enhancing my commercial acumen. </w:t>
-      </w:r>
-    </w:p>
-    <w:p>
-      <w:pPr>
-        <w:tabs>
-          <w:tab w:val="left" w:pos="1134"/>
-        </w:tabs>
-        <w:spacing w:line="300" w:lineRule="auto"/>
         <w:rPr>
           <w:sz w:val="18"/>
           <w:lang w:val="en-US"/>
@@ -1322,7 +1597,7 @@
         </w:rPr>
         <w:t xml:space="preserve"> </w:t>
       </w:r>
-      <w:hyperlink r:id="rId6" w:history="1">
+      <w:hyperlink r:id="rId7" w:history="1">
         <w:r>
           <w:rPr>
             <w:rStyle w:val="Hyperlink"/>
@@ -1731,7 +2006,15 @@
           <w:sz w:val="18"/>
           <w:lang w:val="en-US"/>
         </w:rPr>
-        <w:t>Personal Projects</w:t>
+        <w:t>Select</w:t>
+      </w:r>
+      <w:r>
+        <w:rPr>
+          <w:b/>
+          <w:sz w:val="18"/>
+          <w:lang w:val="en-US"/>
+        </w:rPr>
+        <w:t xml:space="preserve"> Projects</w:t>
       </w:r>
     </w:p>
     <w:p>
@@ -1760,86 +2043,6 @@
           <w:lang w:val="en-US"/>
         </w:rPr>
         <w:t xml:space="preserve"> – </w:t>
-      </w:r>
-      <w:hyperlink r:id="rId7" w:history="1">
-        <w:r>
-          <w:rPr>
-            <w:rStyle w:val="Hyperlink"/>
-            <w:sz w:val="18"/>
-            <w:lang w:val="en-US"/>
-          </w:rPr>
-          <w:t>Link</w:t>
-        </w:r>
-      </w:hyperlink>
-      <w:r>
-        <w:rPr>
-          <w:sz w:val="18"/>
-          <w:lang w:val="en-US"/>
-        </w:rPr>
-        <w:t>.</w:t>
-      </w:r>
-    </w:p>
-    <w:p>
-      <w:pPr>
-        <w:pStyle w:val="ListParagraph"/>
-        <w:numPr>
-          <w:ilvl w:val="1"/>
-          <w:numId w:val="12"/>
-        </w:numPr>
-        <w:spacing w:line="300" w:lineRule="auto"/>
-        <w:rPr>
-          <w:sz w:val="18"/>
-          <w:lang w:val="en-US"/>
-        </w:rPr>
-      </w:pPr>
-      <w:r>
-        <w:rPr>
-          <w:sz w:val="18"/>
-          <w:lang w:val="en-US"/>
-        </w:rPr>
-        <w:t>Visualizing</w:t>
-      </w:r>
-      <w:r>
-        <w:rPr>
-          <w:sz w:val="18"/>
-          <w:lang w:val="en-US"/>
-        </w:rPr>
-        <w:t xml:space="preserve"> </w:t>
-      </w:r>
-      <w:r>
-        <w:rPr>
-          <w:sz w:val="18"/>
-          <w:lang w:val="en-US"/>
-        </w:rPr>
-        <w:t xml:space="preserve">a </w:t>
-      </w:r>
-      <w:r>
-        <w:rPr>
-          <w:sz w:val="18"/>
-          <w:lang w:val="en-US"/>
-        </w:rPr>
-        <w:t>Nasdaq</w:t>
-      </w:r>
-      <w:r>
-        <w:rPr>
-          <w:sz w:val="18"/>
-          <w:lang w:val="en-US"/>
-        </w:rPr>
-        <w:t xml:space="preserve"> </w:t>
-      </w:r>
-      <w:r>
-        <w:rPr>
-          <w:sz w:val="18"/>
-          <w:lang w:val="en-US"/>
-        </w:rPr>
-        <w:t xml:space="preserve">Market Order Book </w:t>
-      </w:r>
-      <w:r>
-        <w:rPr>
-          <w:sz w:val="18"/>
-          <w:lang w:val="en-US"/>
-        </w:rPr>
-        <w:t xml:space="preserve">using Python – </w:t>
       </w:r>
       <w:hyperlink r:id="rId8" w:history="1">
         <w:r>
@@ -1877,7 +2080,49 @@
           <w:sz w:val="18"/>
           <w:lang w:val="en-US"/>
         </w:rPr>
-        <w:t xml:space="preserve">Practicing Data Structure and Algorithm Exercises from Jay Wengrow’s DSA Book – </w:t>
+        <w:t>Visualizing</w:t>
+      </w:r>
+      <w:r>
+        <w:rPr>
+          <w:sz w:val="18"/>
+          <w:lang w:val="en-US"/>
+        </w:rPr>
+        <w:t xml:space="preserve"> </w:t>
+      </w:r>
+      <w:r>
+        <w:rPr>
+          <w:sz w:val="18"/>
+          <w:lang w:val="en-US"/>
+        </w:rPr>
+        <w:t xml:space="preserve">a </w:t>
+      </w:r>
+      <w:r>
+        <w:rPr>
+          <w:sz w:val="18"/>
+          <w:lang w:val="en-US"/>
+        </w:rPr>
+        <w:t>Nasdaq</w:t>
+      </w:r>
+      <w:r>
+        <w:rPr>
+          <w:sz w:val="18"/>
+          <w:lang w:val="en-US"/>
+        </w:rPr>
+        <w:t xml:space="preserve"> </w:t>
+      </w:r>
+      <w:r>
+        <w:rPr>
+          <w:sz w:val="18"/>
+          <w:lang w:val="en-US"/>
+        </w:rPr>
+        <w:t xml:space="preserve">Market Order Book </w:t>
+      </w:r>
+      <w:r>
+        <w:rPr>
+          <w:sz w:val="18"/>
+          <w:lang w:val="en-US"/>
+        </w:rPr>
+        <w:t xml:space="preserve">using Python – </w:t>
       </w:r>
       <w:hyperlink r:id="rId9" w:history="1">
         <w:r>
@@ -1894,6 +2139,44 @@
           <w:sz w:val="18"/>
           <w:lang w:val="en-US"/>
         </w:rPr>
+        <w:t>.</w:t>
+      </w:r>
+    </w:p>
+    <w:p>
+      <w:pPr>
+        <w:pStyle w:val="ListParagraph"/>
+        <w:numPr>
+          <w:ilvl w:val="1"/>
+          <w:numId w:val="12"/>
+        </w:numPr>
+        <w:spacing w:line="300" w:lineRule="auto"/>
+        <w:rPr>
+          <w:sz w:val="18"/>
+          <w:lang w:val="en-US"/>
+        </w:rPr>
+      </w:pPr>
+      <w:r>
+        <w:rPr>
+          <w:sz w:val="18"/>
+          <w:lang w:val="en-US"/>
+        </w:rPr>
+        <w:t xml:space="preserve">Practicing Data Structure and Algorithm Exercises from Jay Wengrow’s DSA Book – </w:t>
+      </w:r>
+      <w:hyperlink r:id="rId10" w:history="1">
+        <w:r>
+          <w:rPr>
+            <w:rStyle w:val="Hyperlink"/>
+            <w:sz w:val="18"/>
+            <w:lang w:val="en-US"/>
+          </w:rPr>
+          <w:t>Link</w:t>
+        </w:r>
+      </w:hyperlink>
+      <w:r>
+        <w:rPr>
+          <w:sz w:val="18"/>
+          <w:lang w:val="en-US"/>
+        </w:rPr>
         <w:t xml:space="preserve">. </w:t>
       </w:r>
     </w:p>
@@ -1955,6 +2238,20 @@
         </w:rPr>
         <w:t>Passed CFA Level 1</w:t>
       </w:r>
+      <w:r>
+        <w:rPr>
+          <w:sz w:val="18"/>
+          <w:lang w:val="en-US"/>
+        </w:rPr>
+        <w:t>, April 2022</w:t>
+      </w:r>
+      <w:r>
+        <w:rPr>
+          <w:sz w:val="18"/>
+          <w:lang w:val="en-US"/>
+        </w:rPr>
+        <w:t>.</w:t>
+      </w:r>
     </w:p>
     <w:p>
       <w:pPr>
@@ -1974,44 +2271,21 @@
           <w:sz w:val="18"/>
           <w:lang w:val="en-US"/>
         </w:rPr>
-        <w:t xml:space="preserve">Reading books related to Mathematics, </w:t>
-      </w:r>
-      <w:r>
-        <w:rPr>
-          <w:sz w:val="18"/>
-          <w:lang w:val="en-US"/>
-        </w:rPr>
-        <w:t xml:space="preserve">Machine </w:t>
-      </w:r>
-      <w:proofErr w:type="spellStart"/>
-      <w:r>
-        <w:rPr>
-          <w:sz w:val="18"/>
-          <w:lang w:val="en-US"/>
-        </w:rPr>
-        <w:t>Learing</w:t>
-      </w:r>
-      <w:proofErr w:type="spellEnd"/>
-      <w:r>
-        <w:rPr>
-          <w:sz w:val="18"/>
-          <w:lang w:val="en-US"/>
-        </w:rPr>
-        <w:t>, Programming</w:t>
-      </w:r>
-      <w:r>
-        <w:rPr>
-          <w:sz w:val="18"/>
-          <w:lang w:val="en-US"/>
-        </w:rPr>
-        <w:t>,</w:t>
-      </w:r>
-      <w:r>
-        <w:rPr>
-          <w:sz w:val="18"/>
-          <w:lang w:val="en-US"/>
-        </w:rPr>
-        <w:t xml:space="preserve"> and Quantitative Finance. </w:t>
+        <w:t>Avid consumer of Mathematics</w:t>
+      </w:r>
+      <w:r>
+        <w:rPr>
+          <w:sz w:val="18"/>
+          <w:lang w:val="en-US"/>
+        </w:rPr>
+        <w:t xml:space="preserve">, Statistics, and </w:t>
+      </w:r>
+      <w:r>
+        <w:rPr>
+          <w:sz w:val="18"/>
+          <w:lang w:val="en-US"/>
+        </w:rPr>
+        <w:t>Machine Learning lectures from YouTube Channels such as 3blue1brown, Veritasium, and Stat Quest.</w:t>
       </w:r>
     </w:p>
     <w:p>
@@ -2032,35 +2306,7 @@
           <w:sz w:val="18"/>
           <w:lang w:val="en-US"/>
         </w:rPr>
-        <w:t xml:space="preserve">Regularly watching Mathematics and Machine Learning lectures from </w:t>
-      </w:r>
-      <w:r>
-        <w:rPr>
-          <w:sz w:val="18"/>
-          <w:lang w:val="en-US"/>
-        </w:rPr>
-        <w:t xml:space="preserve">YouTube Channels like </w:t>
-      </w:r>
-      <w:r>
-        <w:rPr>
-          <w:sz w:val="18"/>
-          <w:lang w:val="en-US"/>
-        </w:rPr>
-        <w:t>3blue1brown</w:t>
-      </w:r>
-      <w:r>
-        <w:rPr>
-          <w:sz w:val="18"/>
-          <w:lang w:val="en-US"/>
-        </w:rPr>
-        <w:t xml:space="preserve">, Veritasium, </w:t>
-      </w:r>
-      <w:r>
-        <w:rPr>
-          <w:sz w:val="18"/>
-          <w:lang w:val="en-US"/>
-        </w:rPr>
-        <w:t>and Stat Quest on YouTube.</w:t>
+        <w:t xml:space="preserve">Actively pursuing weight-lifting and high-intensity cardio workouts to stay fit and focused. </w:t>
       </w:r>
     </w:p>
     <w:p>
@@ -2088,7 +2334,6 @@
         <w:spacing w:line="300" w:lineRule="auto"/>
         <w:jc w:val="center"/>
         <w:rPr>
-          <w:b/>
           <w:sz w:val="18"/>
           <w:lang w:val="en-US"/>
         </w:rPr>
@@ -2248,6 +2493,120 @@
     </w:lvl>
   </w:abstractNum>
   <w:abstractNum w:abstractNumId="1" w15:restartNumberingAfterBreak="0">
+    <w:nsid w:val="119D6BEC"/>
+    <w:multiLevelType w:val="hybridMultilevel"/>
+    <w:tmpl w:val="0ADAAA92"/>
+    <w:lvl w:ilvl="0" w:tplc="0B7AB0C0">
+      <w:start w:val="1"/>
+      <w:numFmt w:val="bullet"/>
+      <w:lvlText w:val=""/>
+      <w:lvlJc w:val="left"/>
+      <w:pPr>
+        <w:ind w:left="720" w:hanging="360"/>
+      </w:pPr>
+      <w:rPr>
+        <w:rFonts w:ascii="Symbol" w:hAnsi="Symbol" w:hint="default"/>
+        <w:color w:val="auto"/>
+      </w:rPr>
+    </w:lvl>
+    <w:lvl w:ilvl="1" w:tplc="08090003" w:tentative="1">
+      <w:start w:val="1"/>
+      <w:numFmt w:val="bullet"/>
+      <w:lvlText w:val="o"/>
+      <w:lvlJc w:val="left"/>
+      <w:pPr>
+        <w:ind w:left="1440" w:hanging="360"/>
+      </w:pPr>
+      <w:rPr>
+        <w:rFonts w:ascii="Courier New" w:hAnsi="Courier New" w:cs="Courier New" w:hint="default"/>
+      </w:rPr>
+    </w:lvl>
+    <w:lvl w:ilvl="2" w:tplc="08090005" w:tentative="1">
+      <w:start w:val="1"/>
+      <w:numFmt w:val="bullet"/>
+      <w:lvlText w:val=""/>
+      <w:lvlJc w:val="left"/>
+      <w:pPr>
+        <w:ind w:left="2160" w:hanging="360"/>
+      </w:pPr>
+      <w:rPr>
+        <w:rFonts w:ascii="Wingdings" w:hAnsi="Wingdings" w:hint="default"/>
+      </w:rPr>
+    </w:lvl>
+    <w:lvl w:ilvl="3" w:tplc="08090001" w:tentative="1">
+      <w:start w:val="1"/>
+      <w:numFmt w:val="bullet"/>
+      <w:lvlText w:val=""/>
+      <w:lvlJc w:val="left"/>
+      <w:pPr>
+        <w:ind w:left="2880" w:hanging="360"/>
+      </w:pPr>
+      <w:rPr>
+        <w:rFonts w:ascii="Symbol" w:hAnsi="Symbol" w:hint="default"/>
+      </w:rPr>
+    </w:lvl>
+    <w:lvl w:ilvl="4" w:tplc="08090003" w:tentative="1">
+      <w:start w:val="1"/>
+      <w:numFmt w:val="bullet"/>
+      <w:lvlText w:val="o"/>
+      <w:lvlJc w:val="left"/>
+      <w:pPr>
+        <w:ind w:left="3600" w:hanging="360"/>
+      </w:pPr>
+      <w:rPr>
+        <w:rFonts w:ascii="Courier New" w:hAnsi="Courier New" w:cs="Courier New" w:hint="default"/>
+      </w:rPr>
+    </w:lvl>
+    <w:lvl w:ilvl="5" w:tplc="08090005" w:tentative="1">
+      <w:start w:val="1"/>
+      <w:numFmt w:val="bullet"/>
+      <w:lvlText w:val=""/>
+      <w:lvlJc w:val="left"/>
+      <w:pPr>
+        <w:ind w:left="4320" w:hanging="360"/>
+      </w:pPr>
+      <w:rPr>
+        <w:rFonts w:ascii="Wingdings" w:hAnsi="Wingdings" w:hint="default"/>
+      </w:rPr>
+    </w:lvl>
+    <w:lvl w:ilvl="6" w:tplc="08090001" w:tentative="1">
+      <w:start w:val="1"/>
+      <w:numFmt w:val="bullet"/>
+      <w:lvlText w:val=""/>
+      <w:lvlJc w:val="left"/>
+      <w:pPr>
+        <w:ind w:left="5040" w:hanging="360"/>
+      </w:pPr>
+      <w:rPr>
+        <w:rFonts w:ascii="Symbol" w:hAnsi="Symbol" w:hint="default"/>
+      </w:rPr>
+    </w:lvl>
+    <w:lvl w:ilvl="7" w:tplc="08090003" w:tentative="1">
+      <w:start w:val="1"/>
+      <w:numFmt w:val="bullet"/>
+      <w:lvlText w:val="o"/>
+      <w:lvlJc w:val="left"/>
+      <w:pPr>
+        <w:ind w:left="5760" w:hanging="360"/>
+      </w:pPr>
+      <w:rPr>
+        <w:rFonts w:ascii="Courier New" w:hAnsi="Courier New" w:cs="Courier New" w:hint="default"/>
+      </w:rPr>
+    </w:lvl>
+    <w:lvl w:ilvl="8" w:tplc="08090005" w:tentative="1">
+      <w:start w:val="1"/>
+      <w:numFmt w:val="bullet"/>
+      <w:lvlText w:val=""/>
+      <w:lvlJc w:val="left"/>
+      <w:pPr>
+        <w:ind w:left="6480" w:hanging="360"/>
+      </w:pPr>
+      <w:rPr>
+        <w:rFonts w:ascii="Wingdings" w:hAnsi="Wingdings" w:hint="default"/>
+      </w:rPr>
+    </w:lvl>
+  </w:abstractNum>
+  <w:abstractNum w:abstractNumId="2" w15:restartNumberingAfterBreak="0">
     <w:nsid w:val="14192E9F"/>
     <w:multiLevelType w:val="hybridMultilevel"/>
     <w:tmpl w:val="A24A826E"/>
@@ -2360,7 +2719,7 @@
       </w:rPr>
     </w:lvl>
   </w:abstractNum>
-  <w:abstractNum w:abstractNumId="2" w15:restartNumberingAfterBreak="0">
+  <w:abstractNum w:abstractNumId="3" w15:restartNumberingAfterBreak="0">
     <w:nsid w:val="1C9C54DF"/>
     <w:multiLevelType w:val="hybridMultilevel"/>
     <w:tmpl w:val="5B3C9614"/>
@@ -2474,7 +2833,7 @@
       </w:rPr>
     </w:lvl>
   </w:abstractNum>
-  <w:abstractNum w:abstractNumId="3" w15:restartNumberingAfterBreak="0">
+  <w:abstractNum w:abstractNumId="4" w15:restartNumberingAfterBreak="0">
     <w:nsid w:val="1D755023"/>
     <w:multiLevelType w:val="hybridMultilevel"/>
     <w:tmpl w:val="33662BBE"/>
@@ -2587,7 +2946,7 @@
       </w:rPr>
     </w:lvl>
   </w:abstractNum>
-  <w:abstractNum w:abstractNumId="4" w15:restartNumberingAfterBreak="0">
+  <w:abstractNum w:abstractNumId="5" w15:restartNumberingAfterBreak="0">
     <w:nsid w:val="21087A6E"/>
     <w:multiLevelType w:val="hybridMultilevel"/>
     <w:tmpl w:val="26A4B524"/>
@@ -2701,7 +3060,121 @@
       </w:rPr>
     </w:lvl>
   </w:abstractNum>
-  <w:abstractNum w:abstractNumId="5" w15:restartNumberingAfterBreak="0">
+  <w:abstractNum w:abstractNumId="6" w15:restartNumberingAfterBreak="0">
+    <w:nsid w:val="266C2EC9"/>
+    <w:multiLevelType w:val="hybridMultilevel"/>
+    <w:tmpl w:val="2C982BF2"/>
+    <w:lvl w:ilvl="0" w:tplc="0B7AB0C0">
+      <w:start w:val="1"/>
+      <w:numFmt w:val="bullet"/>
+      <w:lvlText w:val=""/>
+      <w:lvlJc w:val="left"/>
+      <w:pPr>
+        <w:ind w:left="720" w:hanging="360"/>
+      </w:pPr>
+      <w:rPr>
+        <w:rFonts w:ascii="Symbol" w:hAnsi="Symbol" w:hint="default"/>
+        <w:color w:val="auto"/>
+      </w:rPr>
+    </w:lvl>
+    <w:lvl w:ilvl="1" w:tplc="08090003" w:tentative="1">
+      <w:start w:val="1"/>
+      <w:numFmt w:val="bullet"/>
+      <w:lvlText w:val="o"/>
+      <w:lvlJc w:val="left"/>
+      <w:pPr>
+        <w:ind w:left="1440" w:hanging="360"/>
+      </w:pPr>
+      <w:rPr>
+        <w:rFonts w:ascii="Courier New" w:hAnsi="Courier New" w:cs="Courier New" w:hint="default"/>
+      </w:rPr>
+    </w:lvl>
+    <w:lvl w:ilvl="2" w:tplc="08090005" w:tentative="1">
+      <w:start w:val="1"/>
+      <w:numFmt w:val="bullet"/>
+      <w:lvlText w:val=""/>
+      <w:lvlJc w:val="left"/>
+      <w:pPr>
+        <w:ind w:left="2160" w:hanging="360"/>
+      </w:pPr>
+      <w:rPr>
+        <w:rFonts w:ascii="Wingdings" w:hAnsi="Wingdings" w:hint="default"/>
+      </w:rPr>
+    </w:lvl>
+    <w:lvl w:ilvl="3" w:tplc="08090001" w:tentative="1">
+      <w:start w:val="1"/>
+      <w:numFmt w:val="bullet"/>
+      <w:lvlText w:val=""/>
+      <w:lvlJc w:val="left"/>
+      <w:pPr>
+        <w:ind w:left="2880" w:hanging="360"/>
+      </w:pPr>
+      <w:rPr>
+        <w:rFonts w:ascii="Symbol" w:hAnsi="Symbol" w:hint="default"/>
+      </w:rPr>
+    </w:lvl>
+    <w:lvl w:ilvl="4" w:tplc="08090003" w:tentative="1">
+      <w:start w:val="1"/>
+      <w:numFmt w:val="bullet"/>
+      <w:lvlText w:val="o"/>
+      <w:lvlJc w:val="left"/>
+      <w:pPr>
+        <w:ind w:left="3600" w:hanging="360"/>
+      </w:pPr>
+      <w:rPr>
+        <w:rFonts w:ascii="Courier New" w:hAnsi="Courier New" w:cs="Courier New" w:hint="default"/>
+      </w:rPr>
+    </w:lvl>
+    <w:lvl w:ilvl="5" w:tplc="08090005" w:tentative="1">
+      <w:start w:val="1"/>
+      <w:numFmt w:val="bullet"/>
+      <w:lvlText w:val=""/>
+      <w:lvlJc w:val="left"/>
+      <w:pPr>
+        <w:ind w:left="4320" w:hanging="360"/>
+      </w:pPr>
+      <w:rPr>
+        <w:rFonts w:ascii="Wingdings" w:hAnsi="Wingdings" w:hint="default"/>
+      </w:rPr>
+    </w:lvl>
+    <w:lvl w:ilvl="6" w:tplc="08090001" w:tentative="1">
+      <w:start w:val="1"/>
+      <w:numFmt w:val="bullet"/>
+      <w:lvlText w:val=""/>
+      <w:lvlJc w:val="left"/>
+      <w:pPr>
+        <w:ind w:left="5040" w:hanging="360"/>
+      </w:pPr>
+      <w:rPr>
+        <w:rFonts w:ascii="Symbol" w:hAnsi="Symbol" w:hint="default"/>
+      </w:rPr>
+    </w:lvl>
+    <w:lvl w:ilvl="7" w:tplc="08090003" w:tentative="1">
+      <w:start w:val="1"/>
+      <w:numFmt w:val="bullet"/>
+      <w:lvlText w:val="o"/>
+      <w:lvlJc w:val="left"/>
+      <w:pPr>
+        <w:ind w:left="5760" w:hanging="360"/>
+      </w:pPr>
+      <w:rPr>
+        <w:rFonts w:ascii="Courier New" w:hAnsi="Courier New" w:cs="Courier New" w:hint="default"/>
+      </w:rPr>
+    </w:lvl>
+    <w:lvl w:ilvl="8" w:tplc="08090005" w:tentative="1">
+      <w:start w:val="1"/>
+      <w:numFmt w:val="bullet"/>
+      <w:lvlText w:val=""/>
+      <w:lvlJc w:val="left"/>
+      <w:pPr>
+        <w:ind w:left="6480" w:hanging="360"/>
+      </w:pPr>
+      <w:rPr>
+        <w:rFonts w:ascii="Wingdings" w:hAnsi="Wingdings" w:hint="default"/>
+      </w:rPr>
+    </w:lvl>
+  </w:abstractNum>
+  <w:abstractNum w:abstractNumId="7" w15:restartNumberingAfterBreak="0">
     <w:nsid w:val="37AC0F66"/>
     <w:multiLevelType w:val="hybridMultilevel"/>
     <w:tmpl w:val="243EB036"/>
@@ -2816,7 +3289,7 @@
       </w:rPr>
     </w:lvl>
   </w:abstractNum>
-  <w:abstractNum w:abstractNumId="6" w15:restartNumberingAfterBreak="0">
+  <w:abstractNum w:abstractNumId="8" w15:restartNumberingAfterBreak="0">
     <w:nsid w:val="3ABE3F68"/>
     <w:multiLevelType w:val="hybridMultilevel"/>
     <w:tmpl w:val="514E779A"/>
@@ -2930,7 +3403,7 @@
       </w:rPr>
     </w:lvl>
   </w:abstractNum>
-  <w:abstractNum w:abstractNumId="7" w15:restartNumberingAfterBreak="0">
+  <w:abstractNum w:abstractNumId="9" w15:restartNumberingAfterBreak="0">
     <w:nsid w:val="3F5A2218"/>
     <w:multiLevelType w:val="hybridMultilevel"/>
     <w:tmpl w:val="49C68D08"/>
@@ -3044,7 +3517,7 @@
       </w:rPr>
     </w:lvl>
   </w:abstractNum>
-  <w:abstractNum w:abstractNumId="8" w15:restartNumberingAfterBreak="0">
+  <w:abstractNum w:abstractNumId="10" w15:restartNumberingAfterBreak="0">
     <w:nsid w:val="49BB40CC"/>
     <w:multiLevelType w:val="hybridMultilevel"/>
     <w:tmpl w:val="2B187C50"/>
@@ -3157,7 +3630,7 @@
       </w:rPr>
     </w:lvl>
   </w:abstractNum>
-  <w:abstractNum w:abstractNumId="9" w15:restartNumberingAfterBreak="0">
+  <w:abstractNum w:abstractNumId="11" w15:restartNumberingAfterBreak="0">
     <w:nsid w:val="52C46A32"/>
     <w:multiLevelType w:val="hybridMultilevel"/>
     <w:tmpl w:val="E0802F68"/>
@@ -3271,7 +3744,7 @@
       </w:rPr>
     </w:lvl>
   </w:abstractNum>
-  <w:abstractNum w:abstractNumId="10" w15:restartNumberingAfterBreak="0">
+  <w:abstractNum w:abstractNumId="12" w15:restartNumberingAfterBreak="0">
     <w:nsid w:val="5BC5680B"/>
     <w:multiLevelType w:val="hybridMultilevel"/>
     <w:tmpl w:val="85C0C096"/>
@@ -3384,7 +3857,7 @@
       </w:rPr>
     </w:lvl>
   </w:abstractNum>
-  <w:abstractNum w:abstractNumId="11" w15:restartNumberingAfterBreak="0">
+  <w:abstractNum w:abstractNumId="13" w15:restartNumberingAfterBreak="0">
     <w:nsid w:val="655777AA"/>
     <w:multiLevelType w:val="hybridMultilevel"/>
     <w:tmpl w:val="11789B06"/>
@@ -3497,7 +3970,235 @@
       </w:rPr>
     </w:lvl>
   </w:abstractNum>
-  <w:abstractNum w:abstractNumId="12" w15:restartNumberingAfterBreak="0">
+  <w:abstractNum w:abstractNumId="14" w15:restartNumberingAfterBreak="0">
+    <w:nsid w:val="6AF45476"/>
+    <w:multiLevelType w:val="hybridMultilevel"/>
+    <w:tmpl w:val="B97E8E24"/>
+    <w:lvl w:ilvl="0" w:tplc="0B7AB0C0">
+      <w:start w:val="1"/>
+      <w:numFmt w:val="bullet"/>
+      <w:lvlText w:val=""/>
+      <w:lvlJc w:val="left"/>
+      <w:pPr>
+        <w:ind w:left="1440" w:hanging="360"/>
+      </w:pPr>
+      <w:rPr>
+        <w:rFonts w:ascii="Symbol" w:hAnsi="Symbol" w:hint="default"/>
+        <w:color w:val="auto"/>
+      </w:rPr>
+    </w:lvl>
+    <w:lvl w:ilvl="1" w:tplc="08090003" w:tentative="1">
+      <w:start w:val="1"/>
+      <w:numFmt w:val="bullet"/>
+      <w:lvlText w:val="o"/>
+      <w:lvlJc w:val="left"/>
+      <w:pPr>
+        <w:ind w:left="1440" w:hanging="360"/>
+      </w:pPr>
+      <w:rPr>
+        <w:rFonts w:ascii="Courier New" w:hAnsi="Courier New" w:cs="Courier New" w:hint="default"/>
+      </w:rPr>
+    </w:lvl>
+    <w:lvl w:ilvl="2" w:tplc="08090005" w:tentative="1">
+      <w:start w:val="1"/>
+      <w:numFmt w:val="bullet"/>
+      <w:lvlText w:val=""/>
+      <w:lvlJc w:val="left"/>
+      <w:pPr>
+        <w:ind w:left="2160" w:hanging="360"/>
+      </w:pPr>
+      <w:rPr>
+        <w:rFonts w:ascii="Wingdings" w:hAnsi="Wingdings" w:hint="default"/>
+      </w:rPr>
+    </w:lvl>
+    <w:lvl w:ilvl="3" w:tplc="08090001" w:tentative="1">
+      <w:start w:val="1"/>
+      <w:numFmt w:val="bullet"/>
+      <w:lvlText w:val=""/>
+      <w:lvlJc w:val="left"/>
+      <w:pPr>
+        <w:ind w:left="2880" w:hanging="360"/>
+      </w:pPr>
+      <w:rPr>
+        <w:rFonts w:ascii="Symbol" w:hAnsi="Symbol" w:hint="default"/>
+      </w:rPr>
+    </w:lvl>
+    <w:lvl w:ilvl="4" w:tplc="08090003" w:tentative="1">
+      <w:start w:val="1"/>
+      <w:numFmt w:val="bullet"/>
+      <w:lvlText w:val="o"/>
+      <w:lvlJc w:val="left"/>
+      <w:pPr>
+        <w:ind w:left="3600" w:hanging="360"/>
+      </w:pPr>
+      <w:rPr>
+        <w:rFonts w:ascii="Courier New" w:hAnsi="Courier New" w:cs="Courier New" w:hint="default"/>
+      </w:rPr>
+    </w:lvl>
+    <w:lvl w:ilvl="5" w:tplc="08090005" w:tentative="1">
+      <w:start w:val="1"/>
+      <w:numFmt w:val="bullet"/>
+      <w:lvlText w:val=""/>
+      <w:lvlJc w:val="left"/>
+      <w:pPr>
+        <w:ind w:left="4320" w:hanging="360"/>
+      </w:pPr>
+      <w:rPr>
+        <w:rFonts w:ascii="Wingdings" w:hAnsi="Wingdings" w:hint="default"/>
+      </w:rPr>
+    </w:lvl>
+    <w:lvl w:ilvl="6" w:tplc="08090001" w:tentative="1">
+      <w:start w:val="1"/>
+      <w:numFmt w:val="bullet"/>
+      <w:lvlText w:val=""/>
+      <w:lvlJc w:val="left"/>
+      <w:pPr>
+        <w:ind w:left="5040" w:hanging="360"/>
+      </w:pPr>
+      <w:rPr>
+        <w:rFonts w:ascii="Symbol" w:hAnsi="Symbol" w:hint="default"/>
+      </w:rPr>
+    </w:lvl>
+    <w:lvl w:ilvl="7" w:tplc="08090003" w:tentative="1">
+      <w:start w:val="1"/>
+      <w:numFmt w:val="bullet"/>
+      <w:lvlText w:val="o"/>
+      <w:lvlJc w:val="left"/>
+      <w:pPr>
+        <w:ind w:left="5760" w:hanging="360"/>
+      </w:pPr>
+      <w:rPr>
+        <w:rFonts w:ascii="Courier New" w:hAnsi="Courier New" w:cs="Courier New" w:hint="default"/>
+      </w:rPr>
+    </w:lvl>
+    <w:lvl w:ilvl="8" w:tplc="08090005" w:tentative="1">
+      <w:start w:val="1"/>
+      <w:numFmt w:val="bullet"/>
+      <w:lvlText w:val=""/>
+      <w:lvlJc w:val="left"/>
+      <w:pPr>
+        <w:ind w:left="6480" w:hanging="360"/>
+      </w:pPr>
+      <w:rPr>
+        <w:rFonts w:ascii="Wingdings" w:hAnsi="Wingdings" w:hint="default"/>
+      </w:rPr>
+    </w:lvl>
+  </w:abstractNum>
+  <w:abstractNum w:abstractNumId="15" w15:restartNumberingAfterBreak="0">
+    <w:nsid w:val="708C6BDE"/>
+    <w:multiLevelType w:val="hybridMultilevel"/>
+    <w:tmpl w:val="D7DE0F12"/>
+    <w:lvl w:ilvl="0" w:tplc="0B7AB0C0">
+      <w:start w:val="1"/>
+      <w:numFmt w:val="bullet"/>
+      <w:lvlText w:val=""/>
+      <w:lvlJc w:val="left"/>
+      <w:pPr>
+        <w:ind w:left="720" w:hanging="360"/>
+      </w:pPr>
+      <w:rPr>
+        <w:rFonts w:ascii="Symbol" w:hAnsi="Symbol" w:hint="default"/>
+        <w:color w:val="auto"/>
+      </w:rPr>
+    </w:lvl>
+    <w:lvl w:ilvl="1" w:tplc="08090003" w:tentative="1">
+      <w:start w:val="1"/>
+      <w:numFmt w:val="bullet"/>
+      <w:lvlText w:val="o"/>
+      <w:lvlJc w:val="left"/>
+      <w:pPr>
+        <w:ind w:left="1440" w:hanging="360"/>
+      </w:pPr>
+      <w:rPr>
+        <w:rFonts w:ascii="Courier New" w:hAnsi="Courier New" w:cs="Courier New" w:hint="default"/>
+      </w:rPr>
+    </w:lvl>
+    <w:lvl w:ilvl="2" w:tplc="08090005" w:tentative="1">
+      <w:start w:val="1"/>
+      <w:numFmt w:val="bullet"/>
+      <w:lvlText w:val=""/>
+      <w:lvlJc w:val="left"/>
+      <w:pPr>
+        <w:ind w:left="2160" w:hanging="360"/>
+      </w:pPr>
+      <w:rPr>
+        <w:rFonts w:ascii="Wingdings" w:hAnsi="Wingdings" w:hint="default"/>
+      </w:rPr>
+    </w:lvl>
+    <w:lvl w:ilvl="3" w:tplc="08090001" w:tentative="1">
+      <w:start w:val="1"/>
+      <w:numFmt w:val="bullet"/>
+      <w:lvlText w:val=""/>
+      <w:lvlJc w:val="left"/>
+      <w:pPr>
+        <w:ind w:left="2880" w:hanging="360"/>
+      </w:pPr>
+      <w:rPr>
+        <w:rFonts w:ascii="Symbol" w:hAnsi="Symbol" w:hint="default"/>
+      </w:rPr>
+    </w:lvl>
+    <w:lvl w:ilvl="4" w:tplc="08090003" w:tentative="1">
+      <w:start w:val="1"/>
+      <w:numFmt w:val="bullet"/>
+      <w:lvlText w:val="o"/>
+      <w:lvlJc w:val="left"/>
+      <w:pPr>
+        <w:ind w:left="3600" w:hanging="360"/>
+      </w:pPr>
+      <w:rPr>
+        <w:rFonts w:ascii="Courier New" w:hAnsi="Courier New" w:cs="Courier New" w:hint="default"/>
+      </w:rPr>
+    </w:lvl>
+    <w:lvl w:ilvl="5" w:tplc="08090005" w:tentative="1">
+      <w:start w:val="1"/>
+      <w:numFmt w:val="bullet"/>
+      <w:lvlText w:val=""/>
+      <w:lvlJc w:val="left"/>
+      <w:pPr>
+        <w:ind w:left="4320" w:hanging="360"/>
+      </w:pPr>
+      <w:rPr>
+        <w:rFonts w:ascii="Wingdings" w:hAnsi="Wingdings" w:hint="default"/>
+      </w:rPr>
+    </w:lvl>
+    <w:lvl w:ilvl="6" w:tplc="08090001" w:tentative="1">
+      <w:start w:val="1"/>
+      <w:numFmt w:val="bullet"/>
+      <w:lvlText w:val=""/>
+      <w:lvlJc w:val="left"/>
+      <w:pPr>
+        <w:ind w:left="5040" w:hanging="360"/>
+      </w:pPr>
+      <w:rPr>
+        <w:rFonts w:ascii="Symbol" w:hAnsi="Symbol" w:hint="default"/>
+      </w:rPr>
+    </w:lvl>
+    <w:lvl w:ilvl="7" w:tplc="08090003" w:tentative="1">
+      <w:start w:val="1"/>
+      <w:numFmt w:val="bullet"/>
+      <w:lvlText w:val="o"/>
+      <w:lvlJc w:val="left"/>
+      <w:pPr>
+        <w:ind w:left="5760" w:hanging="360"/>
+      </w:pPr>
+      <w:rPr>
+        <w:rFonts w:ascii="Courier New" w:hAnsi="Courier New" w:cs="Courier New" w:hint="default"/>
+      </w:rPr>
+    </w:lvl>
+    <w:lvl w:ilvl="8" w:tplc="08090005" w:tentative="1">
+      <w:start w:val="1"/>
+      <w:numFmt w:val="bullet"/>
+      <w:lvlText w:val=""/>
+      <w:lvlJc w:val="left"/>
+      <w:pPr>
+        <w:ind w:left="6480" w:hanging="360"/>
+      </w:pPr>
+      <w:rPr>
+        <w:rFonts w:ascii="Wingdings" w:hAnsi="Wingdings" w:hint="default"/>
+      </w:rPr>
+    </w:lvl>
+  </w:abstractNum>
+  <w:abstractNum w:abstractNumId="16" w15:restartNumberingAfterBreak="0">
     <w:nsid w:val="794067D9"/>
     <w:multiLevelType w:val="hybridMultilevel"/>
     <w:tmpl w:val="ED0474C2"/>
@@ -3612,43 +4313,55 @@
     </w:lvl>
   </w:abstractNum>
   <w:num w:numId="1" w16cid:durableId="1300723968">
-    <w:abstractNumId w:val="1"/>
+    <w:abstractNumId w:val="2"/>
   </w:num>
   <w:num w:numId="2" w16cid:durableId="60176275">
-    <w:abstractNumId w:val="3"/>
+    <w:abstractNumId w:val="4"/>
   </w:num>
   <w:num w:numId="3" w16cid:durableId="604845467">
     <w:abstractNumId w:val="0"/>
   </w:num>
   <w:num w:numId="4" w16cid:durableId="1369450454">
+    <w:abstractNumId w:val="9"/>
+  </w:num>
+  <w:num w:numId="5" w16cid:durableId="1952542534">
+    <w:abstractNumId w:val="10"/>
+  </w:num>
+  <w:num w:numId="6" w16cid:durableId="282730913">
+    <w:abstractNumId w:val="12"/>
+  </w:num>
+  <w:num w:numId="7" w16cid:durableId="1096946956">
+    <w:abstractNumId w:val="13"/>
+  </w:num>
+  <w:num w:numId="8" w16cid:durableId="910429538">
+    <w:abstractNumId w:val="5"/>
+  </w:num>
+  <w:num w:numId="9" w16cid:durableId="1214729425">
+    <w:abstractNumId w:val="8"/>
+  </w:num>
+  <w:num w:numId="10" w16cid:durableId="1453984702">
+    <w:abstractNumId w:val="3"/>
+  </w:num>
+  <w:num w:numId="11" w16cid:durableId="823743192">
+    <w:abstractNumId w:val="16"/>
+  </w:num>
+  <w:num w:numId="12" w16cid:durableId="1682201402">
     <w:abstractNumId w:val="7"/>
   </w:num>
-  <w:num w:numId="5" w16cid:durableId="1952542534">
-    <w:abstractNumId w:val="8"/>
-  </w:num>
-  <w:num w:numId="6" w16cid:durableId="282730913">
-    <w:abstractNumId w:val="10"/>
-  </w:num>
-  <w:num w:numId="7" w16cid:durableId="1096946956">
+  <w:num w:numId="13" w16cid:durableId="1433553914">
     <w:abstractNumId w:val="11"/>
   </w:num>
-  <w:num w:numId="8" w16cid:durableId="910429538">
-    <w:abstractNumId w:val="4"/>
+  <w:num w:numId="14" w16cid:durableId="2123920480">
+    <w:abstractNumId w:val="14"/>
   </w:num>
-  <w:num w:numId="9" w16cid:durableId="1214729425">
+  <w:num w:numId="15" w16cid:durableId="737283229">
+    <w:abstractNumId w:val="1"/>
+  </w:num>
+  <w:num w:numId="16" w16cid:durableId="1129936886">
+    <w:abstractNumId w:val="15"/>
+  </w:num>
+  <w:num w:numId="17" w16cid:durableId="1633515782">
     <w:abstractNumId w:val="6"/>
-  </w:num>
-  <w:num w:numId="10" w16cid:durableId="1453984702">
-    <w:abstractNumId w:val="2"/>
-  </w:num>
-  <w:num w:numId="11" w16cid:durableId="823743192">
-    <w:abstractNumId w:val="12"/>
-  </w:num>
-  <w:num w:numId="12" w16cid:durableId="1682201402">
-    <w:abstractNumId w:val="5"/>
-  </w:num>
-  <w:num w:numId="13" w16cid:durableId="1433553914">
-    <w:abstractNumId w:val="9"/>
   </w:num>
 </w:numbering>
 </file>

</xml_diff>

<commit_message>
Created new CV using Imperial VMOCK
</commit_message>
<xml_diff>
--- a/talha_jamal_2023_CV.docx
+++ b/talha_jamal_2023_CV.docx
@@ -406,28 +406,7 @@
                 <w:sz w:val="18"/>
                 <w:lang w:val="en-US"/>
               </w:rPr>
-              <w:t>Algorithmic Trading</w:t>
-            </w:r>
-            <w:r>
-              <w:rPr>
-                <w:sz w:val="18"/>
-                <w:lang w:val="en-US"/>
-              </w:rPr>
-              <w:t xml:space="preserve">, </w:t>
-            </w:r>
-            <w:r>
-              <w:rPr>
-                <w:sz w:val="18"/>
-                <w:lang w:val="en-US"/>
-              </w:rPr>
-              <w:t>Forecast Modelling</w:t>
-            </w:r>
-            <w:r>
-              <w:rPr>
-                <w:sz w:val="18"/>
-                <w:lang w:val="en-US"/>
-              </w:rPr>
-              <w:t>,</w:t>
+              <w:t>Algorithmic Trading, Forecast Modelling,</w:t>
             </w:r>
             <w:r>
               <w:rPr>
@@ -945,7 +924,14 @@
                 <w:sz w:val="18"/>
                 <w:lang w:val="en-US"/>
               </w:rPr>
-              <w:t>and $960k ACV for clients on my book.</w:t>
+              <w:t>and $960k ACV for</w:t>
+            </w:r>
+            <w:r>
+              <w:rPr>
+                <w:sz w:val="18"/>
+                <w:lang w:val="en-US"/>
+              </w:rPr>
+              <w:t xml:space="preserve"> clients under my management.</w:t>
             </w:r>
           </w:p>
         </w:tc>
@@ -1146,21 +1132,35 @@
           <w:sz w:val="18"/>
           <w:lang w:val="en-US"/>
         </w:rPr>
-        <w:t xml:space="preserve">Advanced Financial Statistics, </w:t>
-      </w:r>
-      <w:r>
-        <w:rPr>
-          <w:sz w:val="18"/>
-          <w:lang w:val="en-US"/>
-        </w:rPr>
-        <w:t>Machine Learning, Computational Finance</w:t>
-      </w:r>
-      <w:r>
-        <w:rPr>
-          <w:sz w:val="18"/>
-          <w:lang w:val="en-US"/>
-        </w:rPr>
-        <w:t>, Portfolio Management</w:t>
+        <w:t>Machine Learning</w:t>
+      </w:r>
+      <w:r>
+        <w:rPr>
+          <w:sz w:val="18"/>
+          <w:lang w:val="en-US"/>
+        </w:rPr>
+        <w:t xml:space="preserve">, Financial Statistics, </w:t>
+      </w:r>
+      <w:r>
+        <w:rPr>
+          <w:sz w:val="18"/>
+          <w:lang w:val="en-US"/>
+        </w:rPr>
+        <w:t>Advanced Financial Statistics,</w:t>
+      </w:r>
+      <w:r>
+        <w:rPr>
+          <w:sz w:val="18"/>
+          <w:lang w:val="en-US"/>
+        </w:rPr>
+        <w:t xml:space="preserve"> Computational Finance</w:t>
+      </w:r>
+      <w:r>
+        <w:rPr>
+          <w:sz w:val="18"/>
+          <w:lang w:val="en-US"/>
+        </w:rPr>
+        <w:t xml:space="preserve">, </w:t>
       </w:r>
     </w:p>
     <w:p>
@@ -1209,14 +1209,7 @@
           <w:sz w:val="18"/>
           <w:lang w:val="en-US"/>
         </w:rPr>
-        <w:t>Financial Engineering</w:t>
-      </w:r>
-      <w:r>
-        <w:rPr>
-          <w:sz w:val="18"/>
-          <w:lang w:val="en-US"/>
-        </w:rPr>
-        <w:t>,</w:t>
+        <w:t>Financial Engineering,</w:t>
       </w:r>
       <w:r>
         <w:rPr>
@@ -1230,21 +1223,7 @@
           <w:sz w:val="18"/>
           <w:lang w:val="en-US"/>
         </w:rPr>
-        <w:t xml:space="preserve">Data Structures </w:t>
-      </w:r>
-      <w:r>
-        <w:rPr>
-          <w:sz w:val="18"/>
-          <w:lang w:val="en-US"/>
-        </w:rPr>
-        <w:t xml:space="preserve">&amp; </w:t>
-      </w:r>
-      <w:r>
-        <w:rPr>
-          <w:sz w:val="18"/>
-          <w:lang w:val="en-US"/>
-        </w:rPr>
-        <w:t>Algorithms</w:t>
+        <w:t>Data Structures &amp; Algorithms</w:t>
       </w:r>
       <w:r>
         <w:rPr>
@@ -1743,7 +1722,7 @@
                 <w:sz w:val="18"/>
                 <w:lang w:val="en-US"/>
               </w:rPr>
-              <w:t>Docker</w:t>
+              <w:t>Databricks</w:t>
             </w:r>
           </w:p>
         </w:tc>
@@ -1855,7 +1834,7 @@
                 <w:sz w:val="18"/>
                 <w:lang w:val="en-US"/>
               </w:rPr>
-              <w:t>Jenkins</w:t>
+              <w:t>Google Cloud</w:t>
             </w:r>
           </w:p>
         </w:tc>
@@ -2271,21 +2250,7 @@
           <w:sz w:val="18"/>
           <w:lang w:val="en-US"/>
         </w:rPr>
-        <w:t>Avid consumer of Mathematics</w:t>
-      </w:r>
-      <w:r>
-        <w:rPr>
-          <w:sz w:val="18"/>
-          <w:lang w:val="en-US"/>
-        </w:rPr>
-        <w:t xml:space="preserve">, Statistics, and </w:t>
-      </w:r>
-      <w:r>
-        <w:rPr>
-          <w:sz w:val="18"/>
-          <w:lang w:val="en-US"/>
-        </w:rPr>
-        <w:t>Machine Learning lectures from YouTube Channels such as 3blue1brown, Veritasium, and Stat Quest.</w:t>
+        <w:t xml:space="preserve">Actively pursuing weight-lifting and high-intensity cardio workouts to stay fit and focused. </w:t>
       </w:r>
     </w:p>
     <w:p>
@@ -2306,7 +2271,21 @@
           <w:sz w:val="18"/>
           <w:lang w:val="en-US"/>
         </w:rPr>
-        <w:t xml:space="preserve">Actively pursuing weight-lifting and high-intensity cardio workouts to stay fit and focused. </w:t>
+        <w:t>Avid consumer of Mathematics</w:t>
+      </w:r>
+      <w:r>
+        <w:rPr>
+          <w:sz w:val="18"/>
+          <w:lang w:val="en-US"/>
+        </w:rPr>
+        <w:t xml:space="preserve">, Statistics, and </w:t>
+      </w:r>
+      <w:r>
+        <w:rPr>
+          <w:sz w:val="18"/>
+          <w:lang w:val="en-US"/>
+        </w:rPr>
+        <w:t>Machine Learning lectures from YouTube Channels such as 3blue1brown, Veritasium, and Stat Quest.</w:t>
       </w:r>
     </w:p>
     <w:p>

</xml_diff>